<commit_message>
added something about testing
</commit_message>
<xml_diff>
--- a/bakalaura-darbs_paraugs.docx
+++ b/bakalaura-darbs_paraugs.docx
@@ -497,7 +497,7 @@
       <w:r>
         <w:fldChar w:fldCharType="separate"/>
       </w:r>
-      <w:hyperlink w:anchor="_Toc405493556" w:history="1">
+      <w:hyperlink w:anchor="_Toc406265799" w:history="1">
         <w:r>
           <w:rPr>
             <w:rStyle w:val="Hyperlink"/>
@@ -520,7 +520,7 @@
           <w:rPr>
             <w:webHidden/>
           </w:rPr>
-          <w:instrText xml:space="preserve"> PAGEREF _Toc405493556 \h </w:instrText>
+          <w:instrText xml:space="preserve"> PAGEREF _Toc406265799 \h </w:instrText>
         </w:r>
         <w:r>
           <w:rPr>
@@ -537,7 +537,7 @@
           <w:rPr>
             <w:webHidden/>
           </w:rPr>
-          <w:t>6</w:t>
+          <w:t>7</w:t>
         </w:r>
         <w:r>
           <w:rPr>
@@ -562,7 +562,7 @@
           <w:lang w:val="en-US"/>
         </w:rPr>
       </w:pPr>
-      <w:hyperlink w:anchor="_Toc405493557" w:history="1">
+      <w:hyperlink w:anchor="_Toc406265800" w:history="1">
         <w:r>
           <w:rPr>
             <w:rStyle w:val="Hyperlink"/>
@@ -601,7 +601,7 @@
           <w:rPr>
             <w:webHidden/>
           </w:rPr>
-          <w:instrText xml:space="preserve"> PAGEREF _Toc405493557 \h </w:instrText>
+          <w:instrText xml:space="preserve"> PAGEREF _Toc406265800 \h </w:instrText>
         </w:r>
         <w:r>
           <w:rPr>
@@ -618,7 +618,7 @@
           <w:rPr>
             <w:webHidden/>
           </w:rPr>
-          <w:t>8</w:t>
+          <w:t>9</w:t>
         </w:r>
         <w:r>
           <w:rPr>
@@ -643,7 +643,7 @@
           <w:lang w:val="en-US"/>
         </w:rPr>
       </w:pPr>
-      <w:hyperlink w:anchor="_Toc405493558" w:history="1">
+      <w:hyperlink w:anchor="_Toc406265801" w:history="1">
         <w:r>
           <w:rPr>
             <w:rStyle w:val="Hyperlink"/>
@@ -687,7 +687,7 @@
             <w:noProof/>
             <w:webHidden/>
           </w:rPr>
-          <w:instrText xml:space="preserve"> PAGEREF _Toc405493558 \h </w:instrText>
+          <w:instrText xml:space="preserve"> PAGEREF _Toc406265801 \h </w:instrText>
         </w:r>
         <w:r>
           <w:rPr>
@@ -707,7 +707,7 @@
             <w:noProof/>
             <w:webHidden/>
           </w:rPr>
-          <w:t>8</w:t>
+          <w:t>9</w:t>
         </w:r>
         <w:r>
           <w:rPr>
@@ -733,7 +733,7 @@
           <w:lang w:val="en-US"/>
         </w:rPr>
       </w:pPr>
-      <w:hyperlink w:anchor="_Toc405493559" w:history="1">
+      <w:hyperlink w:anchor="_Toc406265802" w:history="1">
         <w:r>
           <w:rPr>
             <w:rStyle w:val="Hyperlink"/>
@@ -756,7 +756,7 @@
             <w:rStyle w:val="Hyperlink"/>
             <w:noProof/>
           </w:rPr>
-          <w:t>Tehnoloģiju izvēle</w:t>
+          <w:t>Tiešsaistes sistēmu salīdzinājums</w:t>
         </w:r>
         <w:r>
           <w:rPr>
@@ -777,7 +777,7 @@
             <w:noProof/>
             <w:webHidden/>
           </w:rPr>
-          <w:instrText xml:space="preserve"> PAGEREF _Toc405493559 \h </w:instrText>
+          <w:instrText xml:space="preserve"> PAGEREF _Toc406265802 \h </w:instrText>
         </w:r>
         <w:r>
           <w:rPr>
@@ -797,7 +797,7 @@
             <w:noProof/>
             <w:webHidden/>
           </w:rPr>
-          <w:t>8</w:t>
+          <w:t>10</w:t>
         </w:r>
         <w:r>
           <w:rPr>
@@ -824,7 +824,7 @@
           <w:lang w:val="en-US"/>
         </w:rPr>
       </w:pPr>
-      <w:hyperlink w:anchor="_Toc405493560" w:history="1">
+      <w:hyperlink w:anchor="_Toc406265803" w:history="1">
         <w:r>
           <w:rPr>
             <w:rStyle w:val="Hyperlink"/>
@@ -848,7 +848,7 @@
             <w:rStyle w:val="Hyperlink"/>
             <w:noProof/>
           </w:rPr>
-          <w:t>Operētājsistēmas izvēle</w:t>
+          <w:t>New Horizons Latvia</w:t>
         </w:r>
         <w:r>
           <w:rPr>
@@ -869,7 +869,7 @@
             <w:noProof/>
             <w:webHidden/>
           </w:rPr>
-          <w:instrText xml:space="preserve"> PAGEREF _Toc405493560 \h </w:instrText>
+          <w:instrText xml:space="preserve"> PAGEREF _Toc406265803 \h </w:instrText>
         </w:r>
         <w:r>
           <w:rPr>
@@ -889,7 +889,7 @@
             <w:noProof/>
             <w:webHidden/>
           </w:rPr>
-          <w:t>8</w:t>
+          <w:t>10</w:t>
         </w:r>
         <w:r>
           <w:rPr>
@@ -916,7 +916,7 @@
           <w:lang w:val="en-US"/>
         </w:rPr>
       </w:pPr>
-      <w:hyperlink w:anchor="_Toc405493561" w:history="1">
+      <w:hyperlink w:anchor="_Toc406265804" w:history="1">
         <w:r>
           <w:rPr>
             <w:rStyle w:val="Hyperlink"/>
@@ -940,7 +940,7 @@
             <w:rStyle w:val="Hyperlink"/>
             <w:noProof/>
           </w:rPr>
-          <w:t>Servera izvēle</w:t>
+          <w:t>Baltijas Datoru akadēmija</w:t>
         </w:r>
         <w:r>
           <w:rPr>
@@ -961,7 +961,7 @@
             <w:noProof/>
             <w:webHidden/>
           </w:rPr>
-          <w:instrText xml:space="preserve"> PAGEREF _Toc405493561 \h </w:instrText>
+          <w:instrText xml:space="preserve"> PAGEREF _Toc406265804 \h </w:instrText>
         </w:r>
         <w:r>
           <w:rPr>
@@ -981,7 +981,7 @@
             <w:noProof/>
             <w:webHidden/>
           </w:rPr>
-          <w:t>10</w:t>
+          <w:t>11</w:t>
         </w:r>
         <w:r>
           <w:rPr>
@@ -1008,7 +1008,7 @@
           <w:lang w:val="en-US"/>
         </w:rPr>
       </w:pPr>
-      <w:hyperlink w:anchor="_Toc405493562" w:history="1">
+      <w:hyperlink w:anchor="_Toc406265805" w:history="1">
         <w:r>
           <w:rPr>
             <w:rStyle w:val="Hyperlink"/>
@@ -1032,7 +1032,7 @@
             <w:rStyle w:val="Hyperlink"/>
             <w:noProof/>
           </w:rPr>
-          <w:t>Programmēšanas valodas izvēle</w:t>
+          <w:t>Codecademy</w:t>
         </w:r>
         <w:r>
           <w:rPr>
@@ -1053,7 +1053,7 @@
             <w:noProof/>
             <w:webHidden/>
           </w:rPr>
-          <w:instrText xml:space="preserve"> PAGEREF _Toc405493562 \h </w:instrText>
+          <w:instrText xml:space="preserve"> PAGEREF _Toc406265805 \h </w:instrText>
         </w:r>
         <w:r>
           <w:rPr>
@@ -1073,7 +1073,7 @@
             <w:noProof/>
             <w:webHidden/>
           </w:rPr>
-          <w:t>13</w:t>
+          <w:t>12</w:t>
         </w:r>
         <w:r>
           <w:rPr>
@@ -1100,7 +1100,7 @@
           <w:lang w:val="en-US"/>
         </w:rPr>
       </w:pPr>
-      <w:hyperlink w:anchor="_Toc405493563" w:history="1">
+      <w:hyperlink w:anchor="_Toc406265806" w:history="1">
         <w:r>
           <w:rPr>
             <w:rStyle w:val="Hyperlink"/>
@@ -1124,7 +1124,7 @@
             <w:rStyle w:val="Hyperlink"/>
             <w:noProof/>
           </w:rPr>
-          <w:t>Ietvara izvēle</w:t>
+          <w:t>Treehouse</w:t>
         </w:r>
         <w:r>
           <w:rPr>
@@ -1145,7 +1145,7 @@
             <w:noProof/>
             <w:webHidden/>
           </w:rPr>
-          <w:instrText xml:space="preserve"> PAGEREF _Toc405493563 \h </w:instrText>
+          <w:instrText xml:space="preserve"> PAGEREF _Toc406265806 \h </w:instrText>
         </w:r>
         <w:r>
           <w:rPr>
@@ -1165,178 +1165,7 @@
             <w:noProof/>
             <w:webHidden/>
           </w:rPr>
-          <w:t>14</w:t>
-        </w:r>
-        <w:r>
-          <w:rPr>
-            <w:noProof/>
-            <w:webHidden/>
-          </w:rPr>
-          <w:fldChar w:fldCharType="end"/>
-        </w:r>
-      </w:hyperlink>
-    </w:p>
-    <w:p>
-      <w:pPr>
-        <w:pStyle w:val="TOC1"/>
-        <w:tabs>
-          <w:tab w:val="left" w:pos="480"/>
-          <w:tab w:val="right" w:leader="dot" w:pos="9061"/>
-        </w:tabs>
-        <w:rPr>
-          <w:rFonts w:asciiTheme="minorHAnsi" w:eastAsiaTheme="minorEastAsia" w:hAnsiTheme="minorHAnsi" w:cstheme="minorBidi"/>
-          <w:bCs w:val="0"/>
-          <w:sz w:val="22"/>
-          <w:szCs w:val="22"/>
-          <w:lang w:val="en-US"/>
-        </w:rPr>
-      </w:pPr>
-      <w:hyperlink w:anchor="_Toc405493564" w:history="1">
-        <w:r>
-          <w:rPr>
-            <w:rStyle w:val="Hyperlink"/>
-          </w:rPr>
-          <w:t>2.</w:t>
-        </w:r>
-        <w:r>
-          <w:rPr>
-            <w:rFonts w:asciiTheme="minorHAnsi" w:eastAsiaTheme="minorEastAsia" w:hAnsiTheme="minorHAnsi" w:cstheme="minorBidi"/>
-            <w:bCs w:val="0"/>
-            <w:sz w:val="22"/>
-            <w:szCs w:val="22"/>
-            <w:lang w:val="en-US"/>
-          </w:rPr>
-          <w:tab/>
-        </w:r>
-        <w:r>
-          <w:rPr>
-            <w:rStyle w:val="Hyperlink"/>
-          </w:rPr>
-          <w:t>praktiskā daļa</w:t>
-        </w:r>
-        <w:r>
-          <w:rPr>
-            <w:webHidden/>
-          </w:rPr>
-          <w:tab/>
-        </w:r>
-        <w:r>
-          <w:rPr>
-            <w:webHidden/>
-          </w:rPr>
-          <w:fldChar w:fldCharType="begin"/>
-        </w:r>
-        <w:r>
-          <w:rPr>
-            <w:webHidden/>
-          </w:rPr>
-          <w:instrText xml:space="preserve"> PAGEREF _Toc405493564 \h </w:instrText>
-        </w:r>
-        <w:r>
-          <w:rPr>
-            <w:webHidden/>
-          </w:rPr>
-        </w:r>
-        <w:r>
-          <w:rPr>
-            <w:webHidden/>
-          </w:rPr>
-          <w:fldChar w:fldCharType="separate"/>
-        </w:r>
-        <w:r>
-          <w:rPr>
-            <w:webHidden/>
-          </w:rPr>
-          <w:t>17</w:t>
-        </w:r>
-        <w:r>
-          <w:rPr>
-            <w:webHidden/>
-          </w:rPr>
-          <w:fldChar w:fldCharType="end"/>
-        </w:r>
-      </w:hyperlink>
-    </w:p>
-    <w:p>
-      <w:pPr>
-        <w:pStyle w:val="TOC2"/>
-        <w:tabs>
-          <w:tab w:val="left" w:pos="960"/>
-          <w:tab w:val="right" w:leader="dot" w:pos="9061"/>
-        </w:tabs>
-        <w:rPr>
-          <w:rFonts w:asciiTheme="minorHAnsi" w:eastAsiaTheme="minorEastAsia" w:hAnsiTheme="minorHAnsi" w:cstheme="minorBidi"/>
-          <w:noProof/>
-          <w:sz w:val="22"/>
-          <w:szCs w:val="22"/>
-          <w:lang w:val="en-US"/>
-        </w:rPr>
-      </w:pPr>
-      <w:hyperlink w:anchor="_Toc405493565" w:history="1">
-        <w:r>
-          <w:rPr>
-            <w:rStyle w:val="Hyperlink"/>
-            <w:noProof/>
-          </w:rPr>
-          <w:t>2.1.</w:t>
-        </w:r>
-        <w:r>
-          <w:rPr>
-            <w:rFonts w:asciiTheme="minorHAnsi" w:eastAsiaTheme="minorEastAsia" w:hAnsiTheme="minorHAnsi" w:cstheme="minorBidi"/>
-            <w:noProof/>
-            <w:sz w:val="22"/>
-            <w:szCs w:val="22"/>
-            <w:lang w:val="en-US"/>
-          </w:rPr>
-          <w:tab/>
-        </w:r>
-        <w:r>
-          <w:rPr>
-            <w:rStyle w:val="Hyperlink"/>
-            <w:noProof/>
-          </w:rPr>
-          <w:t>Sistēmas prasības</w:t>
-        </w:r>
-        <w:r>
-          <w:rPr>
-            <w:noProof/>
-            <w:webHidden/>
-          </w:rPr>
-          <w:tab/>
-        </w:r>
-        <w:r>
-          <w:rPr>
-            <w:noProof/>
-            <w:webHidden/>
-          </w:rPr>
-          <w:fldChar w:fldCharType="begin"/>
-        </w:r>
-        <w:r>
-          <w:rPr>
-            <w:noProof/>
-            <w:webHidden/>
-          </w:rPr>
-          <w:instrText xml:space="preserve"> PAGEREF _Toc405493565 \h </w:instrText>
-        </w:r>
-        <w:r>
-          <w:rPr>
-            <w:noProof/>
-            <w:webHidden/>
-          </w:rPr>
-        </w:r>
-        <w:r>
-          <w:rPr>
-            <w:noProof/>
-            <w:webHidden/>
-          </w:rPr>
-          <w:fldChar w:fldCharType="separate"/>
-        </w:r>
-        <w:r>
-          <w:rPr>
-            <w:noProof/>
-            <w:webHidden/>
-          </w:rPr>
-          <w:t>17</w:t>
+          <w:t>13</w:t>
         </w:r>
         <w:r>
           <w:rPr>
@@ -1363,13 +1192,13 @@
           <w:lang w:val="en-US"/>
         </w:rPr>
       </w:pPr>
-      <w:hyperlink w:anchor="_Toc405493566" w:history="1">
+      <w:hyperlink w:anchor="_Toc406265807" w:history="1">
         <w:r>
           <w:rPr>
             <w:rStyle w:val="Hyperlink"/>
             <w:noProof/>
           </w:rPr>
-          <w:t>2.1.1.</w:t>
+          <w:t>1.2.5.</w:t>
         </w:r>
         <w:r>
           <w:rPr>
@@ -1387,7 +1216,7 @@
             <w:rStyle w:val="Hyperlink"/>
             <w:noProof/>
           </w:rPr>
-          <w:t>Produkta funkcijas</w:t>
+          <w:t>Lynda.com</w:t>
         </w:r>
         <w:r>
           <w:rPr>
@@ -1408,7 +1237,7 @@
             <w:noProof/>
             <w:webHidden/>
           </w:rPr>
-          <w:instrText xml:space="preserve"> PAGEREF _Toc405493566 \h </w:instrText>
+          <w:instrText xml:space="preserve"> PAGEREF _Toc406265807 \h </w:instrText>
         </w:r>
         <w:r>
           <w:rPr>
@@ -1428,7 +1257,7 @@
             <w:noProof/>
             <w:webHidden/>
           </w:rPr>
-          <w:t>17</w:t>
+          <w:t>14</w:t>
         </w:r>
         <w:r>
           <w:rPr>
@@ -1455,13 +1284,13 @@
           <w:lang w:val="en-US"/>
         </w:rPr>
       </w:pPr>
-      <w:hyperlink w:anchor="_Toc405493567" w:history="1">
+      <w:hyperlink w:anchor="_Toc406265808" w:history="1">
         <w:r>
           <w:rPr>
             <w:rStyle w:val="Hyperlink"/>
             <w:noProof/>
           </w:rPr>
-          <w:t>2.1.2.</w:t>
+          <w:t>1.2.6.</w:t>
         </w:r>
         <w:r>
           <w:rPr>
@@ -1479,7 +1308,7 @@
             <w:rStyle w:val="Hyperlink"/>
             <w:noProof/>
           </w:rPr>
-          <w:t>Funkcionālās prasības</w:t>
+          <w:t>Tuts+</w:t>
         </w:r>
         <w:r>
           <w:rPr>
@@ -1500,7 +1329,7 @@
             <w:noProof/>
             <w:webHidden/>
           </w:rPr>
-          <w:instrText xml:space="preserve"> PAGEREF _Toc405493567 \h </w:instrText>
+          <w:instrText xml:space="preserve"> PAGEREF _Toc406265808 \h </w:instrText>
         </w:r>
         <w:r>
           <w:rPr>
@@ -1520,97 +1349,7 @@
             <w:noProof/>
             <w:webHidden/>
           </w:rPr>
-          <w:t>19</w:t>
-        </w:r>
-        <w:r>
-          <w:rPr>
-            <w:noProof/>
-            <w:webHidden/>
-          </w:rPr>
-          <w:fldChar w:fldCharType="end"/>
-        </w:r>
-      </w:hyperlink>
-    </w:p>
-    <w:p>
-      <w:pPr>
-        <w:pStyle w:val="TOC2"/>
-        <w:tabs>
-          <w:tab w:val="left" w:pos="960"/>
-          <w:tab w:val="right" w:leader="dot" w:pos="9061"/>
-        </w:tabs>
-        <w:rPr>
-          <w:rFonts w:asciiTheme="minorHAnsi" w:eastAsiaTheme="minorEastAsia" w:hAnsiTheme="minorHAnsi" w:cstheme="minorBidi"/>
-          <w:noProof/>
-          <w:sz w:val="22"/>
-          <w:szCs w:val="22"/>
-          <w:lang w:val="en-US"/>
-        </w:rPr>
-      </w:pPr>
-      <w:hyperlink w:anchor="_Toc405493568" w:history="1">
-        <w:r>
-          <w:rPr>
-            <w:rStyle w:val="Hyperlink"/>
-            <w:noProof/>
-          </w:rPr>
-          <w:t>2.2.</w:t>
-        </w:r>
-        <w:r>
-          <w:rPr>
-            <w:rFonts w:asciiTheme="minorHAnsi" w:eastAsiaTheme="minorEastAsia" w:hAnsiTheme="minorHAnsi" w:cstheme="minorBidi"/>
-            <w:noProof/>
-            <w:sz w:val="22"/>
-            <w:szCs w:val="22"/>
-            <w:lang w:val="en-US"/>
-          </w:rPr>
-          <w:tab/>
-        </w:r>
-        <w:r>
-          <w:rPr>
-            <w:rStyle w:val="Hyperlink"/>
-            <w:noProof/>
-          </w:rPr>
-          <w:t>Programmatūras projektējuma apraksts</w:t>
-        </w:r>
-        <w:r>
-          <w:rPr>
-            <w:noProof/>
-            <w:webHidden/>
-          </w:rPr>
-          <w:tab/>
-        </w:r>
-        <w:r>
-          <w:rPr>
-            <w:noProof/>
-            <w:webHidden/>
-          </w:rPr>
-          <w:fldChar w:fldCharType="begin"/>
-        </w:r>
-        <w:r>
-          <w:rPr>
-            <w:noProof/>
-            <w:webHidden/>
-          </w:rPr>
-          <w:instrText xml:space="preserve"> PAGEREF _Toc405493568 \h </w:instrText>
-        </w:r>
-        <w:r>
-          <w:rPr>
-            <w:noProof/>
-            <w:webHidden/>
-          </w:rPr>
-        </w:r>
-        <w:r>
-          <w:rPr>
-            <w:noProof/>
-            <w:webHidden/>
-          </w:rPr>
-          <w:fldChar w:fldCharType="separate"/>
-        </w:r>
-        <w:r>
-          <w:rPr>
-            <w:noProof/>
-            <w:webHidden/>
-          </w:rPr>
-          <w:t>25</w:t>
+          <w:t>14</w:t>
         </w:r>
         <w:r>
           <w:rPr>
@@ -1637,13 +1376,13 @@
           <w:lang w:val="en-US"/>
         </w:rPr>
       </w:pPr>
-      <w:hyperlink w:anchor="_Toc405493569" w:history="1">
+      <w:hyperlink w:anchor="_Toc406265809" w:history="1">
         <w:r>
           <w:rPr>
             <w:rStyle w:val="Hyperlink"/>
             <w:noProof/>
           </w:rPr>
-          <w:t>2.2.1.</w:t>
+          <w:t>1.2.7.</w:t>
         </w:r>
         <w:r>
           <w:rPr>
@@ -1661,7 +1400,7 @@
             <w:rStyle w:val="Hyperlink"/>
             <w:noProof/>
           </w:rPr>
-          <w:t>Datu bāzes struktūra</w:t>
+          <w:t>KhanAcedamy</w:t>
         </w:r>
         <w:r>
           <w:rPr>
@@ -1682,7 +1421,7 @@
             <w:noProof/>
             <w:webHidden/>
           </w:rPr>
-          <w:instrText xml:space="preserve"> PAGEREF _Toc405493569 \h </w:instrText>
+          <w:instrText xml:space="preserve"> PAGEREF _Toc406265809 \h </w:instrText>
         </w:r>
         <w:r>
           <w:rPr>
@@ -1702,7 +1441,2095 @@
             <w:noProof/>
             <w:webHidden/>
           </w:rPr>
+          <w:t>15</w:t>
+        </w:r>
+        <w:r>
+          <w:rPr>
+            <w:noProof/>
+            <w:webHidden/>
+          </w:rPr>
+          <w:fldChar w:fldCharType="end"/>
+        </w:r>
+      </w:hyperlink>
+    </w:p>
+    <w:p>
+      <w:pPr>
+        <w:pStyle w:val="TOC3"/>
+        <w:tabs>
+          <w:tab w:val="left" w:pos="1440"/>
+          <w:tab w:val="right" w:leader="dot" w:pos="9061"/>
+        </w:tabs>
+        <w:rPr>
+          <w:rFonts w:asciiTheme="minorHAnsi" w:eastAsiaTheme="minorEastAsia" w:hAnsiTheme="minorHAnsi" w:cstheme="minorBidi"/>
+          <w:iCs w:val="0"/>
+          <w:noProof/>
+          <w:sz w:val="22"/>
+          <w:szCs w:val="22"/>
+          <w:lang w:val="en-US"/>
+        </w:rPr>
+      </w:pPr>
+      <w:hyperlink w:anchor="_Toc406265810" w:history="1">
+        <w:r>
+          <w:rPr>
+            <w:rStyle w:val="Hyperlink"/>
+            <w:noProof/>
+          </w:rPr>
+          <w:t>1.2.8.</w:t>
+        </w:r>
+        <w:r>
+          <w:rPr>
+            <w:rFonts w:asciiTheme="minorHAnsi" w:eastAsiaTheme="minorEastAsia" w:hAnsiTheme="minorHAnsi" w:cstheme="minorBidi"/>
+            <w:iCs w:val="0"/>
+            <w:noProof/>
+            <w:sz w:val="22"/>
+            <w:szCs w:val="22"/>
+            <w:lang w:val="en-US"/>
+          </w:rPr>
+          <w:tab/>
+        </w:r>
+        <w:r>
+          <w:rPr>
+            <w:rStyle w:val="Hyperlink"/>
+            <w:noProof/>
+          </w:rPr>
+          <w:t>Linux Academy</w:t>
+        </w:r>
+        <w:r>
+          <w:rPr>
+            <w:noProof/>
+            <w:webHidden/>
+          </w:rPr>
+          <w:tab/>
+        </w:r>
+        <w:r>
+          <w:rPr>
+            <w:noProof/>
+            <w:webHidden/>
+          </w:rPr>
+          <w:fldChar w:fldCharType="begin"/>
+        </w:r>
+        <w:r>
+          <w:rPr>
+            <w:noProof/>
+            <w:webHidden/>
+          </w:rPr>
+          <w:instrText xml:space="preserve"> PAGEREF _Toc406265810 \h </w:instrText>
+        </w:r>
+        <w:r>
+          <w:rPr>
+            <w:noProof/>
+            <w:webHidden/>
+          </w:rPr>
+        </w:r>
+        <w:r>
+          <w:rPr>
+            <w:noProof/>
+            <w:webHidden/>
+          </w:rPr>
+          <w:fldChar w:fldCharType="separate"/>
+        </w:r>
+        <w:r>
+          <w:rPr>
+            <w:noProof/>
+            <w:webHidden/>
+          </w:rPr>
+          <w:t>16</w:t>
+        </w:r>
+        <w:r>
+          <w:rPr>
+            <w:noProof/>
+            <w:webHidden/>
+          </w:rPr>
+          <w:fldChar w:fldCharType="end"/>
+        </w:r>
+      </w:hyperlink>
+    </w:p>
+    <w:p>
+      <w:pPr>
+        <w:pStyle w:val="TOC2"/>
+        <w:tabs>
+          <w:tab w:val="left" w:pos="960"/>
+          <w:tab w:val="right" w:leader="dot" w:pos="9061"/>
+        </w:tabs>
+        <w:rPr>
+          <w:rFonts w:asciiTheme="minorHAnsi" w:eastAsiaTheme="minorEastAsia" w:hAnsiTheme="minorHAnsi" w:cstheme="minorBidi"/>
+          <w:noProof/>
+          <w:sz w:val="22"/>
+          <w:szCs w:val="22"/>
+          <w:lang w:val="en-US"/>
+        </w:rPr>
+      </w:pPr>
+      <w:hyperlink w:anchor="_Toc406265811" w:history="1">
+        <w:r>
+          <w:rPr>
+            <w:rStyle w:val="Hyperlink"/>
+            <w:noProof/>
+          </w:rPr>
+          <w:t>1.3.</w:t>
+        </w:r>
+        <w:r>
+          <w:rPr>
+            <w:rFonts w:asciiTheme="minorHAnsi" w:eastAsiaTheme="minorEastAsia" w:hAnsiTheme="minorHAnsi" w:cstheme="minorBidi"/>
+            <w:noProof/>
+            <w:sz w:val="22"/>
+            <w:szCs w:val="22"/>
+            <w:lang w:val="en-US"/>
+          </w:rPr>
+          <w:tab/>
+        </w:r>
+        <w:r>
+          <w:rPr>
+            <w:rStyle w:val="Hyperlink"/>
+            <w:noProof/>
+          </w:rPr>
+          <w:t>Tehnoloģiju izvēle</w:t>
+        </w:r>
+        <w:r>
+          <w:rPr>
+            <w:noProof/>
+            <w:webHidden/>
+          </w:rPr>
+          <w:tab/>
+        </w:r>
+        <w:r>
+          <w:rPr>
+            <w:noProof/>
+            <w:webHidden/>
+          </w:rPr>
+          <w:fldChar w:fldCharType="begin"/>
+        </w:r>
+        <w:r>
+          <w:rPr>
+            <w:noProof/>
+            <w:webHidden/>
+          </w:rPr>
+          <w:instrText xml:space="preserve"> PAGEREF _Toc406265811 \h </w:instrText>
+        </w:r>
+        <w:r>
+          <w:rPr>
+            <w:noProof/>
+            <w:webHidden/>
+          </w:rPr>
+        </w:r>
+        <w:r>
+          <w:rPr>
+            <w:noProof/>
+            <w:webHidden/>
+          </w:rPr>
+          <w:fldChar w:fldCharType="separate"/>
+        </w:r>
+        <w:r>
+          <w:rPr>
+            <w:noProof/>
+            <w:webHidden/>
+          </w:rPr>
+          <w:t>16</w:t>
+        </w:r>
+        <w:r>
+          <w:rPr>
+            <w:noProof/>
+            <w:webHidden/>
+          </w:rPr>
+          <w:fldChar w:fldCharType="end"/>
+        </w:r>
+      </w:hyperlink>
+    </w:p>
+    <w:p>
+      <w:pPr>
+        <w:pStyle w:val="TOC3"/>
+        <w:tabs>
+          <w:tab w:val="left" w:pos="1440"/>
+          <w:tab w:val="right" w:leader="dot" w:pos="9061"/>
+        </w:tabs>
+        <w:rPr>
+          <w:rFonts w:asciiTheme="minorHAnsi" w:eastAsiaTheme="minorEastAsia" w:hAnsiTheme="minorHAnsi" w:cstheme="minorBidi"/>
+          <w:iCs w:val="0"/>
+          <w:noProof/>
+          <w:sz w:val="22"/>
+          <w:szCs w:val="22"/>
+          <w:lang w:val="en-US"/>
+        </w:rPr>
+      </w:pPr>
+      <w:hyperlink w:anchor="_Toc406265812" w:history="1">
+        <w:r>
+          <w:rPr>
+            <w:rStyle w:val="Hyperlink"/>
+            <w:noProof/>
+          </w:rPr>
+          <w:t>1.3.1.</w:t>
+        </w:r>
+        <w:r>
+          <w:rPr>
+            <w:rFonts w:asciiTheme="minorHAnsi" w:eastAsiaTheme="minorEastAsia" w:hAnsiTheme="minorHAnsi" w:cstheme="minorBidi"/>
+            <w:iCs w:val="0"/>
+            <w:noProof/>
+            <w:sz w:val="22"/>
+            <w:szCs w:val="22"/>
+            <w:lang w:val="en-US"/>
+          </w:rPr>
+          <w:tab/>
+        </w:r>
+        <w:r>
+          <w:rPr>
+            <w:rStyle w:val="Hyperlink"/>
+            <w:noProof/>
+          </w:rPr>
+          <w:t>Servera izvēle</w:t>
+        </w:r>
+        <w:r>
+          <w:rPr>
+            <w:noProof/>
+            <w:webHidden/>
+          </w:rPr>
+          <w:tab/>
+        </w:r>
+        <w:r>
+          <w:rPr>
+            <w:noProof/>
+            <w:webHidden/>
+          </w:rPr>
+          <w:fldChar w:fldCharType="begin"/>
+        </w:r>
+        <w:r>
+          <w:rPr>
+            <w:noProof/>
+            <w:webHidden/>
+          </w:rPr>
+          <w:instrText xml:space="preserve"> PAGEREF _Toc406265812 \h </w:instrText>
+        </w:r>
+        <w:r>
+          <w:rPr>
+            <w:noProof/>
+            <w:webHidden/>
+          </w:rPr>
+        </w:r>
+        <w:r>
+          <w:rPr>
+            <w:noProof/>
+            <w:webHidden/>
+          </w:rPr>
+          <w:fldChar w:fldCharType="separate"/>
+        </w:r>
+        <w:r>
+          <w:rPr>
+            <w:noProof/>
+            <w:webHidden/>
+          </w:rPr>
+          <w:t>16</w:t>
+        </w:r>
+        <w:r>
+          <w:rPr>
+            <w:noProof/>
+            <w:webHidden/>
+          </w:rPr>
+          <w:fldChar w:fldCharType="end"/>
+        </w:r>
+      </w:hyperlink>
+    </w:p>
+    <w:p>
+      <w:pPr>
+        <w:pStyle w:val="TOC3"/>
+        <w:tabs>
+          <w:tab w:val="left" w:pos="1440"/>
+          <w:tab w:val="right" w:leader="dot" w:pos="9061"/>
+        </w:tabs>
+        <w:rPr>
+          <w:rFonts w:asciiTheme="minorHAnsi" w:eastAsiaTheme="minorEastAsia" w:hAnsiTheme="minorHAnsi" w:cstheme="minorBidi"/>
+          <w:iCs w:val="0"/>
+          <w:noProof/>
+          <w:sz w:val="22"/>
+          <w:szCs w:val="22"/>
+          <w:lang w:val="en-US"/>
+        </w:rPr>
+      </w:pPr>
+      <w:hyperlink w:anchor="_Toc406265813" w:history="1">
+        <w:r>
+          <w:rPr>
+            <w:rStyle w:val="Hyperlink"/>
+            <w:noProof/>
+          </w:rPr>
+          <w:t>1.3.2.</w:t>
+        </w:r>
+        <w:r>
+          <w:rPr>
+            <w:rFonts w:asciiTheme="minorHAnsi" w:eastAsiaTheme="minorEastAsia" w:hAnsiTheme="minorHAnsi" w:cstheme="minorBidi"/>
+            <w:iCs w:val="0"/>
+            <w:noProof/>
+            <w:sz w:val="22"/>
+            <w:szCs w:val="22"/>
+            <w:lang w:val="en-US"/>
+          </w:rPr>
+          <w:tab/>
+        </w:r>
+        <w:r>
+          <w:rPr>
+            <w:rStyle w:val="Hyperlink"/>
+            <w:noProof/>
+          </w:rPr>
+          <w:t>Programmēšanas valodas izvēle</w:t>
+        </w:r>
+        <w:r>
+          <w:rPr>
+            <w:noProof/>
+            <w:webHidden/>
+          </w:rPr>
+          <w:tab/>
+        </w:r>
+        <w:r>
+          <w:rPr>
+            <w:noProof/>
+            <w:webHidden/>
+          </w:rPr>
+          <w:fldChar w:fldCharType="begin"/>
+        </w:r>
+        <w:r>
+          <w:rPr>
+            <w:noProof/>
+            <w:webHidden/>
+          </w:rPr>
+          <w:instrText xml:space="preserve"> PAGEREF _Toc406265813 \h </w:instrText>
+        </w:r>
+        <w:r>
+          <w:rPr>
+            <w:noProof/>
+            <w:webHidden/>
+          </w:rPr>
+        </w:r>
+        <w:r>
+          <w:rPr>
+            <w:noProof/>
+            <w:webHidden/>
+          </w:rPr>
+          <w:fldChar w:fldCharType="separate"/>
+        </w:r>
+        <w:r>
+          <w:rPr>
+            <w:noProof/>
+            <w:webHidden/>
+          </w:rPr>
+          <w:t>19</w:t>
+        </w:r>
+        <w:r>
+          <w:rPr>
+            <w:noProof/>
+            <w:webHidden/>
+          </w:rPr>
+          <w:fldChar w:fldCharType="end"/>
+        </w:r>
+      </w:hyperlink>
+    </w:p>
+    <w:p>
+      <w:pPr>
+        <w:pStyle w:val="TOC2"/>
+        <w:tabs>
+          <w:tab w:val="left" w:pos="960"/>
+          <w:tab w:val="right" w:leader="dot" w:pos="9061"/>
+        </w:tabs>
+        <w:rPr>
+          <w:rFonts w:asciiTheme="minorHAnsi" w:eastAsiaTheme="minorEastAsia" w:hAnsiTheme="minorHAnsi" w:cstheme="minorBidi"/>
+          <w:noProof/>
+          <w:sz w:val="22"/>
+          <w:szCs w:val="22"/>
+          <w:lang w:val="en-US"/>
+        </w:rPr>
+      </w:pPr>
+      <w:hyperlink w:anchor="_Toc406265814" w:history="1">
+        <w:r>
+          <w:rPr>
+            <w:rStyle w:val="Hyperlink"/>
+            <w:noProof/>
+          </w:rPr>
+          <w:t>1.4.</w:t>
+        </w:r>
+        <w:r>
+          <w:rPr>
+            <w:rFonts w:asciiTheme="minorHAnsi" w:eastAsiaTheme="minorEastAsia" w:hAnsiTheme="minorHAnsi" w:cstheme="minorBidi"/>
+            <w:noProof/>
+            <w:sz w:val="22"/>
+            <w:szCs w:val="22"/>
+            <w:lang w:val="en-US"/>
+          </w:rPr>
+          <w:tab/>
+        </w:r>
+        <w:r>
+          <w:rPr>
+            <w:rStyle w:val="Hyperlink"/>
+            <w:noProof/>
+          </w:rPr>
+          <w:t>Ietvar</w:t>
+        </w:r>
+        <w:r>
+          <w:rPr>
+            <w:rStyle w:val="Hyperlink"/>
+            <w:noProof/>
+          </w:rPr>
+          <w:t>a</w:t>
+        </w:r>
+        <w:r>
+          <w:rPr>
+            <w:rStyle w:val="Hyperlink"/>
+            <w:noProof/>
+          </w:rPr>
+          <w:t xml:space="preserve"> izvēle</w:t>
+        </w:r>
+        <w:r>
+          <w:rPr>
+            <w:noProof/>
+            <w:webHidden/>
+          </w:rPr>
+          <w:tab/>
+        </w:r>
+        <w:r>
+          <w:rPr>
+            <w:noProof/>
+            <w:webHidden/>
+          </w:rPr>
+          <w:fldChar w:fldCharType="begin"/>
+        </w:r>
+        <w:r>
+          <w:rPr>
+            <w:noProof/>
+            <w:webHidden/>
+          </w:rPr>
+          <w:instrText xml:space="preserve"> PAGEREF _Toc406265814 \h </w:instrText>
+        </w:r>
+        <w:r>
+          <w:rPr>
+            <w:noProof/>
+            <w:webHidden/>
+          </w:rPr>
+        </w:r>
+        <w:r>
+          <w:rPr>
+            <w:noProof/>
+            <w:webHidden/>
+          </w:rPr>
+          <w:fldChar w:fldCharType="separate"/>
+        </w:r>
+        <w:r>
+          <w:rPr>
+            <w:noProof/>
+            <w:webHidden/>
+          </w:rPr>
+          <w:t>20</w:t>
+        </w:r>
+        <w:r>
+          <w:rPr>
+            <w:noProof/>
+            <w:webHidden/>
+          </w:rPr>
+          <w:fldChar w:fldCharType="end"/>
+        </w:r>
+      </w:hyperlink>
+    </w:p>
+    <w:p>
+      <w:pPr>
+        <w:pStyle w:val="TOC3"/>
+        <w:tabs>
+          <w:tab w:val="left" w:pos="1440"/>
+          <w:tab w:val="right" w:leader="dot" w:pos="9061"/>
+        </w:tabs>
+        <w:rPr>
+          <w:rFonts w:asciiTheme="minorHAnsi" w:eastAsiaTheme="minorEastAsia" w:hAnsiTheme="minorHAnsi" w:cstheme="minorBidi"/>
+          <w:iCs w:val="0"/>
+          <w:noProof/>
+          <w:sz w:val="22"/>
+          <w:szCs w:val="22"/>
+          <w:lang w:val="en-US"/>
+        </w:rPr>
+      </w:pPr>
+      <w:hyperlink w:anchor="_Toc406265815" w:history="1">
+        <w:r>
+          <w:rPr>
+            <w:rStyle w:val="Hyperlink"/>
+            <w:noProof/>
+          </w:rPr>
+          <w:t>1.4.1.</w:t>
+        </w:r>
+        <w:r>
+          <w:rPr>
+            <w:rFonts w:asciiTheme="minorHAnsi" w:eastAsiaTheme="minorEastAsia" w:hAnsiTheme="minorHAnsi" w:cstheme="minorBidi"/>
+            <w:iCs w:val="0"/>
+            <w:noProof/>
+            <w:sz w:val="22"/>
+            <w:szCs w:val="22"/>
+            <w:lang w:val="en-US"/>
+          </w:rPr>
+          <w:tab/>
+        </w:r>
+        <w:r>
+          <w:rPr>
+            <w:rStyle w:val="Hyperlink"/>
+            <w:noProof/>
+          </w:rPr>
+          <w:t>Laravel 4 ietvars</w:t>
+        </w:r>
+        <w:r>
+          <w:rPr>
+            <w:noProof/>
+            <w:webHidden/>
+          </w:rPr>
+          <w:tab/>
+        </w:r>
+        <w:r>
+          <w:rPr>
+            <w:noProof/>
+            <w:webHidden/>
+          </w:rPr>
+          <w:fldChar w:fldCharType="begin"/>
+        </w:r>
+        <w:r>
+          <w:rPr>
+            <w:noProof/>
+            <w:webHidden/>
+          </w:rPr>
+          <w:instrText xml:space="preserve"> PAGEREF _Toc406265815 \h </w:instrText>
+        </w:r>
+        <w:r>
+          <w:rPr>
+            <w:noProof/>
+            <w:webHidden/>
+          </w:rPr>
+        </w:r>
+        <w:r>
+          <w:rPr>
+            <w:noProof/>
+            <w:webHidden/>
+          </w:rPr>
+          <w:fldChar w:fldCharType="separate"/>
+        </w:r>
+        <w:r>
+          <w:rPr>
+            <w:noProof/>
+            <w:webHidden/>
+          </w:rPr>
+          <w:t>21</w:t>
+        </w:r>
+        <w:r>
+          <w:rPr>
+            <w:noProof/>
+            <w:webHidden/>
+          </w:rPr>
+          <w:fldChar w:fldCharType="end"/>
+        </w:r>
+      </w:hyperlink>
+    </w:p>
+    <w:p>
+      <w:pPr>
+        <w:pStyle w:val="TOC3"/>
+        <w:tabs>
+          <w:tab w:val="left" w:pos="1440"/>
+          <w:tab w:val="right" w:leader="dot" w:pos="9061"/>
+        </w:tabs>
+        <w:rPr>
+          <w:rFonts w:asciiTheme="minorHAnsi" w:eastAsiaTheme="minorEastAsia" w:hAnsiTheme="minorHAnsi" w:cstheme="minorBidi"/>
+          <w:iCs w:val="0"/>
+          <w:noProof/>
+          <w:sz w:val="22"/>
+          <w:szCs w:val="22"/>
+          <w:lang w:val="en-US"/>
+        </w:rPr>
+      </w:pPr>
+      <w:hyperlink w:anchor="_Toc406265816" w:history="1">
+        <w:r>
+          <w:rPr>
+            <w:rStyle w:val="Hyperlink"/>
+            <w:noProof/>
+          </w:rPr>
+          <w:t>1.4.2.</w:t>
+        </w:r>
+        <w:r>
+          <w:rPr>
+            <w:rFonts w:asciiTheme="minorHAnsi" w:eastAsiaTheme="minorEastAsia" w:hAnsiTheme="minorHAnsi" w:cstheme="minorBidi"/>
+            <w:iCs w:val="0"/>
+            <w:noProof/>
+            <w:sz w:val="22"/>
+            <w:szCs w:val="22"/>
+            <w:lang w:val="en-US"/>
+          </w:rPr>
+          <w:tab/>
+        </w:r>
+        <w:r>
+          <w:rPr>
+            <w:rStyle w:val="Hyperlink"/>
+            <w:noProof/>
+          </w:rPr>
+          <w:t>Ruby on Rails ietvars</w:t>
+        </w:r>
+        <w:r>
+          <w:rPr>
+            <w:noProof/>
+            <w:webHidden/>
+          </w:rPr>
+          <w:tab/>
+        </w:r>
+        <w:r>
+          <w:rPr>
+            <w:noProof/>
+            <w:webHidden/>
+          </w:rPr>
+          <w:fldChar w:fldCharType="begin"/>
+        </w:r>
+        <w:r>
+          <w:rPr>
+            <w:noProof/>
+            <w:webHidden/>
+          </w:rPr>
+          <w:instrText xml:space="preserve"> PAGEREF _Toc406265816 \h </w:instrText>
+        </w:r>
+        <w:r>
+          <w:rPr>
+            <w:noProof/>
+            <w:webHidden/>
+          </w:rPr>
+        </w:r>
+        <w:r>
+          <w:rPr>
+            <w:noProof/>
+            <w:webHidden/>
+          </w:rPr>
+          <w:fldChar w:fldCharType="separate"/>
+        </w:r>
+        <w:r>
+          <w:rPr>
+            <w:noProof/>
+            <w:webHidden/>
+          </w:rPr>
+          <w:t>21</w:t>
+        </w:r>
+        <w:r>
+          <w:rPr>
+            <w:noProof/>
+            <w:webHidden/>
+          </w:rPr>
+          <w:fldChar w:fldCharType="end"/>
+        </w:r>
+      </w:hyperlink>
+    </w:p>
+    <w:p>
+      <w:pPr>
+        <w:pStyle w:val="TOC3"/>
+        <w:tabs>
+          <w:tab w:val="left" w:pos="1440"/>
+          <w:tab w:val="right" w:leader="dot" w:pos="9061"/>
+        </w:tabs>
+        <w:rPr>
+          <w:rFonts w:asciiTheme="minorHAnsi" w:eastAsiaTheme="minorEastAsia" w:hAnsiTheme="minorHAnsi" w:cstheme="minorBidi"/>
+          <w:iCs w:val="0"/>
+          <w:noProof/>
+          <w:sz w:val="22"/>
+          <w:szCs w:val="22"/>
+          <w:lang w:val="en-US"/>
+        </w:rPr>
+      </w:pPr>
+      <w:hyperlink w:anchor="_Toc406265817" w:history="1">
+        <w:r>
+          <w:rPr>
+            <w:rStyle w:val="Hyperlink"/>
+            <w:noProof/>
+          </w:rPr>
+          <w:t>1.4.3.</w:t>
+        </w:r>
+        <w:r>
+          <w:rPr>
+            <w:rFonts w:asciiTheme="minorHAnsi" w:eastAsiaTheme="minorEastAsia" w:hAnsiTheme="minorHAnsi" w:cstheme="minorBidi"/>
+            <w:iCs w:val="0"/>
+            <w:noProof/>
+            <w:sz w:val="22"/>
+            <w:szCs w:val="22"/>
+            <w:lang w:val="en-US"/>
+          </w:rPr>
+          <w:tab/>
+        </w:r>
+        <w:r>
+          <w:rPr>
+            <w:rStyle w:val="Hyperlink"/>
+            <w:noProof/>
+          </w:rPr>
+          <w:t>Django ietvars</w:t>
+        </w:r>
+        <w:r>
+          <w:rPr>
+            <w:noProof/>
+            <w:webHidden/>
+          </w:rPr>
+          <w:tab/>
+        </w:r>
+        <w:r>
+          <w:rPr>
+            <w:noProof/>
+            <w:webHidden/>
+          </w:rPr>
+          <w:fldChar w:fldCharType="begin"/>
+        </w:r>
+        <w:r>
+          <w:rPr>
+            <w:noProof/>
+            <w:webHidden/>
+          </w:rPr>
+          <w:instrText xml:space="preserve"> PAGEREF _Toc406265817 \h </w:instrText>
+        </w:r>
+        <w:r>
+          <w:rPr>
+            <w:noProof/>
+            <w:webHidden/>
+          </w:rPr>
+        </w:r>
+        <w:r>
+          <w:rPr>
+            <w:noProof/>
+            <w:webHidden/>
+          </w:rPr>
+          <w:fldChar w:fldCharType="separate"/>
+        </w:r>
+        <w:r>
+          <w:rPr>
+            <w:noProof/>
+            <w:webHidden/>
+          </w:rPr>
+          <w:t>21</w:t>
+        </w:r>
+        <w:r>
+          <w:rPr>
+            <w:noProof/>
+            <w:webHidden/>
+          </w:rPr>
+          <w:fldChar w:fldCharType="end"/>
+        </w:r>
+      </w:hyperlink>
+    </w:p>
+    <w:p>
+      <w:pPr>
+        <w:pStyle w:val="TOC3"/>
+        <w:tabs>
+          <w:tab w:val="left" w:pos="1440"/>
+          <w:tab w:val="right" w:leader="dot" w:pos="9061"/>
+        </w:tabs>
+        <w:rPr>
+          <w:rFonts w:asciiTheme="minorHAnsi" w:eastAsiaTheme="minorEastAsia" w:hAnsiTheme="minorHAnsi" w:cstheme="minorBidi"/>
+          <w:iCs w:val="0"/>
+          <w:noProof/>
+          <w:sz w:val="22"/>
+          <w:szCs w:val="22"/>
+          <w:lang w:val="en-US"/>
+        </w:rPr>
+      </w:pPr>
+      <w:hyperlink w:anchor="_Toc406265818" w:history="1">
+        <w:r>
+          <w:rPr>
+            <w:rStyle w:val="Hyperlink"/>
+            <w:noProof/>
+          </w:rPr>
+          <w:t>1.4.4.</w:t>
+        </w:r>
+        <w:r>
+          <w:rPr>
+            <w:rFonts w:asciiTheme="minorHAnsi" w:eastAsiaTheme="minorEastAsia" w:hAnsiTheme="minorHAnsi" w:cstheme="minorBidi"/>
+            <w:iCs w:val="0"/>
+            <w:noProof/>
+            <w:sz w:val="22"/>
+            <w:szCs w:val="22"/>
+            <w:lang w:val="en-US"/>
+          </w:rPr>
+          <w:tab/>
+        </w:r>
+        <w:r>
+          <w:rPr>
+            <w:rStyle w:val="Hyperlink"/>
+            <w:noProof/>
+          </w:rPr>
+          <w:t>Java Play ietvars</w:t>
+        </w:r>
+        <w:r>
+          <w:rPr>
+            <w:noProof/>
+            <w:webHidden/>
+          </w:rPr>
+          <w:tab/>
+        </w:r>
+        <w:r>
+          <w:rPr>
+            <w:noProof/>
+            <w:webHidden/>
+          </w:rPr>
+          <w:fldChar w:fldCharType="begin"/>
+        </w:r>
+        <w:r>
+          <w:rPr>
+            <w:noProof/>
+            <w:webHidden/>
+          </w:rPr>
+          <w:instrText xml:space="preserve"> PAGEREF _Toc406265818 \h </w:instrText>
+        </w:r>
+        <w:r>
+          <w:rPr>
+            <w:noProof/>
+            <w:webHidden/>
+          </w:rPr>
+        </w:r>
+        <w:r>
+          <w:rPr>
+            <w:noProof/>
+            <w:webHidden/>
+          </w:rPr>
+          <w:fldChar w:fldCharType="separate"/>
+        </w:r>
+        <w:r>
+          <w:rPr>
+            <w:noProof/>
+            <w:webHidden/>
+          </w:rPr>
+          <w:t>21</w:t>
+        </w:r>
+        <w:r>
+          <w:rPr>
+            <w:noProof/>
+            <w:webHidden/>
+          </w:rPr>
+          <w:fldChar w:fldCharType="end"/>
+        </w:r>
+      </w:hyperlink>
+    </w:p>
+    <w:p>
+      <w:pPr>
+        <w:pStyle w:val="TOC2"/>
+        <w:tabs>
+          <w:tab w:val="left" w:pos="960"/>
+          <w:tab w:val="right" w:leader="dot" w:pos="9061"/>
+        </w:tabs>
+        <w:rPr>
+          <w:rFonts w:asciiTheme="minorHAnsi" w:eastAsiaTheme="minorEastAsia" w:hAnsiTheme="minorHAnsi" w:cstheme="minorBidi"/>
+          <w:noProof/>
+          <w:sz w:val="22"/>
+          <w:szCs w:val="22"/>
+          <w:lang w:val="en-US"/>
+        </w:rPr>
+      </w:pPr>
+      <w:hyperlink w:anchor="_Toc406265819" w:history="1">
+        <w:r>
+          <w:rPr>
+            <w:rStyle w:val="Hyperlink"/>
+            <w:noProof/>
+          </w:rPr>
+          <w:t>1.5.</w:t>
+        </w:r>
+        <w:r>
+          <w:rPr>
+            <w:rFonts w:asciiTheme="minorHAnsi" w:eastAsiaTheme="minorEastAsia" w:hAnsiTheme="minorHAnsi" w:cstheme="minorBidi"/>
+            <w:noProof/>
+            <w:sz w:val="22"/>
+            <w:szCs w:val="22"/>
+            <w:lang w:val="en-US"/>
+          </w:rPr>
+          <w:tab/>
+        </w:r>
+        <w:r>
+          <w:rPr>
+            <w:rStyle w:val="Hyperlink"/>
+            <w:noProof/>
+          </w:rPr>
+          <w:t>Datubāzes izvēlne</w:t>
+        </w:r>
+        <w:r>
+          <w:rPr>
+            <w:noProof/>
+            <w:webHidden/>
+          </w:rPr>
+          <w:tab/>
+        </w:r>
+        <w:r>
+          <w:rPr>
+            <w:noProof/>
+            <w:webHidden/>
+          </w:rPr>
+          <w:fldChar w:fldCharType="begin"/>
+        </w:r>
+        <w:r>
+          <w:rPr>
+            <w:noProof/>
+            <w:webHidden/>
+          </w:rPr>
+          <w:instrText xml:space="preserve"> PAGEREF _Toc406265819 \h </w:instrText>
+        </w:r>
+        <w:r>
+          <w:rPr>
+            <w:noProof/>
+            <w:webHidden/>
+          </w:rPr>
+        </w:r>
+        <w:r>
+          <w:rPr>
+            <w:noProof/>
+            <w:webHidden/>
+          </w:rPr>
+          <w:fldChar w:fldCharType="separate"/>
+        </w:r>
+        <w:r>
+          <w:rPr>
+            <w:noProof/>
+            <w:webHidden/>
+          </w:rPr>
+          <w:t>22</w:t>
+        </w:r>
+        <w:r>
+          <w:rPr>
+            <w:noProof/>
+            <w:webHidden/>
+          </w:rPr>
+          <w:fldChar w:fldCharType="end"/>
+        </w:r>
+      </w:hyperlink>
+    </w:p>
+    <w:p>
+      <w:pPr>
+        <w:pStyle w:val="TOC3"/>
+        <w:tabs>
+          <w:tab w:val="left" w:pos="1440"/>
+          <w:tab w:val="right" w:leader="dot" w:pos="9061"/>
+        </w:tabs>
+        <w:rPr>
+          <w:rFonts w:asciiTheme="minorHAnsi" w:eastAsiaTheme="minorEastAsia" w:hAnsiTheme="minorHAnsi" w:cstheme="minorBidi"/>
+          <w:iCs w:val="0"/>
+          <w:noProof/>
+          <w:sz w:val="22"/>
+          <w:szCs w:val="22"/>
+          <w:lang w:val="en-US"/>
+        </w:rPr>
+      </w:pPr>
+      <w:hyperlink w:anchor="_Toc406265820" w:history="1">
+        <w:r>
+          <w:rPr>
+            <w:rStyle w:val="Hyperlink"/>
+            <w:noProof/>
+          </w:rPr>
+          <w:t>1.5.1.</w:t>
+        </w:r>
+        <w:r>
+          <w:rPr>
+            <w:rFonts w:asciiTheme="minorHAnsi" w:eastAsiaTheme="minorEastAsia" w:hAnsiTheme="minorHAnsi" w:cstheme="minorBidi"/>
+            <w:iCs w:val="0"/>
+            <w:noProof/>
+            <w:sz w:val="22"/>
+            <w:szCs w:val="22"/>
+            <w:lang w:val="en-US"/>
+          </w:rPr>
+          <w:tab/>
+        </w:r>
+        <w:r>
+          <w:rPr>
+            <w:rStyle w:val="Hyperlink"/>
+            <w:noProof/>
+          </w:rPr>
+          <w:t>Relācijas datubāzu salīdzinājums</w:t>
+        </w:r>
+        <w:r>
+          <w:rPr>
+            <w:noProof/>
+            <w:webHidden/>
+          </w:rPr>
+          <w:tab/>
+        </w:r>
+        <w:r>
+          <w:rPr>
+            <w:noProof/>
+            <w:webHidden/>
+          </w:rPr>
+          <w:fldChar w:fldCharType="begin"/>
+        </w:r>
+        <w:r>
+          <w:rPr>
+            <w:noProof/>
+            <w:webHidden/>
+          </w:rPr>
+          <w:instrText xml:space="preserve"> PAGEREF _Toc406265820 \h </w:instrText>
+        </w:r>
+        <w:r>
+          <w:rPr>
+            <w:noProof/>
+            <w:webHidden/>
+          </w:rPr>
+        </w:r>
+        <w:r>
+          <w:rPr>
+            <w:noProof/>
+            <w:webHidden/>
+          </w:rPr>
+          <w:fldChar w:fldCharType="separate"/>
+        </w:r>
+        <w:r>
+          <w:rPr>
+            <w:noProof/>
+            <w:webHidden/>
+          </w:rPr>
+          <w:t>23</w:t>
+        </w:r>
+        <w:r>
+          <w:rPr>
+            <w:noProof/>
+            <w:webHidden/>
+          </w:rPr>
+          <w:fldChar w:fldCharType="end"/>
+        </w:r>
+      </w:hyperlink>
+    </w:p>
+    <w:p>
+      <w:pPr>
+        <w:pStyle w:val="TOC2"/>
+        <w:tabs>
+          <w:tab w:val="left" w:pos="960"/>
+          <w:tab w:val="right" w:leader="dot" w:pos="9061"/>
+        </w:tabs>
+        <w:rPr>
+          <w:rFonts w:asciiTheme="minorHAnsi" w:eastAsiaTheme="minorEastAsia" w:hAnsiTheme="minorHAnsi" w:cstheme="minorBidi"/>
+          <w:noProof/>
+          <w:sz w:val="22"/>
+          <w:szCs w:val="22"/>
+          <w:lang w:val="en-US"/>
+        </w:rPr>
+      </w:pPr>
+      <w:hyperlink w:anchor="_Toc406265821" w:history="1">
+        <w:r>
+          <w:rPr>
+            <w:rStyle w:val="Hyperlink"/>
+            <w:noProof/>
+          </w:rPr>
+          <w:t>1.6.</w:t>
+        </w:r>
+        <w:r>
+          <w:rPr>
+            <w:rFonts w:asciiTheme="minorHAnsi" w:eastAsiaTheme="minorEastAsia" w:hAnsiTheme="minorHAnsi" w:cstheme="minorBidi"/>
+            <w:noProof/>
+            <w:sz w:val="22"/>
+            <w:szCs w:val="22"/>
+            <w:lang w:val="en-US"/>
+          </w:rPr>
+          <w:tab/>
+        </w:r>
+        <w:r>
+          <w:rPr>
+            <w:rStyle w:val="Hyperlink"/>
+            <w:noProof/>
+          </w:rPr>
+          <w:t>Servera tehnoloģiju izvēle</w:t>
+        </w:r>
+        <w:r>
+          <w:rPr>
+            <w:noProof/>
+            <w:webHidden/>
+          </w:rPr>
+          <w:tab/>
+        </w:r>
+        <w:r>
+          <w:rPr>
+            <w:noProof/>
+            <w:webHidden/>
+          </w:rPr>
+          <w:fldChar w:fldCharType="begin"/>
+        </w:r>
+        <w:r>
+          <w:rPr>
+            <w:noProof/>
+            <w:webHidden/>
+          </w:rPr>
+          <w:instrText xml:space="preserve"> PAGEREF _Toc406265821 \h </w:instrText>
+        </w:r>
+        <w:r>
+          <w:rPr>
+            <w:noProof/>
+            <w:webHidden/>
+          </w:rPr>
+        </w:r>
+        <w:r>
+          <w:rPr>
+            <w:noProof/>
+            <w:webHidden/>
+          </w:rPr>
+          <w:fldChar w:fldCharType="separate"/>
+        </w:r>
+        <w:r>
+          <w:rPr>
+            <w:noProof/>
+            <w:webHidden/>
+          </w:rPr>
+          <w:t>24</w:t>
+        </w:r>
+        <w:r>
+          <w:rPr>
+            <w:noProof/>
+            <w:webHidden/>
+          </w:rPr>
+          <w:fldChar w:fldCharType="end"/>
+        </w:r>
+      </w:hyperlink>
+    </w:p>
+    <w:p>
+      <w:pPr>
+        <w:pStyle w:val="TOC1"/>
+        <w:tabs>
+          <w:tab w:val="left" w:pos="480"/>
+          <w:tab w:val="right" w:leader="dot" w:pos="9061"/>
+        </w:tabs>
+        <w:rPr>
+          <w:rFonts w:asciiTheme="minorHAnsi" w:eastAsiaTheme="minorEastAsia" w:hAnsiTheme="minorHAnsi" w:cstheme="minorBidi"/>
+          <w:bCs w:val="0"/>
+          <w:sz w:val="22"/>
+          <w:szCs w:val="22"/>
+          <w:lang w:val="en-US"/>
+        </w:rPr>
+      </w:pPr>
+      <w:hyperlink w:anchor="_Toc406265822" w:history="1">
+        <w:r>
+          <w:rPr>
+            <w:rStyle w:val="Hyperlink"/>
+          </w:rPr>
+          <w:t>2.</w:t>
+        </w:r>
+        <w:r>
+          <w:rPr>
+            <w:rFonts w:asciiTheme="minorHAnsi" w:eastAsiaTheme="minorEastAsia" w:hAnsiTheme="minorHAnsi" w:cstheme="minorBidi"/>
+            <w:bCs w:val="0"/>
+            <w:sz w:val="22"/>
+            <w:szCs w:val="22"/>
+            <w:lang w:val="en-US"/>
+          </w:rPr>
+          <w:tab/>
+        </w:r>
+        <w:r>
+          <w:rPr>
+            <w:rStyle w:val="Hyperlink"/>
+          </w:rPr>
+          <w:t>praktiskā daļa</w:t>
+        </w:r>
+        <w:r>
+          <w:rPr>
+            <w:webHidden/>
+          </w:rPr>
+          <w:tab/>
+        </w:r>
+        <w:r>
+          <w:rPr>
+            <w:webHidden/>
+          </w:rPr>
+          <w:fldChar w:fldCharType="begin"/>
+        </w:r>
+        <w:r>
+          <w:rPr>
+            <w:webHidden/>
+          </w:rPr>
+          <w:instrText xml:space="preserve"> PAGEREF _Toc406265822 \h </w:instrText>
+        </w:r>
+        <w:r>
+          <w:rPr>
+            <w:webHidden/>
+          </w:rPr>
+        </w:r>
+        <w:r>
+          <w:rPr>
+            <w:webHidden/>
+          </w:rPr>
+          <w:fldChar w:fldCharType="separate"/>
+        </w:r>
+        <w:r>
+          <w:rPr>
+            <w:webHidden/>
+          </w:rPr>
           <w:t>25</w:t>
+        </w:r>
+        <w:r>
+          <w:rPr>
+            <w:webHidden/>
+          </w:rPr>
+          <w:fldChar w:fldCharType="end"/>
+        </w:r>
+      </w:hyperlink>
+    </w:p>
+    <w:p>
+      <w:pPr>
+        <w:pStyle w:val="TOC2"/>
+        <w:tabs>
+          <w:tab w:val="left" w:pos="960"/>
+          <w:tab w:val="right" w:leader="dot" w:pos="9061"/>
+        </w:tabs>
+        <w:rPr>
+          <w:rFonts w:asciiTheme="minorHAnsi" w:eastAsiaTheme="minorEastAsia" w:hAnsiTheme="minorHAnsi" w:cstheme="minorBidi"/>
+          <w:noProof/>
+          <w:sz w:val="22"/>
+          <w:szCs w:val="22"/>
+          <w:lang w:val="en-US"/>
+        </w:rPr>
+      </w:pPr>
+      <w:hyperlink w:anchor="_Toc406265823" w:history="1">
+        <w:r>
+          <w:rPr>
+            <w:rStyle w:val="Hyperlink"/>
+            <w:noProof/>
+          </w:rPr>
+          <w:t>2.1.</w:t>
+        </w:r>
+        <w:r>
+          <w:rPr>
+            <w:rFonts w:asciiTheme="minorHAnsi" w:eastAsiaTheme="minorEastAsia" w:hAnsiTheme="minorHAnsi" w:cstheme="minorBidi"/>
+            <w:noProof/>
+            <w:sz w:val="22"/>
+            <w:szCs w:val="22"/>
+            <w:lang w:val="en-US"/>
+          </w:rPr>
+          <w:tab/>
+        </w:r>
+        <w:r>
+          <w:rPr>
+            <w:rStyle w:val="Hyperlink"/>
+            <w:noProof/>
+          </w:rPr>
+          <w:t>Sistēmas prasības</w:t>
+        </w:r>
+        <w:r>
+          <w:rPr>
+            <w:noProof/>
+            <w:webHidden/>
+          </w:rPr>
+          <w:tab/>
+        </w:r>
+        <w:r>
+          <w:rPr>
+            <w:noProof/>
+            <w:webHidden/>
+          </w:rPr>
+          <w:fldChar w:fldCharType="begin"/>
+        </w:r>
+        <w:r>
+          <w:rPr>
+            <w:noProof/>
+            <w:webHidden/>
+          </w:rPr>
+          <w:instrText xml:space="preserve"> PAGEREF _Toc406265823 \h </w:instrText>
+        </w:r>
+        <w:r>
+          <w:rPr>
+            <w:noProof/>
+            <w:webHidden/>
+          </w:rPr>
+        </w:r>
+        <w:r>
+          <w:rPr>
+            <w:noProof/>
+            <w:webHidden/>
+          </w:rPr>
+          <w:fldChar w:fldCharType="separate"/>
+        </w:r>
+        <w:r>
+          <w:rPr>
+            <w:noProof/>
+            <w:webHidden/>
+          </w:rPr>
+          <w:t>25</w:t>
+        </w:r>
+        <w:r>
+          <w:rPr>
+            <w:noProof/>
+            <w:webHidden/>
+          </w:rPr>
+          <w:fldChar w:fldCharType="end"/>
+        </w:r>
+      </w:hyperlink>
+    </w:p>
+    <w:p>
+      <w:pPr>
+        <w:pStyle w:val="TOC3"/>
+        <w:tabs>
+          <w:tab w:val="left" w:pos="1440"/>
+          <w:tab w:val="right" w:leader="dot" w:pos="9061"/>
+        </w:tabs>
+        <w:rPr>
+          <w:rFonts w:asciiTheme="minorHAnsi" w:eastAsiaTheme="minorEastAsia" w:hAnsiTheme="minorHAnsi" w:cstheme="minorBidi"/>
+          <w:iCs w:val="0"/>
+          <w:noProof/>
+          <w:sz w:val="22"/>
+          <w:szCs w:val="22"/>
+          <w:lang w:val="en-US"/>
+        </w:rPr>
+      </w:pPr>
+      <w:hyperlink w:anchor="_Toc406265824" w:history="1">
+        <w:r>
+          <w:rPr>
+            <w:rStyle w:val="Hyperlink"/>
+            <w:noProof/>
+          </w:rPr>
+          <w:t>2.1.1.</w:t>
+        </w:r>
+        <w:r>
+          <w:rPr>
+            <w:rFonts w:asciiTheme="minorHAnsi" w:eastAsiaTheme="minorEastAsia" w:hAnsiTheme="minorHAnsi" w:cstheme="minorBidi"/>
+            <w:iCs w:val="0"/>
+            <w:noProof/>
+            <w:sz w:val="22"/>
+            <w:szCs w:val="22"/>
+            <w:lang w:val="en-US"/>
+          </w:rPr>
+          <w:tab/>
+        </w:r>
+        <w:r>
+          <w:rPr>
+            <w:rStyle w:val="Hyperlink"/>
+            <w:noProof/>
+          </w:rPr>
+          <w:t>Produkta funkcijas</w:t>
+        </w:r>
+        <w:r>
+          <w:rPr>
+            <w:noProof/>
+            <w:webHidden/>
+          </w:rPr>
+          <w:tab/>
+        </w:r>
+        <w:r>
+          <w:rPr>
+            <w:noProof/>
+            <w:webHidden/>
+          </w:rPr>
+          <w:fldChar w:fldCharType="begin"/>
+        </w:r>
+        <w:r>
+          <w:rPr>
+            <w:noProof/>
+            <w:webHidden/>
+          </w:rPr>
+          <w:instrText xml:space="preserve"> PAGEREF _Toc406265824 \h </w:instrText>
+        </w:r>
+        <w:r>
+          <w:rPr>
+            <w:noProof/>
+            <w:webHidden/>
+          </w:rPr>
+        </w:r>
+        <w:r>
+          <w:rPr>
+            <w:noProof/>
+            <w:webHidden/>
+          </w:rPr>
+          <w:fldChar w:fldCharType="separate"/>
+        </w:r>
+        <w:r>
+          <w:rPr>
+            <w:noProof/>
+            <w:webHidden/>
+          </w:rPr>
+          <w:t>25</w:t>
+        </w:r>
+        <w:r>
+          <w:rPr>
+            <w:noProof/>
+            <w:webHidden/>
+          </w:rPr>
+          <w:fldChar w:fldCharType="end"/>
+        </w:r>
+      </w:hyperlink>
+    </w:p>
+    <w:p>
+      <w:pPr>
+        <w:pStyle w:val="TOC3"/>
+        <w:tabs>
+          <w:tab w:val="left" w:pos="1440"/>
+          <w:tab w:val="right" w:leader="dot" w:pos="9061"/>
+        </w:tabs>
+        <w:rPr>
+          <w:rFonts w:asciiTheme="minorHAnsi" w:eastAsiaTheme="minorEastAsia" w:hAnsiTheme="minorHAnsi" w:cstheme="minorBidi"/>
+          <w:iCs w:val="0"/>
+          <w:noProof/>
+          <w:sz w:val="22"/>
+          <w:szCs w:val="22"/>
+          <w:lang w:val="en-US"/>
+        </w:rPr>
+      </w:pPr>
+      <w:hyperlink w:anchor="_Toc406265825" w:history="1">
+        <w:r>
+          <w:rPr>
+            <w:rStyle w:val="Hyperlink"/>
+            <w:noProof/>
+          </w:rPr>
+          <w:t>2.1.2.</w:t>
+        </w:r>
+        <w:r>
+          <w:rPr>
+            <w:rFonts w:asciiTheme="minorHAnsi" w:eastAsiaTheme="minorEastAsia" w:hAnsiTheme="minorHAnsi" w:cstheme="minorBidi"/>
+            <w:iCs w:val="0"/>
+            <w:noProof/>
+            <w:sz w:val="22"/>
+            <w:szCs w:val="22"/>
+            <w:lang w:val="en-US"/>
+          </w:rPr>
+          <w:tab/>
+        </w:r>
+        <w:r>
+          <w:rPr>
+            <w:rStyle w:val="Hyperlink"/>
+            <w:noProof/>
+          </w:rPr>
+          <w:t>Funkcionālās prasības</w:t>
+        </w:r>
+        <w:r>
+          <w:rPr>
+            <w:noProof/>
+            <w:webHidden/>
+          </w:rPr>
+          <w:tab/>
+        </w:r>
+        <w:r>
+          <w:rPr>
+            <w:noProof/>
+            <w:webHidden/>
+          </w:rPr>
+          <w:fldChar w:fldCharType="begin"/>
+        </w:r>
+        <w:r>
+          <w:rPr>
+            <w:noProof/>
+            <w:webHidden/>
+          </w:rPr>
+          <w:instrText xml:space="preserve"> PAGEREF _Toc406265825 \h </w:instrText>
+        </w:r>
+        <w:r>
+          <w:rPr>
+            <w:noProof/>
+            <w:webHidden/>
+          </w:rPr>
+        </w:r>
+        <w:r>
+          <w:rPr>
+            <w:noProof/>
+            <w:webHidden/>
+          </w:rPr>
+          <w:fldChar w:fldCharType="separate"/>
+        </w:r>
+        <w:r>
+          <w:rPr>
+            <w:noProof/>
+            <w:webHidden/>
+          </w:rPr>
+          <w:t>27</w:t>
+        </w:r>
+        <w:r>
+          <w:rPr>
+            <w:noProof/>
+            <w:webHidden/>
+          </w:rPr>
+          <w:fldChar w:fldCharType="end"/>
+        </w:r>
+      </w:hyperlink>
+    </w:p>
+    <w:p>
+      <w:pPr>
+        <w:pStyle w:val="TOC2"/>
+        <w:tabs>
+          <w:tab w:val="left" w:pos="960"/>
+          <w:tab w:val="right" w:leader="dot" w:pos="9061"/>
+        </w:tabs>
+        <w:rPr>
+          <w:rFonts w:asciiTheme="minorHAnsi" w:eastAsiaTheme="minorEastAsia" w:hAnsiTheme="minorHAnsi" w:cstheme="minorBidi"/>
+          <w:noProof/>
+          <w:sz w:val="22"/>
+          <w:szCs w:val="22"/>
+          <w:lang w:val="en-US"/>
+        </w:rPr>
+      </w:pPr>
+      <w:hyperlink w:anchor="_Toc406265826" w:history="1">
+        <w:r>
+          <w:rPr>
+            <w:rStyle w:val="Hyperlink"/>
+            <w:noProof/>
+          </w:rPr>
+          <w:t>2.2.</w:t>
+        </w:r>
+        <w:r>
+          <w:rPr>
+            <w:rFonts w:asciiTheme="minorHAnsi" w:eastAsiaTheme="minorEastAsia" w:hAnsiTheme="minorHAnsi" w:cstheme="minorBidi"/>
+            <w:noProof/>
+            <w:sz w:val="22"/>
+            <w:szCs w:val="22"/>
+            <w:lang w:val="en-US"/>
+          </w:rPr>
+          <w:tab/>
+        </w:r>
+        <w:r>
+          <w:rPr>
+            <w:rStyle w:val="Hyperlink"/>
+            <w:noProof/>
+          </w:rPr>
+          <w:t>Programmatūras projektējuma apraksts</w:t>
+        </w:r>
+        <w:r>
+          <w:rPr>
+            <w:noProof/>
+            <w:webHidden/>
+          </w:rPr>
+          <w:tab/>
+        </w:r>
+        <w:r>
+          <w:rPr>
+            <w:noProof/>
+            <w:webHidden/>
+          </w:rPr>
+          <w:fldChar w:fldCharType="begin"/>
+        </w:r>
+        <w:r>
+          <w:rPr>
+            <w:noProof/>
+            <w:webHidden/>
+          </w:rPr>
+          <w:instrText xml:space="preserve"> PAGEREF _Toc406265826 \h </w:instrText>
+        </w:r>
+        <w:r>
+          <w:rPr>
+            <w:noProof/>
+            <w:webHidden/>
+          </w:rPr>
+        </w:r>
+        <w:r>
+          <w:rPr>
+            <w:noProof/>
+            <w:webHidden/>
+          </w:rPr>
+          <w:fldChar w:fldCharType="separate"/>
+        </w:r>
+        <w:r>
+          <w:rPr>
+            <w:noProof/>
+            <w:webHidden/>
+          </w:rPr>
+          <w:t>41</w:t>
+        </w:r>
+        <w:r>
+          <w:rPr>
+            <w:noProof/>
+            <w:webHidden/>
+          </w:rPr>
+          <w:fldChar w:fldCharType="end"/>
+        </w:r>
+      </w:hyperlink>
+    </w:p>
+    <w:p>
+      <w:pPr>
+        <w:pStyle w:val="TOC3"/>
+        <w:tabs>
+          <w:tab w:val="left" w:pos="1440"/>
+          <w:tab w:val="right" w:leader="dot" w:pos="9061"/>
+        </w:tabs>
+        <w:rPr>
+          <w:rFonts w:asciiTheme="minorHAnsi" w:eastAsiaTheme="minorEastAsia" w:hAnsiTheme="minorHAnsi" w:cstheme="minorBidi"/>
+          <w:iCs w:val="0"/>
+          <w:noProof/>
+          <w:sz w:val="22"/>
+          <w:szCs w:val="22"/>
+          <w:lang w:val="en-US"/>
+        </w:rPr>
+      </w:pPr>
+      <w:hyperlink w:anchor="_Toc406265827" w:history="1">
+        <w:r>
+          <w:rPr>
+            <w:rStyle w:val="Hyperlink"/>
+            <w:noProof/>
+          </w:rPr>
+          <w:t>2.2.1.</w:t>
+        </w:r>
+        <w:r>
+          <w:rPr>
+            <w:rFonts w:asciiTheme="minorHAnsi" w:eastAsiaTheme="minorEastAsia" w:hAnsiTheme="minorHAnsi" w:cstheme="minorBidi"/>
+            <w:iCs w:val="0"/>
+            <w:noProof/>
+            <w:sz w:val="22"/>
+            <w:szCs w:val="22"/>
+            <w:lang w:val="en-US"/>
+          </w:rPr>
+          <w:tab/>
+        </w:r>
+        <w:r>
+          <w:rPr>
+            <w:rStyle w:val="Hyperlink"/>
+            <w:noProof/>
+          </w:rPr>
+          <w:t>Datu bāzes struktūra</w:t>
+        </w:r>
+        <w:r>
+          <w:rPr>
+            <w:noProof/>
+            <w:webHidden/>
+          </w:rPr>
+          <w:tab/>
+        </w:r>
+        <w:r>
+          <w:rPr>
+            <w:noProof/>
+            <w:webHidden/>
+          </w:rPr>
+          <w:fldChar w:fldCharType="begin"/>
+        </w:r>
+        <w:r>
+          <w:rPr>
+            <w:noProof/>
+            <w:webHidden/>
+          </w:rPr>
+          <w:instrText xml:space="preserve"> PAGEREF _Toc406265827 \h </w:instrText>
+        </w:r>
+        <w:r>
+          <w:rPr>
+            <w:noProof/>
+            <w:webHidden/>
+          </w:rPr>
+        </w:r>
+        <w:r>
+          <w:rPr>
+            <w:noProof/>
+            <w:webHidden/>
+          </w:rPr>
+          <w:fldChar w:fldCharType="separate"/>
+        </w:r>
+        <w:r>
+          <w:rPr>
+            <w:noProof/>
+            <w:webHidden/>
+          </w:rPr>
+          <w:t>41</w:t>
+        </w:r>
+        <w:r>
+          <w:rPr>
+            <w:noProof/>
+            <w:webHidden/>
+          </w:rPr>
+          <w:fldChar w:fldCharType="end"/>
+        </w:r>
+      </w:hyperlink>
+    </w:p>
+    <w:p>
+      <w:pPr>
+        <w:pStyle w:val="TOC1"/>
+        <w:tabs>
+          <w:tab w:val="left" w:pos="480"/>
+          <w:tab w:val="right" w:leader="dot" w:pos="9061"/>
+        </w:tabs>
+        <w:rPr>
+          <w:rFonts w:asciiTheme="minorHAnsi" w:eastAsiaTheme="minorEastAsia" w:hAnsiTheme="minorHAnsi" w:cstheme="minorBidi"/>
+          <w:bCs w:val="0"/>
+          <w:sz w:val="22"/>
+          <w:szCs w:val="22"/>
+          <w:lang w:val="en-US"/>
+        </w:rPr>
+      </w:pPr>
+      <w:hyperlink w:anchor="_Toc406265828" w:history="1">
+        <w:r>
+          <w:rPr>
+            <w:rStyle w:val="Hyperlink"/>
+          </w:rPr>
+          <w:t>3.</w:t>
+        </w:r>
+        <w:r>
+          <w:rPr>
+            <w:rFonts w:asciiTheme="minorHAnsi" w:eastAsiaTheme="minorEastAsia" w:hAnsiTheme="minorHAnsi" w:cstheme="minorBidi"/>
+            <w:bCs w:val="0"/>
+            <w:sz w:val="22"/>
+            <w:szCs w:val="22"/>
+            <w:lang w:val="en-US"/>
+          </w:rPr>
+          <w:tab/>
+        </w:r>
+        <w:r>
+          <w:rPr>
+            <w:rStyle w:val="Hyperlink"/>
+          </w:rPr>
+          <w:t>Sistēmas ieviešana un testēšana</w:t>
+        </w:r>
+        <w:r>
+          <w:rPr>
+            <w:webHidden/>
+          </w:rPr>
+          <w:tab/>
+        </w:r>
+        <w:r>
+          <w:rPr>
+            <w:webHidden/>
+          </w:rPr>
+          <w:fldChar w:fldCharType="begin"/>
+        </w:r>
+        <w:r>
+          <w:rPr>
+            <w:webHidden/>
+          </w:rPr>
+          <w:instrText xml:space="preserve"> PAGEREF _Toc406265828 \h </w:instrText>
+        </w:r>
+        <w:r>
+          <w:rPr>
+            <w:webHidden/>
+          </w:rPr>
+        </w:r>
+        <w:r>
+          <w:rPr>
+            <w:webHidden/>
+          </w:rPr>
+          <w:fldChar w:fldCharType="separate"/>
+        </w:r>
+        <w:r>
+          <w:rPr>
+            <w:webHidden/>
+          </w:rPr>
+          <w:t>45</w:t>
+        </w:r>
+        <w:r>
+          <w:rPr>
+            <w:webHidden/>
+          </w:rPr>
+          <w:fldChar w:fldCharType="end"/>
+        </w:r>
+      </w:hyperlink>
+    </w:p>
+    <w:p>
+      <w:pPr>
+        <w:pStyle w:val="TOC2"/>
+        <w:tabs>
+          <w:tab w:val="left" w:pos="960"/>
+          <w:tab w:val="right" w:leader="dot" w:pos="9061"/>
+        </w:tabs>
+        <w:rPr>
+          <w:rFonts w:asciiTheme="minorHAnsi" w:eastAsiaTheme="minorEastAsia" w:hAnsiTheme="minorHAnsi" w:cstheme="minorBidi"/>
+          <w:noProof/>
+          <w:sz w:val="22"/>
+          <w:szCs w:val="22"/>
+          <w:lang w:val="en-US"/>
+        </w:rPr>
+      </w:pPr>
+      <w:hyperlink w:anchor="_Toc406265829" w:history="1">
+        <w:r>
+          <w:rPr>
+            <w:rStyle w:val="Hyperlink"/>
+            <w:noProof/>
+          </w:rPr>
+          <w:t>3.1.</w:t>
+        </w:r>
+        <w:r>
+          <w:rPr>
+            <w:rFonts w:asciiTheme="minorHAnsi" w:eastAsiaTheme="minorEastAsia" w:hAnsiTheme="minorHAnsi" w:cstheme="minorBidi"/>
+            <w:noProof/>
+            <w:sz w:val="22"/>
+            <w:szCs w:val="22"/>
+            <w:lang w:val="en-US"/>
+          </w:rPr>
+          <w:tab/>
+        </w:r>
+        <w:r>
+          <w:rPr>
+            <w:rStyle w:val="Hyperlink"/>
+            <w:noProof/>
+          </w:rPr>
+          <w:t>Git versiju kontrole sistēma</w:t>
+        </w:r>
+        <w:r>
+          <w:rPr>
+            <w:noProof/>
+            <w:webHidden/>
+          </w:rPr>
+          <w:tab/>
+        </w:r>
+        <w:r>
+          <w:rPr>
+            <w:noProof/>
+            <w:webHidden/>
+          </w:rPr>
+          <w:fldChar w:fldCharType="begin"/>
+        </w:r>
+        <w:r>
+          <w:rPr>
+            <w:noProof/>
+            <w:webHidden/>
+          </w:rPr>
+          <w:instrText xml:space="preserve"> PAGEREF _Toc406265829 \h </w:instrText>
+        </w:r>
+        <w:r>
+          <w:rPr>
+            <w:noProof/>
+            <w:webHidden/>
+          </w:rPr>
+        </w:r>
+        <w:r>
+          <w:rPr>
+            <w:noProof/>
+            <w:webHidden/>
+          </w:rPr>
+          <w:fldChar w:fldCharType="separate"/>
+        </w:r>
+        <w:r>
+          <w:rPr>
+            <w:noProof/>
+            <w:webHidden/>
+          </w:rPr>
+          <w:t>45</w:t>
+        </w:r>
+        <w:r>
+          <w:rPr>
+            <w:noProof/>
+            <w:webHidden/>
+          </w:rPr>
+          <w:fldChar w:fldCharType="end"/>
+        </w:r>
+      </w:hyperlink>
+    </w:p>
+    <w:p>
+      <w:pPr>
+        <w:pStyle w:val="TOC2"/>
+        <w:tabs>
+          <w:tab w:val="left" w:pos="960"/>
+          <w:tab w:val="right" w:leader="dot" w:pos="9061"/>
+        </w:tabs>
+        <w:rPr>
+          <w:rFonts w:asciiTheme="minorHAnsi" w:eastAsiaTheme="minorEastAsia" w:hAnsiTheme="minorHAnsi" w:cstheme="minorBidi"/>
+          <w:noProof/>
+          <w:sz w:val="22"/>
+          <w:szCs w:val="22"/>
+          <w:lang w:val="en-US"/>
+        </w:rPr>
+      </w:pPr>
+      <w:hyperlink w:anchor="_Toc406265830" w:history="1">
+        <w:r>
+          <w:rPr>
+            <w:rStyle w:val="Hyperlink"/>
+            <w:noProof/>
+          </w:rPr>
+          <w:t>3.2.</w:t>
+        </w:r>
+        <w:r>
+          <w:rPr>
+            <w:rFonts w:asciiTheme="minorHAnsi" w:eastAsiaTheme="minorEastAsia" w:hAnsiTheme="minorHAnsi" w:cstheme="minorBidi"/>
+            <w:noProof/>
+            <w:sz w:val="22"/>
+            <w:szCs w:val="22"/>
+            <w:lang w:val="en-US"/>
+          </w:rPr>
+          <w:tab/>
+        </w:r>
+        <w:r>
+          <w:rPr>
+            <w:rStyle w:val="Hyperlink"/>
+            <w:noProof/>
+          </w:rPr>
+          <w:t>Vienību testi</w:t>
+        </w:r>
+        <w:r>
+          <w:rPr>
+            <w:noProof/>
+            <w:webHidden/>
+          </w:rPr>
+          <w:tab/>
+        </w:r>
+        <w:r>
+          <w:rPr>
+            <w:noProof/>
+            <w:webHidden/>
+          </w:rPr>
+          <w:fldChar w:fldCharType="begin"/>
+        </w:r>
+        <w:r>
+          <w:rPr>
+            <w:noProof/>
+            <w:webHidden/>
+          </w:rPr>
+          <w:instrText xml:space="preserve"> PAGEREF _Toc406265830 \h </w:instrText>
+        </w:r>
+        <w:r>
+          <w:rPr>
+            <w:noProof/>
+            <w:webHidden/>
+          </w:rPr>
+        </w:r>
+        <w:r>
+          <w:rPr>
+            <w:noProof/>
+            <w:webHidden/>
+          </w:rPr>
+          <w:fldChar w:fldCharType="separate"/>
+        </w:r>
+        <w:r>
+          <w:rPr>
+            <w:noProof/>
+            <w:webHidden/>
+          </w:rPr>
+          <w:t>46</w:t>
+        </w:r>
+        <w:r>
+          <w:rPr>
+            <w:noProof/>
+            <w:webHidden/>
+          </w:rPr>
+          <w:fldChar w:fldCharType="end"/>
+        </w:r>
+      </w:hyperlink>
+    </w:p>
+    <w:p>
+      <w:pPr>
+        <w:pStyle w:val="TOC2"/>
+        <w:tabs>
+          <w:tab w:val="left" w:pos="960"/>
+          <w:tab w:val="right" w:leader="dot" w:pos="9061"/>
+        </w:tabs>
+        <w:rPr>
+          <w:rFonts w:asciiTheme="minorHAnsi" w:eastAsiaTheme="minorEastAsia" w:hAnsiTheme="minorHAnsi" w:cstheme="minorBidi"/>
+          <w:noProof/>
+          <w:sz w:val="22"/>
+          <w:szCs w:val="22"/>
+          <w:lang w:val="en-US"/>
+        </w:rPr>
+      </w:pPr>
+      <w:hyperlink w:anchor="_Toc406265831" w:history="1">
+        <w:r>
+          <w:rPr>
+            <w:rStyle w:val="Hyperlink"/>
+            <w:noProof/>
+          </w:rPr>
+          <w:t>3.3.</w:t>
+        </w:r>
+        <w:r>
+          <w:rPr>
+            <w:rFonts w:asciiTheme="minorHAnsi" w:eastAsiaTheme="minorEastAsia" w:hAnsiTheme="minorHAnsi" w:cstheme="minorBidi"/>
+            <w:noProof/>
+            <w:sz w:val="22"/>
+            <w:szCs w:val="22"/>
+            <w:lang w:val="en-US"/>
+          </w:rPr>
+          <w:tab/>
+        </w:r>
+        <w:r>
+          <w:rPr>
+            <w:rStyle w:val="Hyperlink"/>
+            <w:noProof/>
+          </w:rPr>
+          <w:t>TravisCI integrācijas testi</w:t>
+        </w:r>
+        <w:r>
+          <w:rPr>
+            <w:noProof/>
+            <w:webHidden/>
+          </w:rPr>
+          <w:tab/>
+        </w:r>
+        <w:r>
+          <w:rPr>
+            <w:noProof/>
+            <w:webHidden/>
+          </w:rPr>
+          <w:fldChar w:fldCharType="begin"/>
+        </w:r>
+        <w:r>
+          <w:rPr>
+            <w:noProof/>
+            <w:webHidden/>
+          </w:rPr>
+          <w:instrText xml:space="preserve"> PAGEREF _Toc406265831 \h </w:instrText>
+        </w:r>
+        <w:r>
+          <w:rPr>
+            <w:noProof/>
+            <w:webHidden/>
+          </w:rPr>
+        </w:r>
+        <w:r>
+          <w:rPr>
+            <w:noProof/>
+            <w:webHidden/>
+          </w:rPr>
+          <w:fldChar w:fldCharType="separate"/>
+        </w:r>
+        <w:r>
+          <w:rPr>
+            <w:noProof/>
+            <w:webHidden/>
+          </w:rPr>
+          <w:t>46</w:t>
+        </w:r>
+        <w:r>
+          <w:rPr>
+            <w:noProof/>
+            <w:webHidden/>
+          </w:rPr>
+          <w:fldChar w:fldCharType="end"/>
+        </w:r>
+      </w:hyperlink>
+    </w:p>
+    <w:p>
+      <w:pPr>
+        <w:pStyle w:val="TOC2"/>
+        <w:tabs>
+          <w:tab w:val="left" w:pos="960"/>
+          <w:tab w:val="right" w:leader="dot" w:pos="9061"/>
+        </w:tabs>
+        <w:rPr>
+          <w:rFonts w:asciiTheme="minorHAnsi" w:eastAsiaTheme="minorEastAsia" w:hAnsiTheme="minorHAnsi" w:cstheme="minorBidi"/>
+          <w:noProof/>
+          <w:sz w:val="22"/>
+          <w:szCs w:val="22"/>
+          <w:lang w:val="en-US"/>
+        </w:rPr>
+      </w:pPr>
+      <w:hyperlink w:anchor="_Toc406265832" w:history="1">
+        <w:r>
+          <w:rPr>
+            <w:rStyle w:val="Hyperlink"/>
+            <w:noProof/>
+          </w:rPr>
+          <w:t>3.4.</w:t>
+        </w:r>
+        <w:r>
+          <w:rPr>
+            <w:rFonts w:asciiTheme="minorHAnsi" w:eastAsiaTheme="minorEastAsia" w:hAnsiTheme="minorHAnsi" w:cstheme="minorBidi"/>
+            <w:noProof/>
+            <w:sz w:val="22"/>
+            <w:szCs w:val="22"/>
+            <w:lang w:val="en-US"/>
+          </w:rPr>
+          <w:tab/>
+        </w:r>
+        <w:r>
+          <w:rPr>
+            <w:rStyle w:val="Hyperlink"/>
+            <w:noProof/>
+          </w:rPr>
+          <w:t>Lietotnes ieviešana</w:t>
+        </w:r>
+        <w:r>
+          <w:rPr>
+            <w:noProof/>
+            <w:webHidden/>
+          </w:rPr>
+          <w:tab/>
+        </w:r>
+        <w:r>
+          <w:rPr>
+            <w:noProof/>
+            <w:webHidden/>
+          </w:rPr>
+          <w:fldChar w:fldCharType="begin"/>
+        </w:r>
+        <w:r>
+          <w:rPr>
+            <w:noProof/>
+            <w:webHidden/>
+          </w:rPr>
+          <w:instrText xml:space="preserve"> PAGEREF _Toc406265832 \h </w:instrText>
+        </w:r>
+        <w:r>
+          <w:rPr>
+            <w:noProof/>
+            <w:webHidden/>
+          </w:rPr>
+        </w:r>
+        <w:r>
+          <w:rPr>
+            <w:noProof/>
+            <w:webHidden/>
+          </w:rPr>
+          <w:fldChar w:fldCharType="separate"/>
+        </w:r>
+        <w:r>
+          <w:rPr>
+            <w:noProof/>
+            <w:webHidden/>
+          </w:rPr>
+          <w:t>47</w:t>
         </w:r>
         <w:r>
           <w:rPr>
@@ -1727,7 +3554,7 @@
           <w:lang w:val="en-US"/>
         </w:rPr>
       </w:pPr>
-      <w:hyperlink w:anchor="_Toc405493570" w:history="1">
+      <w:hyperlink w:anchor="_Toc406265833" w:history="1">
         <w:r>
           <w:rPr>
             <w:rStyle w:val="Hyperlink"/>
@@ -1750,7 +3577,7 @@
           <w:rPr>
             <w:webHidden/>
           </w:rPr>
-          <w:instrText xml:space="preserve"> PAGEREF _Toc405493570 \h </w:instrText>
+          <w:instrText xml:space="preserve"> PAGEREF _Toc406265833 \h </w:instrText>
         </w:r>
         <w:r>
           <w:rPr>
@@ -1767,7 +3594,7 @@
           <w:rPr>
             <w:webHidden/>
           </w:rPr>
-          <w:t>27</w:t>
+          <w:t>48</w:t>
         </w:r>
         <w:r>
           <w:rPr>
@@ -1791,7 +3618,7 @@
           <w:lang w:val="en-US"/>
         </w:rPr>
       </w:pPr>
-      <w:hyperlink w:anchor="_Toc405493571" w:history="1">
+      <w:hyperlink w:anchor="_Toc406265834" w:history="1">
         <w:r>
           <w:rPr>
             <w:rStyle w:val="Hyperlink"/>
@@ -1814,7 +3641,7 @@
           <w:rPr>
             <w:webHidden/>
           </w:rPr>
-          <w:instrText xml:space="preserve"> PAGEREF _Toc405493571 \h </w:instrText>
+          <w:instrText xml:space="preserve"> PAGEREF _Toc406265834 \h </w:instrText>
         </w:r>
         <w:r>
           <w:rPr>
@@ -1831,7 +3658,7 @@
           <w:rPr>
             <w:webHidden/>
           </w:rPr>
-          <w:t>28</w:t>
+          <w:t>49</w:t>
         </w:r>
         <w:r>
           <w:rPr>
@@ -1855,7 +3682,7 @@
           <w:lang w:val="en-US"/>
         </w:rPr>
       </w:pPr>
-      <w:hyperlink w:anchor="_Toc405493572" w:history="1">
+      <w:hyperlink w:anchor="_Toc406265835" w:history="1">
         <w:r>
           <w:rPr>
             <w:rStyle w:val="Hyperlink"/>
@@ -1878,7 +3705,7 @@
           <w:rPr>
             <w:webHidden/>
           </w:rPr>
-          <w:instrText xml:space="preserve"> PAGEREF _Toc405493572 \h </w:instrText>
+          <w:instrText xml:space="preserve"> PAGEREF _Toc406265835 \h </w:instrText>
         </w:r>
         <w:r>
           <w:rPr>
@@ -1895,7 +3722,7 @@
           <w:rPr>
             <w:webHidden/>
           </w:rPr>
-          <w:t>31</w:t>
+          <w:t>52</w:t>
         </w:r>
         <w:r>
           <w:rPr>
@@ -1920,7 +3747,7 @@
       <w:bookmarkStart w:id="0" w:name="_Toc6114522"/>
       <w:bookmarkStart w:id="1" w:name="_Toc6196037"/>
       <w:bookmarkStart w:id="2" w:name="_Toc6196150"/>
-      <w:bookmarkStart w:id="3" w:name="_Toc405493556"/>
+      <w:bookmarkStart w:id="3" w:name="_Toc406265799"/>
       <w:r>
         <w:lastRenderedPageBreak/>
         <w:t>Ievads</w:t>
@@ -2135,7 +3962,7 @@
       <w:pPr>
         <w:pStyle w:val="Heading1"/>
       </w:pPr>
-      <w:bookmarkStart w:id="4" w:name="_Toc405493557"/>
+      <w:bookmarkStart w:id="4" w:name="_Toc406265800"/>
       <w:r>
         <w:lastRenderedPageBreak/>
         <w:t>zinātniskā daļa</w:t>
@@ -2160,7 +3987,7 @@
       <w:pPr>
         <w:pStyle w:val="Heading2"/>
       </w:pPr>
-      <w:bookmarkStart w:id="5" w:name="_Toc405493558"/>
+      <w:bookmarkStart w:id="5" w:name="_Toc406265801"/>
       <w:r>
         <w:t>Problēmas apraksts</w:t>
       </w:r>
@@ -2449,9 +4276,11 @@
       <w:pPr>
         <w:pStyle w:val="Heading2"/>
       </w:pPr>
+      <w:bookmarkStart w:id="6" w:name="_Toc406265802"/>
       <w:r>
         <w:t>Tiešsaistes sistēmu salīdzinājums</w:t>
       </w:r>
+      <w:bookmarkEnd w:id="6"/>
     </w:p>
     <w:p>
       <w:pPr>
@@ -2465,9 +4294,11 @@
       <w:pPr>
         <w:pStyle w:val="Heading3"/>
       </w:pPr>
+      <w:bookmarkStart w:id="7" w:name="_Toc406265803"/>
       <w:r>
         <w:t>New Horizons Latvia</w:t>
       </w:r>
+      <w:bookmarkEnd w:id="7"/>
     </w:p>
     <w:p>
       <w:pPr>
@@ -2719,9 +4550,11 @@
       <w:pPr>
         <w:pStyle w:val="Heading3"/>
       </w:pPr>
+      <w:bookmarkStart w:id="8" w:name="_Toc406265804"/>
       <w:r>
         <w:t>Baltijas Datoru akadēmija</w:t>
       </w:r>
+      <w:bookmarkEnd w:id="8"/>
     </w:p>
     <w:p>
       <w:pPr>
@@ -3081,9 +4914,11 @@
       <w:pPr>
         <w:pStyle w:val="Heading3"/>
       </w:pPr>
+      <w:bookmarkStart w:id="9" w:name="_Toc406265805"/>
       <w:r>
         <w:t>Codecademy</w:t>
       </w:r>
+      <w:bookmarkEnd w:id="9"/>
     </w:p>
     <w:p>
       <w:pPr>
@@ -3210,10 +5045,12 @@
       <w:pPr>
         <w:pStyle w:val="Heading3"/>
       </w:pPr>
+      <w:bookmarkStart w:id="10" w:name="_Toc406265806"/>
       <w:r>
         <w:lastRenderedPageBreak/>
         <w:t>Treehouse</w:t>
       </w:r>
+      <w:bookmarkEnd w:id="10"/>
     </w:p>
     <w:p>
       <w:pPr>
@@ -3533,10 +5370,12 @@
       <w:pPr>
         <w:pStyle w:val="Heading3"/>
       </w:pPr>
+      <w:bookmarkStart w:id="11" w:name="_Toc406265807"/>
       <w:r>
         <w:lastRenderedPageBreak/>
         <w:t>Lynda.com</w:t>
       </w:r>
+      <w:bookmarkEnd w:id="11"/>
     </w:p>
     <w:p>
       <w:pPr>
@@ -3699,9 +5538,11 @@
       <w:pPr>
         <w:pStyle w:val="Heading3"/>
       </w:pPr>
+      <w:bookmarkStart w:id="12" w:name="_Toc406265808"/>
       <w:r>
         <w:t>Tuts+</w:t>
       </w:r>
+      <w:bookmarkEnd w:id="12"/>
     </w:p>
     <w:p>
       <w:pPr>
@@ -3973,9 +5814,11 @@
       <w:pPr>
         <w:pStyle w:val="Heading3"/>
       </w:pPr>
+      <w:bookmarkStart w:id="13" w:name="_Toc406265809"/>
       <w:r>
         <w:t>KhanAcedamy</w:t>
       </w:r>
+      <w:bookmarkEnd w:id="13"/>
     </w:p>
     <w:p>
       <w:pPr>
@@ -4043,9 +5886,11 @@
       <w:pPr>
         <w:pStyle w:val="Heading3"/>
       </w:pPr>
+      <w:bookmarkStart w:id="14" w:name="_Toc406265810"/>
       <w:r>
         <w:t>Linux Academy</w:t>
       </w:r>
+      <w:bookmarkEnd w:id="14"/>
     </w:p>
     <w:p>
       <w:pPr>
@@ -4069,7 +5914,7 @@
       <w:pPr>
         <w:pStyle w:val="Heading2"/>
       </w:pPr>
-      <w:bookmarkStart w:id="6" w:name="_Toc405493559"/>
+      <w:bookmarkStart w:id="15" w:name="_Toc406265811"/>
       <w:r>
         <w:t>Tehnoloģi</w:t>
       </w:r>
@@ -4079,15 +5924,15 @@
       <w:r>
         <w:t xml:space="preserve"> izvēle</w:t>
       </w:r>
-      <w:bookmarkEnd w:id="6"/>
-    </w:p>
-    <w:p>
-      <w:pPr>
-        <w:pStyle w:val="Pamatteksts1"/>
-      </w:pPr>
-      <w:bookmarkStart w:id="7" w:name="_Toc6114524"/>
-      <w:bookmarkStart w:id="8" w:name="_Toc6196039"/>
-      <w:bookmarkStart w:id="9" w:name="_Toc6196152"/>
+      <w:bookmarkEnd w:id="15"/>
+    </w:p>
+    <w:p>
+      <w:pPr>
+        <w:pStyle w:val="Pamatteksts1"/>
+      </w:pPr>
+      <w:bookmarkStart w:id="16" w:name="_Toc6114524"/>
+      <w:bookmarkStart w:id="17" w:name="_Toc6196039"/>
+      <w:bookmarkStart w:id="18" w:name="_Toc6196152"/>
       <w:r>
         <w:t>Šajā apakšnodaļā tiks apskatītas izmantotās tehnoloģijas un to salīdzinājums.</w:t>
       </w:r>
@@ -4101,11 +5946,11 @@
       <w:pPr>
         <w:pStyle w:val="Heading3"/>
       </w:pPr>
-      <w:bookmarkStart w:id="10" w:name="_Toc405493561"/>
+      <w:bookmarkStart w:id="19" w:name="_Toc406265812"/>
       <w:r>
         <w:t>Servera izvēle</w:t>
       </w:r>
-      <w:bookmarkEnd w:id="10"/>
+      <w:bookmarkEnd w:id="19"/>
     </w:p>
     <w:p>
       <w:pPr>
@@ -4627,7 +6472,7 @@
       <w:pPr>
         <w:pStyle w:val="Tabulasvirsraksts"/>
         <w:numPr>
-          <w:ins w:id="11" w:author="Unknown"/>
+          <w:ins w:id="20" w:author="Unknown"/>
         </w:numPr>
       </w:pPr>
       <w:r>
@@ -5878,11 +7723,11 @@
       <w:pPr>
         <w:pStyle w:val="Heading3"/>
       </w:pPr>
-      <w:bookmarkStart w:id="12" w:name="_Toc405493562"/>
+      <w:bookmarkStart w:id="21" w:name="_Toc406265813"/>
       <w:r>
         <w:t>Programmēšanas valodas izvēle</w:t>
       </w:r>
-      <w:bookmarkEnd w:id="12"/>
+      <w:bookmarkEnd w:id="21"/>
     </w:p>
     <w:p>
       <w:pPr>
@@ -6663,14 +8508,14 @@
       <w:pPr>
         <w:pStyle w:val="Heading2"/>
       </w:pPr>
-      <w:bookmarkStart w:id="13" w:name="_Toc405493563"/>
+      <w:bookmarkStart w:id="22" w:name="_Toc406265814"/>
       <w:r>
         <w:t>I</w:t>
       </w:r>
       <w:r>
         <w:t>etvara izvēle</w:t>
       </w:r>
-      <w:bookmarkEnd w:id="13"/>
+      <w:bookmarkEnd w:id="22"/>
     </w:p>
     <w:p>
       <w:pPr>
@@ -6851,9 +8696,11 @@
       <w:pPr>
         <w:pStyle w:val="Heading3"/>
       </w:pPr>
+      <w:bookmarkStart w:id="23" w:name="_Toc406265815"/>
       <w:r>
         <w:t>Laravel 4 ietvars</w:t>
       </w:r>
+      <w:bookmarkEnd w:id="23"/>
     </w:p>
     <w:p>
       <w:pPr>
@@ -6950,9 +8797,11 @@
       <w:pPr>
         <w:pStyle w:val="Heading3"/>
       </w:pPr>
+      <w:bookmarkStart w:id="24" w:name="_Toc406265816"/>
       <w:r>
         <w:t>Ruby on Rails ietvars</w:t>
       </w:r>
+      <w:bookmarkEnd w:id="24"/>
     </w:p>
     <w:p>
       <w:pPr>
@@ -6966,9 +8815,11 @@
       <w:pPr>
         <w:pStyle w:val="Heading3"/>
       </w:pPr>
+      <w:bookmarkStart w:id="25" w:name="_Toc406265817"/>
       <w:r>
         <w:t>Django ietvars</w:t>
       </w:r>
+      <w:bookmarkEnd w:id="25"/>
     </w:p>
     <w:p>
       <w:pPr>
@@ -6982,9 +8833,11 @@
       <w:pPr>
         <w:pStyle w:val="Heading3"/>
       </w:pPr>
+      <w:bookmarkStart w:id="26" w:name="_Toc406265818"/>
       <w:r>
         <w:t>Java Play ietvars</w:t>
       </w:r>
+      <w:bookmarkEnd w:id="26"/>
     </w:p>
     <w:p>
       <w:pPr>
@@ -6992,6 +8845,27 @@
       </w:pPr>
       <w:r>
         <w:t>Java Play ir Java izstrādes valodas ietvars</w:t>
+      </w:r>
+    </w:p>
+    <w:p>
+      <w:pPr>
+        <w:pStyle w:val="Pamatteksts1"/>
+      </w:pPr>
+    </w:p>
+    <w:p>
+      <w:pPr>
+        <w:pStyle w:val="Heading3"/>
+      </w:pPr>
+      <w:r>
+        <w:t>Ietvaru salīdzinājums</w:t>
+      </w:r>
+    </w:p>
+    <w:p>
+      <w:pPr>
+        <w:pStyle w:val="Pamatteksts1"/>
+      </w:pPr>
+      <w:r>
+        <w:t>Tiks apkopotas ietvaru iespējas uut.</w:t>
       </w:r>
     </w:p>
     <w:p>
@@ -7318,7 +9192,11 @@
               <w:ind w:firstLine="0"/>
             </w:pPr>
             <w:r>
-              <w:t>Automātiska datubāzes struktūru veidošana</w:t>
+              <w:t xml:space="preserve">Automātiska </w:t>
+            </w:r>
+            <w:r>
+              <w:lastRenderedPageBreak/>
+              <w:t>datubāzes struktūru veidošana</w:t>
             </w:r>
           </w:p>
         </w:tc>
@@ -7742,9 +9620,11 @@
       <w:pPr>
         <w:pStyle w:val="Heading2"/>
       </w:pPr>
+      <w:bookmarkStart w:id="27" w:name="_Toc406265819"/>
       <w:r>
         <w:t>Datubāzes izvēlne</w:t>
       </w:r>
+      <w:bookmarkEnd w:id="27"/>
     </w:p>
     <w:p>
       <w:pPr>
@@ -7925,6 +9805,7 @@
         <w:jc w:val="both"/>
       </w:pPr>
       <w:r>
+        <w:lastRenderedPageBreak/>
         <w:t>Datu koplietošana</w:t>
       </w:r>
     </w:p>
@@ -7955,7 +9836,6 @@
         <w:pStyle w:val="Pamatteksts1"/>
       </w:pPr>
       <w:r>
-        <w:lastRenderedPageBreak/>
         <w:t>Mūsdienās (2014.04.06) [biežāk] izmanto datubāzu vadības sistēmas. Šo datubāzu mērķis ir sniegt lietotājam iespēju izstrādā, veidot, iegūt datus, atjaunot datus un veikt šo lietotņu administrāciju. Kā izplatītākas datubāzu vadības sistēmas var minēt:</w:t>
       </w:r>
     </w:p>
@@ -8183,9 +10063,11 @@
       <w:pPr>
         <w:pStyle w:val="Heading3"/>
       </w:pPr>
+      <w:bookmarkStart w:id="28" w:name="_Toc406265820"/>
       <w:r>
         <w:t>Relācijas datubāzu salīdzinājums</w:t>
       </w:r>
+      <w:bookmarkEnd w:id="28"/>
     </w:p>
     <w:p>
       <w:pPr>
@@ -8450,6 +10332,7 @@
               <w:pStyle w:val="Tabulasteksts"/>
             </w:pPr>
             <w:r>
+              <w:lastRenderedPageBreak/>
               <w:t>JSON datu glabāšana</w:t>
             </w:r>
           </w:p>
@@ -8774,7 +10657,6 @@
               <w:pStyle w:val="Tabulasteksts"/>
             </w:pPr>
             <w:r>
-              <w:lastRenderedPageBreak/>
               <w:t>Vairākas rakstīšanas operācijas</w:t>
             </w:r>
           </w:p>
@@ -9634,9 +11516,11 @@
       <w:pPr>
         <w:pStyle w:val="Heading2"/>
       </w:pPr>
+      <w:bookmarkStart w:id="29" w:name="_Toc406265821"/>
       <w:r>
         <w:t>Servera tehnoloģiju izvēle</w:t>
       </w:r>
+      <w:bookmarkEnd w:id="29"/>
     </w:p>
     <w:p>
       <w:pPr>
@@ -9667,12 +11551,12 @@
       <w:pPr>
         <w:pStyle w:val="Heading1"/>
       </w:pPr>
-      <w:bookmarkStart w:id="14" w:name="_Toc405493564"/>
+      <w:bookmarkStart w:id="30" w:name="_Toc406265822"/>
       <w:r>
         <w:lastRenderedPageBreak/>
         <w:t>praktiskā daļa</w:t>
       </w:r>
-      <w:bookmarkEnd w:id="14"/>
+      <w:bookmarkEnd w:id="30"/>
     </w:p>
     <w:p>
       <w:pPr>
@@ -9692,11 +11576,11 @@
       <w:pPr>
         <w:pStyle w:val="Heading2"/>
       </w:pPr>
-      <w:bookmarkStart w:id="15" w:name="_Toc405493565"/>
+      <w:bookmarkStart w:id="31" w:name="_Toc406265823"/>
       <w:r>
         <w:t>Sistēmas prasības</w:t>
       </w:r>
-      <w:bookmarkEnd w:id="15"/>
+      <w:bookmarkEnd w:id="31"/>
     </w:p>
     <w:p>
       <w:pPr>
@@ -9710,11 +11594,11 @@
       <w:pPr>
         <w:pStyle w:val="Heading3"/>
       </w:pPr>
-      <w:bookmarkStart w:id="16" w:name="_Toc405493566"/>
+      <w:bookmarkStart w:id="32" w:name="_Toc406265824"/>
       <w:r>
         <w:t>Produkta funkcijas</w:t>
       </w:r>
-      <w:bookmarkEnd w:id="16"/>
+      <w:bookmarkEnd w:id="32"/>
     </w:p>
     <w:p>
       <w:pPr>
@@ -9809,7 +11693,7 @@
       <w:pPr>
         <w:pStyle w:val="Tabulasvirsraksts"/>
         <w:numPr>
-          <w:ins w:id="17" w:author="Unknown"/>
+          <w:ins w:id="33" w:author="Unknown"/>
         </w:numPr>
       </w:pPr>
       <w:r>
@@ -11893,11 +13777,11 @@
       <w:pPr>
         <w:pStyle w:val="Heading3"/>
       </w:pPr>
-      <w:bookmarkStart w:id="18" w:name="_Toc405493567"/>
+      <w:bookmarkStart w:id="34" w:name="_Toc406265825"/>
       <w:r>
         <w:t>Funkcionālās prasības</w:t>
       </w:r>
-      <w:bookmarkEnd w:id="18"/>
+      <w:bookmarkEnd w:id="34"/>
     </w:p>
     <w:p>
       <w:pPr>
@@ -22939,14 +24823,14 @@
       <w:pPr>
         <w:pStyle w:val="Heading2"/>
       </w:pPr>
-      <w:bookmarkStart w:id="19" w:name="_Toc405493568"/>
-      <w:bookmarkEnd w:id="7"/>
-      <w:bookmarkEnd w:id="8"/>
-      <w:bookmarkEnd w:id="9"/>
+      <w:bookmarkStart w:id="35" w:name="_Toc406265826"/>
+      <w:bookmarkEnd w:id="16"/>
+      <w:bookmarkEnd w:id="17"/>
+      <w:bookmarkEnd w:id="18"/>
       <w:r>
         <w:t>Programmatūras projektējuma apraksts</w:t>
       </w:r>
-      <w:bookmarkEnd w:id="19"/>
+      <w:bookmarkEnd w:id="35"/>
     </w:p>
     <w:p>
       <w:pPr>
@@ -22960,11 +24844,11 @@
       <w:pPr>
         <w:pStyle w:val="Heading3"/>
       </w:pPr>
-      <w:bookmarkStart w:id="20" w:name="_Toc405493569"/>
+      <w:bookmarkStart w:id="36" w:name="_Toc406265827"/>
       <w:r>
         <w:t>Datu bāzes struktūra</w:t>
       </w:r>
-      <w:bookmarkEnd w:id="20"/>
+      <w:bookmarkEnd w:id="36"/>
     </w:p>
     <w:p>
       <w:pPr>
@@ -24374,14 +26258,512 @@
     </w:p>
     <w:p>
       <w:pPr>
+        <w:pStyle w:val="Heading1"/>
+      </w:pPr>
+      <w:bookmarkStart w:id="37" w:name="_Toc406265828"/>
+      <w:r>
+        <w:lastRenderedPageBreak/>
+        <w:t>Sistēmas ieviešana</w:t>
+      </w:r>
+      <w:r>
+        <w:t xml:space="preserve"> un testēšana</w:t>
+      </w:r>
+      <w:bookmarkEnd w:id="37"/>
+    </w:p>
+    <w:p>
+      <w:pPr>
+        <w:pStyle w:val="Pamatteksts1"/>
+      </w:pPr>
+      <w:r>
+        <w:t>Šajā nodaļā tiks aprakstītas tehnoloģijas un metodes, kuras tika izmantotas projekta izstrādei un uzturēšanai. Lietotnes ieviešanai tika izmantoti sekojoši rīki:</w:t>
+      </w:r>
+    </w:p>
+    <w:p>
+      <w:pPr>
+        <w:pStyle w:val="Pamatteksts1"/>
+        <w:numPr>
+          <w:ilvl w:val="0"/>
+          <w:numId w:val="39"/>
+        </w:numPr>
+      </w:pPr>
+      <w:r>
+        <w:t>Git – bezmaksas izplatīta versionēšanas sistēma, kura tika izmantota kopā ar GitHub vietni koda glabāšanai</w:t>
+      </w:r>
+    </w:p>
+    <w:p>
+      <w:pPr>
+        <w:pStyle w:val="Pamatteksts1"/>
+        <w:numPr>
+          <w:ilvl w:val="0"/>
+          <w:numId w:val="39"/>
+        </w:numPr>
+      </w:pPr>
+      <w:r>
+        <w:t>TravisCI – lietotne tika izmantota, lai veiktu automātiskus integrācijas testus</w:t>
+      </w:r>
+    </w:p>
+    <w:p>
+      <w:pPr>
+        <w:pStyle w:val="Pamatteksts1"/>
+        <w:numPr>
+          <w:ilvl w:val="0"/>
+          <w:numId w:val="39"/>
+        </w:numPr>
+      </w:pPr>
+      <w:r>
+        <w:t>Digital Ocean – interneta pakalpojumu sniedzējs, kurš nodrošina lētu, ātru un vienkāršu vietnes izvietošanu</w:t>
+      </w:r>
+    </w:p>
+    <w:p>
+      <w:pPr>
+        <w:pStyle w:val="Heading2"/>
+      </w:pPr>
+      <w:bookmarkStart w:id="38" w:name="_Toc406265829"/>
+      <w:r>
+        <w:t>Git versiju kontrole sistēma</w:t>
+      </w:r>
+      <w:bookmarkEnd w:id="38"/>
+    </w:p>
+    <w:p>
+      <w:pPr>
+        <w:pStyle w:val="Pamatteksts1"/>
+      </w:pPr>
+      <w:r>
+        <w:t>Kā viena no svarīgākajām tehnoloģijām projektu izstrādē ir versiju kontroles sistēmas, darba izstrādei tiek izmantota GIT versiju kontroles sistēma, šīs sistēma ļauj:</w:t>
+      </w:r>
+    </w:p>
+    <w:p>
+      <w:pPr>
+        <w:pStyle w:val="Pamatteksts1"/>
+        <w:numPr>
+          <w:ilvl w:val="0"/>
+          <w:numId w:val="40"/>
+        </w:numPr>
+      </w:pPr>
+      <w:r>
+        <w:t>uzturēt koda vēsturi</w:t>
+      </w:r>
+    </w:p>
+    <w:p>
+      <w:pPr>
+        <w:pStyle w:val="Pamatteksts1"/>
+        <w:numPr>
+          <w:ilvl w:val="0"/>
+          <w:numId w:val="40"/>
+        </w:numPr>
+      </w:pPr>
+      <w:r>
+        <w:t>decentralizēti veikt projekta izstrādi</w:t>
+      </w:r>
+    </w:p>
+    <w:p>
+      <w:pPr>
+        <w:pStyle w:val="Pamatteksts1"/>
+        <w:numPr>
+          <w:ilvl w:val="0"/>
+          <w:numId w:val="40"/>
+        </w:numPr>
+      </w:pPr>
+      <w:r>
+        <w:t>izveidot projekta snapshot &lt;&lt;</w:t>
+      </w:r>
+    </w:p>
+    <w:p>
+      <w:pPr>
+        <w:pStyle w:val="Pamatteksts1"/>
+        <w:numPr>
+          <w:ilvl w:val="0"/>
+          <w:numId w:val="40"/>
+        </w:numPr>
+      </w:pPr>
+      <w:r>
+        <w:t>Git priekšrocība:</w:t>
+      </w:r>
+    </w:p>
+    <w:p>
+      <w:pPr>
+        <w:pStyle w:val="Pamatteksts1"/>
+        <w:numPr>
+          <w:ilvl w:val="0"/>
+          <w:numId w:val="40"/>
+        </w:numPr>
+      </w:pPr>
+      <w:r>
+        <w:t>zarošanas un apvienošana – Git darba plūsma paredz, ka tiek veidoti zari un tiem nav jābūt savā starpā atkarīgiem</w:t>
+      </w:r>
+    </w:p>
+    <w:p>
+      <w:pPr>
+        <w:pStyle w:val="Pamatteksts1"/>
+        <w:numPr>
+          <w:ilvl w:val="0"/>
+          <w:numId w:val="40"/>
+        </w:numPr>
+      </w:pPr>
+      <w:r>
+        <w:t>izplatīts – informācija no repozitorija tiek kopēta, un tā rezultātā tiek iegūts lokāla repozitorija kopija</w:t>
+      </w:r>
+    </w:p>
+    <w:p>
+      <w:pPr>
+        <w:pStyle w:val="Pamatteksts1"/>
+      </w:pPr>
+      <w:r>
+        <w:t>datu integritāte – šis funkcionalitātes nodrošināšanai Git izveidot kontrolsummu katram failam, kurš tiek pievienots. Datu integritāte arī nodrošina to, ka nav iespējams mainīt repozitorija saturu nemainot izmaiņu identifikatora vērtību. Centralizētās versionēšanas sistēmas piem., kā SVN nenodrošina šādu datu integritāti.</w:t>
+      </w:r>
+    </w:p>
+    <w:p>
+      <w:pPr>
+        <w:pStyle w:val="Pamatteksts1"/>
+      </w:pPr>
+      <w:r>
+        <w:t>Bezmaksas – Git projekts izmanto GNU 2.0 licenci</w:t>
+      </w:r>
+    </w:p>
+    <w:p>
+      <w:pPr>
+        <w:pStyle w:val="Pamatteksts1"/>
+      </w:pPr>
+      <w:r>
+        <w:t>konfigurācija</w:t>
+      </w:r>
+    </w:p>
+    <w:p>
+      <w:pPr>
+        <w:pStyle w:val="Pamatteksts1"/>
+      </w:pPr>
+      <w:r>
+        <w:t xml:space="preserve">GIT versiju kontroles sistēma bez augstāk minētajiem apgalvojumiem ļauj automatizēt izstrādes procesu. GIT versiju kontroles sistēma ļauj pievienot skriptus, kuri tiek izpildīti dažādos versiju kontroles sistēmas darbības punktos, tā piemēram, pirms izmaiņu ievietošanas repozitorijā, pēc izmaiņu pievienošanas repozitorijā. </w:t>
+      </w:r>
+    </w:p>
+    <w:p>
+      <w:pPr>
+        <w:pStyle w:val="Pamatteksts1"/>
+      </w:pPr>
+      <w:r>
+        <w:t>Šī iespēja tiek izmantota, lai veiktu testu izpildi pirms jaunā koda pievienošanas repozitorijam, izmaiņas ir iespējams pievienot tikai tajā gadījuma, ja visi testi izpildās veiksmīgi.</w:t>
+      </w:r>
+    </w:p>
+    <w:p>
+      <w:pPr>
+        <w:pStyle w:val="Pamatteksts1"/>
+      </w:pPr>
+      <w:r>
+        <w:lastRenderedPageBreak/>
+        <w:t>Git versiju kontroles sistēma tiek izvēlēta projekta izstrādes, jo tā ļauj integrēt dažādas ārējās sistēmas.</w:t>
+      </w:r>
+    </w:p>
+    <w:p>
+      <w:pPr>
+        <w:pStyle w:val="Pamatteksts1"/>
+      </w:pPr>
+      <w:r>
+        <w:t xml:space="preserve">Github tikai izmantots, jo tas nodrošina GIT versionēšans sistēmas pakalpojumus bez maksas (par šiem bezmaksas nosacījumiem). Github.com piedāvātie pakalpojumi tika izmantoti, jo šis serviss tiek plaši pielietots trešās puses lietotnēs, piem., TravisCI šis serviss tiek izmantots, lai norādītu repozitoriju, kuru nepieciešams testēt. </w:t>
+      </w:r>
+    </w:p>
+    <w:p>
+      <w:pPr>
+        <w:pStyle w:val="Pamatteksts1"/>
+      </w:pPr>
+    </w:p>
+    <w:p>
+      <w:pPr>
+        <w:pStyle w:val="Heading2"/>
+      </w:pPr>
+      <w:bookmarkStart w:id="39" w:name="_Toc406265830"/>
+      <w:r>
+        <w:t>Vienību testi</w:t>
+      </w:r>
+      <w:bookmarkEnd w:id="39"/>
+    </w:p>
+    <w:p>
+      <w:pPr>
+        <w:pStyle w:val="Pamatteksts1"/>
+      </w:pPr>
+      <w:r>
+        <w:t>Katrā projektā kā viens no svarīgākajiem posmiem ir lietotnes testēšanas proces, jo tas ļauj pārliecināties par korektu lietotnes darbību, tas ļauj izstrādāt lietotni ar augstu kauzalitāti, kā arī samazināt laiku, kurš ir nepieciešams testu veikšanai. Kā vienkāršākā un ātrākā testēšanas metodes, kuru ir iespējams izmantot izstrādātajiem ir vienību testi, jo tos var pievienot izstrādātājs lietotnes izstrādes procesa laikā. Šo testu izpildīšanas ir vienkārša, jo tā parasti ir automatizēta.</w:t>
+      </w:r>
+    </w:p>
+    <w:p>
+      <w:pPr>
+        <w:pStyle w:val="Pamatteksts1"/>
+      </w:pPr>
+      <w:r>
+        <w:t>Django ietvars ietver sevi testēšanas rīkus, tos ir iespējams izmantot lietotnes funkcionalitātes automātiskai testēšanai, kurš ļauj simulēt HTTP pieprasījums, datu pievienošanu, pārbaudīt lietotnes izvadi un pārliecināties, ka kods izpilda norādītās darbības.</w:t>
+      </w:r>
+    </w:p>
+    <w:p>
+      <w:pPr>
+        <w:pStyle w:val="Pamatteksts1"/>
+      </w:pPr>
+      <w:r>
+        <w:t xml:space="preserve">Lai būtu iespējams veikt testus ir nepieciešams vispirms iekļaut testu pamatklāsti, kuras mantošanas ļauj veidot testu gadījumus. </w:t>
+      </w:r>
+    </w:p>
+    <w:p>
+      <w:pPr>
+        <w:pStyle w:val="Pamatteksts1"/>
+      </w:pPr>
+      <w:r>
+        <w:t>from django.test import TestCase</w:t>
+      </w:r>
+    </w:p>
+    <w:p>
+      <w:pPr>
+        <w:pStyle w:val="Pamatteksts1"/>
+      </w:pPr>
+      <w:r>
+        <w:t>Veidojot testus priekš Django ietvara failus, kuri satur testu gadījums ir nepieciešams nosaukt tādā veidā, lai tie sāktos ar vārdu test*.py</w:t>
+      </w:r>
+    </w:p>
+    <w:p>
+      <w:pPr>
+        <w:pStyle w:val="Pamatteksts1"/>
+      </w:pPr>
+      <w:r>
+        <w:t>Testu palaišana</w:t>
+      </w:r>
+    </w:p>
+    <w:p>
+      <w:pPr>
+        <w:pStyle w:val="Pamatteksts1"/>
+      </w:pPr>
+      <w:r>
+        <w:t>Testu palaišanai tiek izmantota ./manage.py test komanda, kuru izpilda projekta direktorijā. Izpildot šo komandu tiek izveidoti testu gadījumi visām projekta lietotnēm.</w:t>
+      </w:r>
+    </w:p>
+    <w:p>
+      <w:pPr>
+        <w:pStyle w:val="Pamatteksts1"/>
+      </w:pPr>
+      <w:r>
+        <w:t>Django testu ietvars nekādā veidā neietekmēs izstrādes vai produkcijas datubāzi, jo testu veikšanai tiek izmantota atsevišķa datubāze, kur tiek izveidota testu sākumā un neatkarīgi no rezultātiem iznīcināta testu beigās.</w:t>
+      </w:r>
+    </w:p>
+    <w:p>
+      <w:pPr>
+        <w:pStyle w:val="Pamatteksts1"/>
+      </w:pPr>
+    </w:p>
+    <w:p>
+      <w:pPr>
+        <w:pStyle w:val="Heading2"/>
+      </w:pPr>
+      <w:bookmarkStart w:id="40" w:name="_Toc406265831"/>
+      <w:r>
+        <w:t>TravisCI</w:t>
+      </w:r>
+      <w:r>
+        <w:t xml:space="preserve"> integrācijas testi</w:t>
+      </w:r>
+      <w:bookmarkEnd w:id="40"/>
+    </w:p>
+    <w:p>
+      <w:pPr>
+        <w:pStyle w:val="Pamatteksts1"/>
+      </w:pPr>
+      <w:r>
+        <w:t xml:space="preserve">Lai nodrošinātu papildus testus un to automatizāciju projekta izstrādei tiek izmantots TravisCI, tā nepārtrauktās integrācijas sistēma, kuru tiek integrēta ar github.com vietnē </w:t>
+      </w:r>
+      <w:r>
+        <w:lastRenderedPageBreak/>
+        <w:t>izvietoto repozitoriju, tas tiek izdarīts izmantojot hooks, kuri veic projekta veidošanu un testu palaišanu pēc izmaiņu ienešana github.com repozitorijā.</w:t>
+      </w:r>
+    </w:p>
+    <w:p>
+      <w:pPr>
+        <w:pStyle w:val="Pamatteksts1"/>
+      </w:pPr>
+      <w:r>
+        <w:t>Šī integrēšanas sistēma tika izmantota, lai automatizētu šādus uzdevumus:</w:t>
+      </w:r>
+    </w:p>
+    <w:p>
+      <w:pPr>
+        <w:pStyle w:val="Pamatteksts1"/>
+      </w:pPr>
+      <w:r>
+        <w:t>testu veikšana</w:t>
+      </w:r>
+    </w:p>
+    <w:p>
+      <w:pPr>
+        <w:pStyle w:val="Pamatteksts1"/>
+      </w:pPr>
+      <w:r>
+        <w:t>dažādu python un django versiju integrācijas testi</w:t>
+      </w:r>
+    </w:p>
+    <w:p>
+      <w:pPr>
+        <w:pStyle w:val="Pamatteksts1"/>
+      </w:pPr>
+      <w:r>
+        <w:t>Šo testu veikšana ļauj priekšlaicīgi identificēt problēmas, ar kurām nāksies saskarties aplikācijas dzīves ciklā. Šīs sistēmas izmantošana ļauj priekšlaicīgi identificēt iespējamas problēmas migrējot projektu uz jaunākām Django ietvara versijām.</w:t>
+      </w:r>
+    </w:p>
+    <w:p>
+      <w:pPr>
+        <w:pStyle w:val="Pamatteksts1"/>
+      </w:pPr>
+      <w:r>
+        <w:t>TravisCI projektu veidošanai un testēšanai norādījumiem izmanto YAML failu, kurš satur nepieciešamo konfigurāciju.</w:t>
+      </w:r>
+    </w:p>
+    <w:p>
+      <w:pPr>
+        <w:pStyle w:val="Pamatteksts1"/>
+      </w:pPr>
+    </w:p>
+    <w:p>
+      <w:pPr>
+        <w:pStyle w:val="Heading2"/>
+      </w:pPr>
+      <w:bookmarkStart w:id="41" w:name="_Toc406265832"/>
+      <w:r>
+        <w:t>Lietotnes ieviešana</w:t>
+      </w:r>
+      <w:bookmarkEnd w:id="41"/>
+    </w:p>
+    <w:p>
+      <w:pPr>
+        <w:pStyle w:val="Pamatteksts1"/>
+      </w:pPr>
+      <w:r>
+        <w:t>Lietotnes ieviešanai tiek izmantoti digitalocean.com piedāvātie pakalpojumi, jo tas nodrošina:</w:t>
+      </w:r>
+    </w:p>
+    <w:p>
+      <w:pPr>
+        <w:pStyle w:val="Pamatteksts1"/>
+        <w:numPr>
+          <w:ilvl w:val="0"/>
+          <w:numId w:val="38"/>
+        </w:numPr>
+      </w:pPr>
+      <w:r>
+        <w:t>lētus pakalpojumus</w:t>
+      </w:r>
+    </w:p>
+    <w:p>
+      <w:pPr>
+        <w:pStyle w:val="Pamatteksts1"/>
+        <w:numPr>
+          <w:ilvl w:val="0"/>
+          <w:numId w:val="38"/>
+        </w:numPr>
+      </w:pPr>
+      <w:r>
+        <w:t>virtuālās mašīnas ar gatavām instalācijām</w:t>
+      </w:r>
+    </w:p>
+    <w:p>
+      <w:pPr>
+        <w:pStyle w:val="Pamatteksts1"/>
+        <w:numPr>
+          <w:ilvl w:val="0"/>
+          <w:numId w:val="38"/>
+        </w:numPr>
+      </w:pPr>
+      <w:r>
+        <w:t>plašus komūnas atbalstu un pamācības</w:t>
+      </w:r>
+    </w:p>
+    <w:p>
+      <w:pPr>
+        <w:pStyle w:val="Pamatteksts1"/>
+      </w:pPr>
+      <w:r>
+        <w:t>Django instalācijas mezgla konfigurācija</w:t>
+      </w:r>
+    </w:p>
+    <w:p>
+      <w:pPr>
+        <w:pStyle w:val="Pamatteksts1"/>
+        <w:numPr>
+          <w:ilvl w:val="0"/>
+          <w:numId w:val="37"/>
+        </w:numPr>
+      </w:pPr>
+      <w:r>
+        <w:t>Ubuntu 14.04</w:t>
+      </w:r>
+    </w:p>
+    <w:p>
+      <w:pPr>
+        <w:pStyle w:val="Pamatteksts1"/>
+        <w:numPr>
+          <w:ilvl w:val="0"/>
+          <w:numId w:val="37"/>
+        </w:numPr>
+      </w:pPr>
+      <w:r>
+        <w:t>Python 2.7.6</w:t>
+      </w:r>
+    </w:p>
+    <w:p>
+      <w:pPr>
+        <w:pStyle w:val="Pamatteksts1"/>
+        <w:numPr>
+          <w:ilvl w:val="0"/>
+          <w:numId w:val="37"/>
+        </w:numPr>
+      </w:pPr>
+      <w:r>
+        <w:t>Django 1.7.1</w:t>
+      </w:r>
+    </w:p>
+    <w:p>
+      <w:pPr>
+        <w:pStyle w:val="Pamatteksts1"/>
+        <w:numPr>
+          <w:ilvl w:val="0"/>
+          <w:numId w:val="37"/>
+        </w:numPr>
+      </w:pPr>
+      <w:r>
+        <w:t>PostgreSQL</w:t>
+      </w:r>
+    </w:p>
+    <w:p>
+      <w:pPr>
+        <w:pStyle w:val="Pamatteksts1"/>
+        <w:numPr>
+          <w:ilvl w:val="0"/>
+          <w:numId w:val="37"/>
+        </w:numPr>
+      </w:pPr>
+      <w:r>
+        <w:t>Nginx 1.4.6</w:t>
+      </w:r>
+    </w:p>
+    <w:p>
+      <w:pPr>
+        <w:pStyle w:val="Pamatteksts1"/>
+        <w:numPr>
+          <w:ilvl w:val="0"/>
+          <w:numId w:val="37"/>
+        </w:numPr>
+      </w:pPr>
+      <w:r>
+        <w:t>Gunicorn 17.5</w:t>
+      </w:r>
+    </w:p>
+    <w:p>
+      <w:pPr>
+        <w:pStyle w:val="Pamatteksts1"/>
+      </w:pPr>
+    </w:p>
+    <w:p>
+      <w:pPr>
         <w:pStyle w:val="Virsraksts1nenumurts"/>
       </w:pPr>
-      <w:bookmarkStart w:id="21" w:name="_Toc405493570"/>
+      <w:bookmarkStart w:id="42" w:name="_Toc406265833"/>
       <w:r>
         <w:lastRenderedPageBreak/>
         <w:t>Nobeigums</w:t>
       </w:r>
-      <w:bookmarkEnd w:id="21"/>
+      <w:bookmarkEnd w:id="42"/>
     </w:p>
     <w:p>
       <w:pPr>
@@ -24699,12 +27081,12 @@
       <w:pPr>
         <w:pStyle w:val="Virsraksts1nenumurts"/>
       </w:pPr>
-      <w:bookmarkStart w:id="22" w:name="_Toc405493571"/>
+      <w:bookmarkStart w:id="43" w:name="_Toc406265834"/>
       <w:r>
         <w:lastRenderedPageBreak/>
         <w:t>Pielikumi</w:t>
       </w:r>
-      <w:bookmarkEnd w:id="22"/>
+      <w:bookmarkEnd w:id="43"/>
     </w:p>
     <w:p>
       <w:pPr>
@@ -25048,12 +27430,12 @@
       <w:pPr>
         <w:pStyle w:val="Virsraksts1nenumurts"/>
       </w:pPr>
-      <w:bookmarkStart w:id="23" w:name="_Toc405493572"/>
+      <w:bookmarkStart w:id="44" w:name="_Toc406265835"/>
       <w:r>
         <w:lastRenderedPageBreak/>
         <w:t>Literatūra</w:t>
       </w:r>
-      <w:bookmarkEnd w:id="23"/>
+      <w:bookmarkEnd w:id="44"/>
     </w:p>
     <w:p>
       <w:pPr>
@@ -25320,8 +27702,8 @@
         </w:tabs>
         <w:ind w:left="1560" w:hanging="1560"/>
       </w:pPr>
-      <w:bookmarkStart w:id="24" w:name="_GoBack"/>
-      <w:bookmarkEnd w:id="24"/>
+      <w:bookmarkStart w:id="45" w:name="_GoBack"/>
+      <w:bookmarkEnd w:id="45"/>
     </w:p>
     <w:sectPr>
       <w:footerReference w:type="even" r:id="rId31"/>
@@ -25418,7 +27800,7 @@
         <w:rStyle w:val="PageNumber"/>
         <w:noProof/>
       </w:rPr>
-      <w:t>27</w:t>
+      <w:t>21</w:t>
     </w:r>
     <w:r>
       <w:rPr>
@@ -26750,6 +29132,119 @@
     </w:lvl>
   </w:abstractNum>
   <w:abstractNum w:abstractNumId="10">
+    <w:nsid w:val="0DA17A7B"/>
+    <w:multiLevelType w:val="hybridMultilevel"/>
+    <w:tmpl w:val="1E146D1E"/>
+    <w:lvl w:ilvl="0" w:tplc="04090001">
+      <w:start w:val="1"/>
+      <w:numFmt w:val="bullet"/>
+      <w:lvlText w:val=""/>
+      <w:lvlJc w:val="left"/>
+      <w:pPr>
+        <w:ind w:left="720" w:hanging="360"/>
+      </w:pPr>
+      <w:rPr>
+        <w:rFonts w:ascii="Symbol" w:hAnsi="Symbol" w:hint="default"/>
+      </w:rPr>
+    </w:lvl>
+    <w:lvl w:ilvl="1" w:tplc="04090003" w:tentative="1">
+      <w:start w:val="1"/>
+      <w:numFmt w:val="bullet"/>
+      <w:lvlText w:val="o"/>
+      <w:lvlJc w:val="left"/>
+      <w:pPr>
+        <w:ind w:left="1440" w:hanging="360"/>
+      </w:pPr>
+      <w:rPr>
+        <w:rFonts w:ascii="Courier New" w:hAnsi="Courier New" w:cs="Courier New" w:hint="default"/>
+      </w:rPr>
+    </w:lvl>
+    <w:lvl w:ilvl="2" w:tplc="04090005" w:tentative="1">
+      <w:start w:val="1"/>
+      <w:numFmt w:val="bullet"/>
+      <w:lvlText w:val=""/>
+      <w:lvlJc w:val="left"/>
+      <w:pPr>
+        <w:ind w:left="2160" w:hanging="360"/>
+      </w:pPr>
+      <w:rPr>
+        <w:rFonts w:ascii="Wingdings" w:hAnsi="Wingdings" w:hint="default"/>
+      </w:rPr>
+    </w:lvl>
+    <w:lvl w:ilvl="3" w:tplc="04090001" w:tentative="1">
+      <w:start w:val="1"/>
+      <w:numFmt w:val="bullet"/>
+      <w:lvlText w:val=""/>
+      <w:lvlJc w:val="left"/>
+      <w:pPr>
+        <w:ind w:left="2880" w:hanging="360"/>
+      </w:pPr>
+      <w:rPr>
+        <w:rFonts w:ascii="Symbol" w:hAnsi="Symbol" w:hint="default"/>
+      </w:rPr>
+    </w:lvl>
+    <w:lvl w:ilvl="4" w:tplc="04090003" w:tentative="1">
+      <w:start w:val="1"/>
+      <w:numFmt w:val="bullet"/>
+      <w:lvlText w:val="o"/>
+      <w:lvlJc w:val="left"/>
+      <w:pPr>
+        <w:ind w:left="3600" w:hanging="360"/>
+      </w:pPr>
+      <w:rPr>
+        <w:rFonts w:ascii="Courier New" w:hAnsi="Courier New" w:cs="Courier New" w:hint="default"/>
+      </w:rPr>
+    </w:lvl>
+    <w:lvl w:ilvl="5" w:tplc="04090005" w:tentative="1">
+      <w:start w:val="1"/>
+      <w:numFmt w:val="bullet"/>
+      <w:lvlText w:val=""/>
+      <w:lvlJc w:val="left"/>
+      <w:pPr>
+        <w:ind w:left="4320" w:hanging="360"/>
+      </w:pPr>
+      <w:rPr>
+        <w:rFonts w:ascii="Wingdings" w:hAnsi="Wingdings" w:hint="default"/>
+      </w:rPr>
+    </w:lvl>
+    <w:lvl w:ilvl="6" w:tplc="04090001" w:tentative="1">
+      <w:start w:val="1"/>
+      <w:numFmt w:val="bullet"/>
+      <w:lvlText w:val=""/>
+      <w:lvlJc w:val="left"/>
+      <w:pPr>
+        <w:ind w:left="5040" w:hanging="360"/>
+      </w:pPr>
+      <w:rPr>
+        <w:rFonts w:ascii="Symbol" w:hAnsi="Symbol" w:hint="default"/>
+      </w:rPr>
+    </w:lvl>
+    <w:lvl w:ilvl="7" w:tplc="04090003" w:tentative="1">
+      <w:start w:val="1"/>
+      <w:numFmt w:val="bullet"/>
+      <w:lvlText w:val="o"/>
+      <w:lvlJc w:val="left"/>
+      <w:pPr>
+        <w:ind w:left="5760" w:hanging="360"/>
+      </w:pPr>
+      <w:rPr>
+        <w:rFonts w:ascii="Courier New" w:hAnsi="Courier New" w:cs="Courier New" w:hint="default"/>
+      </w:rPr>
+    </w:lvl>
+    <w:lvl w:ilvl="8" w:tplc="04090005" w:tentative="1">
+      <w:start w:val="1"/>
+      <w:numFmt w:val="bullet"/>
+      <w:lvlText w:val=""/>
+      <w:lvlJc w:val="left"/>
+      <w:pPr>
+        <w:ind w:left="6480" w:hanging="360"/>
+      </w:pPr>
+      <w:rPr>
+        <w:rFonts w:ascii="Wingdings" w:hAnsi="Wingdings" w:hint="default"/>
+      </w:rPr>
+    </w:lvl>
+  </w:abstractNum>
+  <w:abstractNum w:abstractNumId="11">
     <w:nsid w:val="134C0F9C"/>
     <w:multiLevelType w:val="hybridMultilevel"/>
     <w:tmpl w:val="1B806D60"/>
@@ -26862,7 +29357,7 @@
       </w:rPr>
     </w:lvl>
   </w:abstractNum>
-  <w:abstractNum w:abstractNumId="11">
+  <w:abstractNum w:abstractNumId="12">
     <w:nsid w:val="14814CE9"/>
     <w:multiLevelType w:val="hybridMultilevel"/>
     <w:tmpl w:val="83061FA0"/>
@@ -26975,7 +29470,7 @@
       </w:rPr>
     </w:lvl>
   </w:abstractNum>
-  <w:abstractNum w:abstractNumId="12">
+  <w:abstractNum w:abstractNumId="13">
     <w:nsid w:val="17D62024"/>
     <w:multiLevelType w:val="hybridMultilevel"/>
     <w:tmpl w:val="91C8472A"/>
@@ -27088,7 +29583,7 @@
       </w:rPr>
     </w:lvl>
   </w:abstractNum>
-  <w:abstractNum w:abstractNumId="13">
+  <w:abstractNum w:abstractNumId="14">
     <w:nsid w:val="1A501CFB"/>
     <w:multiLevelType w:val="hybridMultilevel"/>
     <w:tmpl w:val="1362DF82"/>
@@ -27201,7 +29696,7 @@
       </w:rPr>
     </w:lvl>
   </w:abstractNum>
-  <w:abstractNum w:abstractNumId="14">
+  <w:abstractNum w:abstractNumId="15">
     <w:nsid w:val="1C2B6441"/>
     <w:multiLevelType w:val="hybridMultilevel"/>
     <w:tmpl w:val="DEFE6CF6"/>
@@ -27314,7 +29809,7 @@
       </w:rPr>
     </w:lvl>
   </w:abstractNum>
-  <w:abstractNum w:abstractNumId="15">
+  <w:abstractNum w:abstractNumId="16">
     <w:nsid w:val="280A3001"/>
     <w:multiLevelType w:val="hybridMultilevel"/>
     <w:tmpl w:val="A530C9C4"/>
@@ -27427,7 +29922,7 @@
       </w:rPr>
     </w:lvl>
   </w:abstractNum>
-  <w:abstractNum w:abstractNumId="16">
+  <w:abstractNum w:abstractNumId="17">
     <w:nsid w:val="29734CF6"/>
     <w:multiLevelType w:val="hybridMultilevel"/>
     <w:tmpl w:val="58ECCA68"/>
@@ -27540,7 +30035,7 @@
       </w:rPr>
     </w:lvl>
   </w:abstractNum>
-  <w:abstractNum w:abstractNumId="17">
+  <w:abstractNum w:abstractNumId="18">
     <w:nsid w:val="2D542EBB"/>
     <w:multiLevelType w:val="hybridMultilevel"/>
     <w:tmpl w:val="0106B144"/>
@@ -27653,7 +30148,7 @@
       </w:rPr>
     </w:lvl>
   </w:abstractNum>
-  <w:abstractNum w:abstractNumId="18">
+  <w:abstractNum w:abstractNumId="19">
     <w:nsid w:val="2F952EE9"/>
     <w:multiLevelType w:val="hybridMultilevel"/>
     <w:tmpl w:val="D512C6EA"/>
@@ -27766,7 +30261,7 @@
       </w:rPr>
     </w:lvl>
   </w:abstractNum>
-  <w:abstractNum w:abstractNumId="19">
+  <w:abstractNum w:abstractNumId="20">
     <w:nsid w:val="302D7603"/>
     <w:multiLevelType w:val="hybridMultilevel"/>
     <w:tmpl w:val="4F863E10"/>
@@ -27879,7 +30374,120 @@
       </w:rPr>
     </w:lvl>
   </w:abstractNum>
-  <w:abstractNum w:abstractNumId="20">
+  <w:abstractNum w:abstractNumId="21">
+    <w:nsid w:val="34D7596A"/>
+    <w:multiLevelType w:val="hybridMultilevel"/>
+    <w:tmpl w:val="EFF8A26E"/>
+    <w:lvl w:ilvl="0" w:tplc="04090001">
+      <w:start w:val="1"/>
+      <w:numFmt w:val="bullet"/>
+      <w:lvlText w:val=""/>
+      <w:lvlJc w:val="left"/>
+      <w:pPr>
+        <w:ind w:left="720" w:hanging="360"/>
+      </w:pPr>
+      <w:rPr>
+        <w:rFonts w:ascii="Symbol" w:hAnsi="Symbol" w:hint="default"/>
+      </w:rPr>
+    </w:lvl>
+    <w:lvl w:ilvl="1" w:tplc="04090003" w:tentative="1">
+      <w:start w:val="1"/>
+      <w:numFmt w:val="bullet"/>
+      <w:lvlText w:val="o"/>
+      <w:lvlJc w:val="left"/>
+      <w:pPr>
+        <w:ind w:left="1440" w:hanging="360"/>
+      </w:pPr>
+      <w:rPr>
+        <w:rFonts w:ascii="Courier New" w:hAnsi="Courier New" w:cs="Courier New" w:hint="default"/>
+      </w:rPr>
+    </w:lvl>
+    <w:lvl w:ilvl="2" w:tplc="04090005" w:tentative="1">
+      <w:start w:val="1"/>
+      <w:numFmt w:val="bullet"/>
+      <w:lvlText w:val=""/>
+      <w:lvlJc w:val="left"/>
+      <w:pPr>
+        <w:ind w:left="2160" w:hanging="360"/>
+      </w:pPr>
+      <w:rPr>
+        <w:rFonts w:ascii="Wingdings" w:hAnsi="Wingdings" w:hint="default"/>
+      </w:rPr>
+    </w:lvl>
+    <w:lvl w:ilvl="3" w:tplc="04090001" w:tentative="1">
+      <w:start w:val="1"/>
+      <w:numFmt w:val="bullet"/>
+      <w:lvlText w:val=""/>
+      <w:lvlJc w:val="left"/>
+      <w:pPr>
+        <w:ind w:left="2880" w:hanging="360"/>
+      </w:pPr>
+      <w:rPr>
+        <w:rFonts w:ascii="Symbol" w:hAnsi="Symbol" w:hint="default"/>
+      </w:rPr>
+    </w:lvl>
+    <w:lvl w:ilvl="4" w:tplc="04090003" w:tentative="1">
+      <w:start w:val="1"/>
+      <w:numFmt w:val="bullet"/>
+      <w:lvlText w:val="o"/>
+      <w:lvlJc w:val="left"/>
+      <w:pPr>
+        <w:ind w:left="3600" w:hanging="360"/>
+      </w:pPr>
+      <w:rPr>
+        <w:rFonts w:ascii="Courier New" w:hAnsi="Courier New" w:cs="Courier New" w:hint="default"/>
+      </w:rPr>
+    </w:lvl>
+    <w:lvl w:ilvl="5" w:tplc="04090005" w:tentative="1">
+      <w:start w:val="1"/>
+      <w:numFmt w:val="bullet"/>
+      <w:lvlText w:val=""/>
+      <w:lvlJc w:val="left"/>
+      <w:pPr>
+        <w:ind w:left="4320" w:hanging="360"/>
+      </w:pPr>
+      <w:rPr>
+        <w:rFonts w:ascii="Wingdings" w:hAnsi="Wingdings" w:hint="default"/>
+      </w:rPr>
+    </w:lvl>
+    <w:lvl w:ilvl="6" w:tplc="04090001" w:tentative="1">
+      <w:start w:val="1"/>
+      <w:numFmt w:val="bullet"/>
+      <w:lvlText w:val=""/>
+      <w:lvlJc w:val="left"/>
+      <w:pPr>
+        <w:ind w:left="5040" w:hanging="360"/>
+      </w:pPr>
+      <w:rPr>
+        <w:rFonts w:ascii="Symbol" w:hAnsi="Symbol" w:hint="default"/>
+      </w:rPr>
+    </w:lvl>
+    <w:lvl w:ilvl="7" w:tplc="04090003" w:tentative="1">
+      <w:start w:val="1"/>
+      <w:numFmt w:val="bullet"/>
+      <w:lvlText w:val="o"/>
+      <w:lvlJc w:val="left"/>
+      <w:pPr>
+        <w:ind w:left="5760" w:hanging="360"/>
+      </w:pPr>
+      <w:rPr>
+        <w:rFonts w:ascii="Courier New" w:hAnsi="Courier New" w:cs="Courier New" w:hint="default"/>
+      </w:rPr>
+    </w:lvl>
+    <w:lvl w:ilvl="8" w:tplc="04090005" w:tentative="1">
+      <w:start w:val="1"/>
+      <w:numFmt w:val="bullet"/>
+      <w:lvlText w:val=""/>
+      <w:lvlJc w:val="left"/>
+      <w:pPr>
+        <w:ind w:left="6480" w:hanging="360"/>
+      </w:pPr>
+      <w:rPr>
+        <w:rFonts w:ascii="Wingdings" w:hAnsi="Wingdings" w:hint="default"/>
+      </w:rPr>
+    </w:lvl>
+  </w:abstractNum>
+  <w:abstractNum w:abstractNumId="22">
     <w:nsid w:val="36BE55F5"/>
     <w:multiLevelType w:val="hybridMultilevel"/>
     <w:tmpl w:val="DCAC31AC"/>
@@ -27992,7 +30600,7 @@
       </w:rPr>
     </w:lvl>
   </w:abstractNum>
-  <w:abstractNum w:abstractNumId="21">
+  <w:abstractNum w:abstractNumId="23">
     <w:nsid w:val="398C652B"/>
     <w:multiLevelType w:val="hybridMultilevel"/>
     <w:tmpl w:val="110C63D2"/>
@@ -28105,7 +30713,7 @@
       </w:rPr>
     </w:lvl>
   </w:abstractNum>
-  <w:abstractNum w:abstractNumId="22">
+  <w:abstractNum w:abstractNumId="24">
     <w:nsid w:val="3CD917EB"/>
     <w:multiLevelType w:val="hybridMultilevel"/>
     <w:tmpl w:val="A9EE83F8"/>
@@ -28218,7 +30826,7 @@
       </w:rPr>
     </w:lvl>
   </w:abstractNum>
-  <w:abstractNum w:abstractNumId="23">
+  <w:abstractNum w:abstractNumId="25">
     <w:nsid w:val="3DB62418"/>
     <w:multiLevelType w:val="hybridMultilevel"/>
     <w:tmpl w:val="E626DE20"/>
@@ -28331,7 +30939,7 @@
       </w:rPr>
     </w:lvl>
   </w:abstractNum>
-  <w:abstractNum w:abstractNumId="24">
+  <w:abstractNum w:abstractNumId="26">
     <w:nsid w:val="43932908"/>
     <w:multiLevelType w:val="hybridMultilevel"/>
     <w:tmpl w:val="CA8CD440"/>
@@ -28444,7 +31052,7 @@
       </w:rPr>
     </w:lvl>
   </w:abstractNum>
-  <w:abstractNum w:abstractNumId="25">
+  <w:abstractNum w:abstractNumId="27">
     <w:nsid w:val="446C1778"/>
     <w:multiLevelType w:val="hybridMultilevel"/>
     <w:tmpl w:val="30464164"/>
@@ -28557,7 +31165,7 @@
       </w:rPr>
     </w:lvl>
   </w:abstractNum>
-  <w:abstractNum w:abstractNumId="26">
+  <w:abstractNum w:abstractNumId="28">
     <w:nsid w:val="45451F23"/>
     <w:multiLevelType w:val="hybridMultilevel"/>
     <w:tmpl w:val="4F0CF3EE"/>
@@ -28670,7 +31278,7 @@
       </w:rPr>
     </w:lvl>
   </w:abstractNum>
-  <w:abstractNum w:abstractNumId="27">
+  <w:abstractNum w:abstractNumId="29">
     <w:nsid w:val="46212B17"/>
     <w:multiLevelType w:val="multilevel"/>
     <w:tmpl w:val="987408D8"/>
@@ -28814,7 +31422,7 @@
       </w:rPr>
     </w:lvl>
   </w:abstractNum>
-  <w:abstractNum w:abstractNumId="28">
+  <w:abstractNum w:abstractNumId="30">
     <w:nsid w:val="4F734200"/>
     <w:multiLevelType w:val="hybridMultilevel"/>
     <w:tmpl w:val="6F7A3084"/>
@@ -28927,7 +31535,7 @@
       </w:rPr>
     </w:lvl>
   </w:abstractNum>
-  <w:abstractNum w:abstractNumId="29">
+  <w:abstractNum w:abstractNumId="31">
     <w:nsid w:val="59444642"/>
     <w:multiLevelType w:val="hybridMultilevel"/>
     <w:tmpl w:val="04A0B756"/>
@@ -29040,7 +31648,7 @@
       </w:rPr>
     </w:lvl>
   </w:abstractNum>
-  <w:abstractNum w:abstractNumId="30">
+  <w:abstractNum w:abstractNumId="32">
     <w:nsid w:val="5E6A5DF2"/>
     <w:multiLevelType w:val="hybridMultilevel"/>
     <w:tmpl w:val="B1A44D5C"/>
@@ -29153,7 +31761,120 @@
       </w:rPr>
     </w:lvl>
   </w:abstractNum>
-  <w:abstractNum w:abstractNumId="31">
+  <w:abstractNum w:abstractNumId="33">
+    <w:nsid w:val="617D3AC0"/>
+    <w:multiLevelType w:val="hybridMultilevel"/>
+    <w:tmpl w:val="3C9A56DC"/>
+    <w:lvl w:ilvl="0" w:tplc="04090001">
+      <w:start w:val="1"/>
+      <w:numFmt w:val="bullet"/>
+      <w:lvlText w:val=""/>
+      <w:lvlJc w:val="left"/>
+      <w:pPr>
+        <w:ind w:left="720" w:hanging="360"/>
+      </w:pPr>
+      <w:rPr>
+        <w:rFonts w:ascii="Symbol" w:hAnsi="Symbol" w:hint="default"/>
+      </w:rPr>
+    </w:lvl>
+    <w:lvl w:ilvl="1" w:tplc="04090003" w:tentative="1">
+      <w:start w:val="1"/>
+      <w:numFmt w:val="bullet"/>
+      <w:lvlText w:val="o"/>
+      <w:lvlJc w:val="left"/>
+      <w:pPr>
+        <w:ind w:left="1440" w:hanging="360"/>
+      </w:pPr>
+      <w:rPr>
+        <w:rFonts w:ascii="Courier New" w:hAnsi="Courier New" w:cs="Courier New" w:hint="default"/>
+      </w:rPr>
+    </w:lvl>
+    <w:lvl w:ilvl="2" w:tplc="04090005" w:tentative="1">
+      <w:start w:val="1"/>
+      <w:numFmt w:val="bullet"/>
+      <w:lvlText w:val=""/>
+      <w:lvlJc w:val="left"/>
+      <w:pPr>
+        <w:ind w:left="2160" w:hanging="360"/>
+      </w:pPr>
+      <w:rPr>
+        <w:rFonts w:ascii="Wingdings" w:hAnsi="Wingdings" w:hint="default"/>
+      </w:rPr>
+    </w:lvl>
+    <w:lvl w:ilvl="3" w:tplc="04090001" w:tentative="1">
+      <w:start w:val="1"/>
+      <w:numFmt w:val="bullet"/>
+      <w:lvlText w:val=""/>
+      <w:lvlJc w:val="left"/>
+      <w:pPr>
+        <w:ind w:left="2880" w:hanging="360"/>
+      </w:pPr>
+      <w:rPr>
+        <w:rFonts w:ascii="Symbol" w:hAnsi="Symbol" w:hint="default"/>
+      </w:rPr>
+    </w:lvl>
+    <w:lvl w:ilvl="4" w:tplc="04090003" w:tentative="1">
+      <w:start w:val="1"/>
+      <w:numFmt w:val="bullet"/>
+      <w:lvlText w:val="o"/>
+      <w:lvlJc w:val="left"/>
+      <w:pPr>
+        <w:ind w:left="3600" w:hanging="360"/>
+      </w:pPr>
+      <w:rPr>
+        <w:rFonts w:ascii="Courier New" w:hAnsi="Courier New" w:cs="Courier New" w:hint="default"/>
+      </w:rPr>
+    </w:lvl>
+    <w:lvl w:ilvl="5" w:tplc="04090005" w:tentative="1">
+      <w:start w:val="1"/>
+      <w:numFmt w:val="bullet"/>
+      <w:lvlText w:val=""/>
+      <w:lvlJc w:val="left"/>
+      <w:pPr>
+        <w:ind w:left="4320" w:hanging="360"/>
+      </w:pPr>
+      <w:rPr>
+        <w:rFonts w:ascii="Wingdings" w:hAnsi="Wingdings" w:hint="default"/>
+      </w:rPr>
+    </w:lvl>
+    <w:lvl w:ilvl="6" w:tplc="04090001" w:tentative="1">
+      <w:start w:val="1"/>
+      <w:numFmt w:val="bullet"/>
+      <w:lvlText w:val=""/>
+      <w:lvlJc w:val="left"/>
+      <w:pPr>
+        <w:ind w:left="5040" w:hanging="360"/>
+      </w:pPr>
+      <w:rPr>
+        <w:rFonts w:ascii="Symbol" w:hAnsi="Symbol" w:hint="default"/>
+      </w:rPr>
+    </w:lvl>
+    <w:lvl w:ilvl="7" w:tplc="04090003" w:tentative="1">
+      <w:start w:val="1"/>
+      <w:numFmt w:val="bullet"/>
+      <w:lvlText w:val="o"/>
+      <w:lvlJc w:val="left"/>
+      <w:pPr>
+        <w:ind w:left="5760" w:hanging="360"/>
+      </w:pPr>
+      <w:rPr>
+        <w:rFonts w:ascii="Courier New" w:hAnsi="Courier New" w:cs="Courier New" w:hint="default"/>
+      </w:rPr>
+    </w:lvl>
+    <w:lvl w:ilvl="8" w:tplc="04090005" w:tentative="1">
+      <w:start w:val="1"/>
+      <w:numFmt w:val="bullet"/>
+      <w:lvlText w:val=""/>
+      <w:lvlJc w:val="left"/>
+      <w:pPr>
+        <w:ind w:left="6480" w:hanging="360"/>
+      </w:pPr>
+      <w:rPr>
+        <w:rFonts w:ascii="Wingdings" w:hAnsi="Wingdings" w:hint="default"/>
+      </w:rPr>
+    </w:lvl>
+  </w:abstractNum>
+  <w:abstractNum w:abstractNumId="34">
     <w:nsid w:val="6C803D1F"/>
     <w:multiLevelType w:val="hybridMultilevel"/>
     <w:tmpl w:val="3F44A2C6"/>
@@ -29266,7 +31987,7 @@
       </w:rPr>
     </w:lvl>
   </w:abstractNum>
-  <w:abstractNum w:abstractNumId="32">
+  <w:abstractNum w:abstractNumId="35">
     <w:nsid w:val="73A6654C"/>
     <w:multiLevelType w:val="hybridMultilevel"/>
     <w:tmpl w:val="E31AE880"/>
@@ -29379,7 +32100,7 @@
       </w:rPr>
     </w:lvl>
   </w:abstractNum>
-  <w:abstractNum w:abstractNumId="33">
+  <w:abstractNum w:abstractNumId="36">
     <w:nsid w:val="74721D23"/>
     <w:multiLevelType w:val="hybridMultilevel"/>
     <w:tmpl w:val="E500D946"/>
@@ -29492,7 +32213,7 @@
       </w:rPr>
     </w:lvl>
   </w:abstractNum>
-  <w:abstractNum w:abstractNumId="34">
+  <w:abstractNum w:abstractNumId="37">
     <w:nsid w:val="79190728"/>
     <w:multiLevelType w:val="hybridMultilevel"/>
     <w:tmpl w:val="8FE83DB2"/>
@@ -29605,7 +32326,7 @@
       </w:rPr>
     </w:lvl>
   </w:abstractNum>
-  <w:abstractNum w:abstractNumId="35">
+  <w:abstractNum w:abstractNumId="38">
     <w:nsid w:val="7B124178"/>
     <w:multiLevelType w:val="hybridMultilevel"/>
     <w:tmpl w:val="98B4B634"/>
@@ -29718,86 +32439,199 @@
       </w:rPr>
     </w:lvl>
   </w:abstractNum>
+  <w:abstractNum w:abstractNumId="39">
+    <w:nsid w:val="7E957274"/>
+    <w:multiLevelType w:val="hybridMultilevel"/>
+    <w:tmpl w:val="37A05DB0"/>
+    <w:lvl w:ilvl="0" w:tplc="04090001">
+      <w:start w:val="1"/>
+      <w:numFmt w:val="bullet"/>
+      <w:lvlText w:val=""/>
+      <w:lvlJc w:val="left"/>
+      <w:pPr>
+        <w:ind w:left="720" w:hanging="360"/>
+      </w:pPr>
+      <w:rPr>
+        <w:rFonts w:ascii="Symbol" w:hAnsi="Symbol" w:hint="default"/>
+      </w:rPr>
+    </w:lvl>
+    <w:lvl w:ilvl="1" w:tplc="04090003" w:tentative="1">
+      <w:start w:val="1"/>
+      <w:numFmt w:val="bullet"/>
+      <w:lvlText w:val="o"/>
+      <w:lvlJc w:val="left"/>
+      <w:pPr>
+        <w:ind w:left="1440" w:hanging="360"/>
+      </w:pPr>
+      <w:rPr>
+        <w:rFonts w:ascii="Courier New" w:hAnsi="Courier New" w:cs="Courier New" w:hint="default"/>
+      </w:rPr>
+    </w:lvl>
+    <w:lvl w:ilvl="2" w:tplc="04090005" w:tentative="1">
+      <w:start w:val="1"/>
+      <w:numFmt w:val="bullet"/>
+      <w:lvlText w:val=""/>
+      <w:lvlJc w:val="left"/>
+      <w:pPr>
+        <w:ind w:left="2160" w:hanging="360"/>
+      </w:pPr>
+      <w:rPr>
+        <w:rFonts w:ascii="Wingdings" w:hAnsi="Wingdings" w:hint="default"/>
+      </w:rPr>
+    </w:lvl>
+    <w:lvl w:ilvl="3" w:tplc="04090001" w:tentative="1">
+      <w:start w:val="1"/>
+      <w:numFmt w:val="bullet"/>
+      <w:lvlText w:val=""/>
+      <w:lvlJc w:val="left"/>
+      <w:pPr>
+        <w:ind w:left="2880" w:hanging="360"/>
+      </w:pPr>
+      <w:rPr>
+        <w:rFonts w:ascii="Symbol" w:hAnsi="Symbol" w:hint="default"/>
+      </w:rPr>
+    </w:lvl>
+    <w:lvl w:ilvl="4" w:tplc="04090003" w:tentative="1">
+      <w:start w:val="1"/>
+      <w:numFmt w:val="bullet"/>
+      <w:lvlText w:val="o"/>
+      <w:lvlJc w:val="left"/>
+      <w:pPr>
+        <w:ind w:left="3600" w:hanging="360"/>
+      </w:pPr>
+      <w:rPr>
+        <w:rFonts w:ascii="Courier New" w:hAnsi="Courier New" w:cs="Courier New" w:hint="default"/>
+      </w:rPr>
+    </w:lvl>
+    <w:lvl w:ilvl="5" w:tplc="04090005" w:tentative="1">
+      <w:start w:val="1"/>
+      <w:numFmt w:val="bullet"/>
+      <w:lvlText w:val=""/>
+      <w:lvlJc w:val="left"/>
+      <w:pPr>
+        <w:ind w:left="4320" w:hanging="360"/>
+      </w:pPr>
+      <w:rPr>
+        <w:rFonts w:ascii="Wingdings" w:hAnsi="Wingdings" w:hint="default"/>
+      </w:rPr>
+    </w:lvl>
+    <w:lvl w:ilvl="6" w:tplc="04090001" w:tentative="1">
+      <w:start w:val="1"/>
+      <w:numFmt w:val="bullet"/>
+      <w:lvlText w:val=""/>
+      <w:lvlJc w:val="left"/>
+      <w:pPr>
+        <w:ind w:left="5040" w:hanging="360"/>
+      </w:pPr>
+      <w:rPr>
+        <w:rFonts w:ascii="Symbol" w:hAnsi="Symbol" w:hint="default"/>
+      </w:rPr>
+    </w:lvl>
+    <w:lvl w:ilvl="7" w:tplc="04090003" w:tentative="1">
+      <w:start w:val="1"/>
+      <w:numFmt w:val="bullet"/>
+      <w:lvlText w:val="o"/>
+      <w:lvlJc w:val="left"/>
+      <w:pPr>
+        <w:ind w:left="5760" w:hanging="360"/>
+      </w:pPr>
+      <w:rPr>
+        <w:rFonts w:ascii="Courier New" w:hAnsi="Courier New" w:cs="Courier New" w:hint="default"/>
+      </w:rPr>
+    </w:lvl>
+    <w:lvl w:ilvl="8" w:tplc="04090005" w:tentative="1">
+      <w:start w:val="1"/>
+      <w:numFmt w:val="bullet"/>
+      <w:lvlText w:val=""/>
+      <w:lvlJc w:val="left"/>
+      <w:pPr>
+        <w:ind w:left="6480" w:hanging="360"/>
+      </w:pPr>
+      <w:rPr>
+        <w:rFonts w:ascii="Wingdings" w:hAnsi="Wingdings" w:hint="default"/>
+      </w:rPr>
+    </w:lvl>
+  </w:abstractNum>
   <w:num w:numId="1">
-    <w:abstractNumId w:val="27"/>
+    <w:abstractNumId w:val="29"/>
   </w:num>
   <w:num w:numId="2">
-    <w:abstractNumId w:val="15"/>
+    <w:abstractNumId w:val="16"/>
   </w:num>
   <w:num w:numId="3">
     <w:abstractNumId w:val="5"/>
   </w:num>
   <w:num w:numId="4">
-    <w:abstractNumId w:val="19"/>
+    <w:abstractNumId w:val="20"/>
   </w:num>
   <w:num w:numId="5">
     <w:abstractNumId w:val="9"/>
   </w:num>
   <w:num w:numId="6">
-    <w:abstractNumId w:val="17"/>
+    <w:abstractNumId w:val="18"/>
   </w:num>
   <w:num w:numId="7">
-    <w:abstractNumId w:val="28"/>
+    <w:abstractNumId w:val="30"/>
   </w:num>
   <w:num w:numId="8">
-    <w:abstractNumId w:val="23"/>
+    <w:abstractNumId w:val="25"/>
   </w:num>
   <w:num w:numId="9">
-    <w:abstractNumId w:val="30"/>
+    <w:abstractNumId w:val="32"/>
   </w:num>
   <w:num w:numId="10">
     <w:abstractNumId w:val="6"/>
   </w:num>
   <w:num w:numId="11">
+    <w:abstractNumId w:val="13"/>
+  </w:num>
+  <w:num w:numId="12">
+    <w:abstractNumId w:val="28"/>
+  </w:num>
+  <w:num w:numId="13">
+    <w:abstractNumId w:val="34"/>
+  </w:num>
+  <w:num w:numId="14">
     <w:abstractNumId w:val="12"/>
   </w:num>
-  <w:num w:numId="12">
-    <w:abstractNumId w:val="26"/>
-  </w:num>
-  <w:num w:numId="13">
-    <w:abstractNumId w:val="31"/>
-  </w:num>
-  <w:num w:numId="14">
-    <w:abstractNumId w:val="11"/>
-  </w:num>
   <w:num w:numId="15">
-    <w:abstractNumId w:val="25"/>
+    <w:abstractNumId w:val="27"/>
   </w:num>
   <w:num w:numId="16">
-    <w:abstractNumId w:val="34"/>
+    <w:abstractNumId w:val="37"/>
   </w:num>
   <w:num w:numId="17">
     <w:abstractNumId w:val="7"/>
   </w:num>
   <w:num w:numId="18">
-    <w:abstractNumId w:val="14"/>
+    <w:abstractNumId w:val="15"/>
   </w:num>
   <w:num w:numId="19">
-    <w:abstractNumId w:val="29"/>
+    <w:abstractNumId w:val="31"/>
   </w:num>
   <w:num w:numId="20">
-    <w:abstractNumId w:val="16"/>
+    <w:abstractNumId w:val="17"/>
   </w:num>
   <w:num w:numId="21">
-    <w:abstractNumId w:val="20"/>
+    <w:abstractNumId w:val="22"/>
   </w:num>
   <w:num w:numId="22">
     <w:abstractNumId w:val="8"/>
   </w:num>
   <w:num w:numId="23">
-    <w:abstractNumId w:val="22"/>
+    <w:abstractNumId w:val="24"/>
   </w:num>
   <w:num w:numId="24">
-    <w:abstractNumId w:val="33"/>
+    <w:abstractNumId w:val="36"/>
   </w:num>
   <w:num w:numId="25">
-    <w:abstractNumId w:val="32"/>
+    <w:abstractNumId w:val="35"/>
   </w:num>
   <w:num w:numId="26">
-    <w:abstractNumId w:val="10"/>
+    <w:abstractNumId w:val="11"/>
   </w:num>
   <w:num w:numId="27">
-    <w:abstractNumId w:val="35"/>
+    <w:abstractNumId w:val="38"/>
   </w:num>
   <w:num w:numId="28">
     <w:abstractNumId w:val="3"/>
@@ -29815,16 +32649,28 @@
     <w:abstractNumId w:val="2"/>
   </w:num>
   <w:num w:numId="33">
+    <w:abstractNumId w:val="23"/>
+  </w:num>
+  <w:num w:numId="34">
+    <w:abstractNumId w:val="14"/>
+  </w:num>
+  <w:num w:numId="35">
+    <w:abstractNumId w:val="19"/>
+  </w:num>
+  <w:num w:numId="36">
+    <w:abstractNumId w:val="26"/>
+  </w:num>
+  <w:num w:numId="37">
     <w:abstractNumId w:val="21"/>
   </w:num>
-  <w:num w:numId="34">
-    <w:abstractNumId w:val="13"/>
+  <w:num w:numId="38">
+    <w:abstractNumId w:val="39"/>
   </w:num>
-  <w:num w:numId="35">
-    <w:abstractNumId w:val="18"/>
+  <w:num w:numId="39">
+    <w:abstractNumId w:val="33"/>
   </w:num>
-  <w:num w:numId="36">
-    <w:abstractNumId w:val="24"/>
+  <w:num w:numId="40">
+    <w:abstractNumId w:val="10"/>
   </w:num>
   <w:numIdMacAtCleanup w:val="32"/>
 </w:numbering>

</xml_diff>

<commit_message>
added statistic and something for RoR and Django
</commit_message>
<xml_diff>
--- a/bakalaura-darbs_paraugs.docx
+++ b/bakalaura-darbs_paraugs.docx
@@ -4363,6 +4363,59 @@
       <w:r>
         <w:t>viesi salīdzinājumā ar grāmatām un rakstiem, jo video ļauj soli pa solim izpētīt autora darbības</w:t>
       </w:r>
+      <w:r>
+        <w:t>.</w:t>
+      </w:r>
+    </w:p>
+    <w:p>
+      <w:pPr>
+        <w:pStyle w:val="Pamatteksts1"/>
+      </w:pPr>
+    </w:p>
+    <w:p>
+      <w:pPr>
+        <w:pStyle w:val="Pamatteksts1"/>
+      </w:pPr>
+      <w:r>
+        <w:t>93 % uzņēmumu vadītāju plāno palielināt un uzturēt apmācību budžetu un 85% jau eksistē mobilo apmācību stratēģija vai arī drīzumā tāda tiks ieviesta [http://www.mvc.astd.org/Resources/Documents/CEO%27s%20and%20Learning.pdf]</w:t>
+      </w:r>
+    </w:p>
+    <w:p>
+      <w:pPr>
+        <w:pStyle w:val="Pamatteksts1"/>
+      </w:pPr>
+      <w:r>
+        <w:t>84% uzņēmumu izmanto tiešsaistes apmācību uzņēmuma darbinieku apmācību un kvalifikācijas uzlabošanai [http://elearningindustry.com/kineo-e-learning-in-the-enterprise-survey-results-2013-infographic]</w:t>
+      </w:r>
+    </w:p>
+    <w:p>
+      <w:pPr>
+        <w:pStyle w:val="Pamatteksts1"/>
+      </w:pPr>
+      <w:r>
+        <w:t>10 miljoni studentu ir piedalījušies vismaz vienā lielā tiešsaistes kursā [http://www.bestcollegesonline.org/moocs/]</w:t>
+      </w:r>
+    </w:p>
+    <w:p>
+      <w:pPr>
+        <w:pStyle w:val="Pamatteksts1"/>
+      </w:pPr>
+      <w:r>
+        <w:t>ASV un Eiropa nodrošina 70% tiešsaistes apmācības pieprasījumu, bet Āzijas un klusā okeāna valstīm ir paredzēta 20% izaugsme [http://elmezine.epubxp.com/title/55545/28]</w:t>
+      </w:r>
+    </w:p>
+    <w:p>
+      <w:pPr>
+        <w:pStyle w:val="Pamatteksts1"/>
+      </w:pPr>
+      <w:r>
+        <w:t>Uzņēmumu, kuri piekopj apmācību veikšanu ir par 46% lielāka iespēja būt tirgus līderiem un veikt inovācijas [http://www.bersin.com/News/Content.aspx?id=12521]</w:t>
+      </w:r>
+    </w:p>
+    <w:p>
+      <w:pPr>
+        <w:pStyle w:val="Pamatteksts1"/>
+      </w:pPr>
     </w:p>
     <w:p>
       <w:pPr>
@@ -4506,6 +4559,7 @@
       </w:pPr>
       <w:bookmarkStart w:id="7" w:name="_Toc406447009"/>
       <w:r>
+        <w:lastRenderedPageBreak/>
         <w:t>New Horizons Latvia</w:t>
       </w:r>
       <w:bookmarkEnd w:id="7"/>
@@ -4648,7 +4702,6 @@
         <w:pStyle w:val="Pamatteksts1"/>
       </w:pPr>
       <w:r>
-        <w:lastRenderedPageBreak/>
         <w:t xml:space="preserve">Kā papildus iespēju bez apmācības New Horizon piedāvā iespēju iegūt dažādus sertifikātus, piem., </w:t>
       </w:r>
       <w:r>
@@ -4768,6 +4821,7 @@
       </w:pPr>
       <w:bookmarkStart w:id="8" w:name="_Toc406447010"/>
       <w:r>
+        <w:lastRenderedPageBreak/>
         <w:t>Baltijas Datoru akadēmija</w:t>
       </w:r>
       <w:r>
@@ -4876,7 +4930,6 @@
         <w:pStyle w:val="Pamatteksts1"/>
       </w:pPr>
       <w:r>
-        <w:lastRenderedPageBreak/>
         <w:t>BDA apmācības virzieni:</w:t>
       </w:r>
     </w:p>
@@ -5085,6 +5138,7 @@
         <w:pStyle w:val="Pamatteksts1"/>
       </w:pPr>
       <w:r>
+        <w:lastRenderedPageBreak/>
         <w:t>BDA tiešsaistes apmācības trūkumi:</w:t>
       </w:r>
     </w:p>
@@ -5224,7 +5278,6 @@
         <w:pStyle w:val="Pamatteksts1"/>
       </w:pPr>
       <w:r>
-        <w:lastRenderedPageBreak/>
         <w:t>Codecademy tika dibināta 2011. gadā. To dibināja Zach Sims un Ryan Bubinski.</w:t>
       </w:r>
     </w:p>
@@ -5398,6 +5451,7 @@
         <w:pStyle w:val="Pamatteksts1"/>
       </w:pPr>
       <w:r>
+        <w:lastRenderedPageBreak/>
         <w:t>Lietotnē ir izvietoti īsi video, interaktīvi koda izaicinājumi viktorīnas un žetonus lietotāja profilam.</w:t>
       </w:r>
     </w:p>
@@ -5557,7 +5611,6 @@
         <w:pStyle w:val="Pamatteksts1"/>
       </w:pPr>
       <w:r>
-        <w:lastRenderedPageBreak/>
         <w:t>„</w:t>
       </w:r>
       <w:r>
@@ -5710,6 +5763,7 @@
         </w:numPr>
       </w:pPr>
       <w:r>
+        <w:lastRenderedPageBreak/>
         <w:t>piekļuve video galerijai</w:t>
       </w:r>
     </w:p>
@@ -5841,7 +5895,6 @@
         <w:pStyle w:val="Pamatteksts1"/>
       </w:pPr>
       <w:r>
-        <w:lastRenderedPageBreak/>
         <w:t xml:space="preserve">Tuts+ ir vienos no vadošajiem tiešsaistes apmācības un </w:t>
       </w:r>
       <w:r>
@@ -6042,6 +6095,7 @@
         </w:numPr>
       </w:pPr>
       <w:r>
+        <w:lastRenderedPageBreak/>
         <w:t>pieeja e-grāmatām (bez ierobežojumiem)</w:t>
       </w:r>
     </w:p>
@@ -6136,7 +6190,6 @@
         <w:pStyle w:val="Pamatteksts1"/>
       </w:pPr>
       <w:r>
-        <w:lastRenderedPageBreak/>
         <w:t>Khan Academy piedāvā iespēju iegūt statistiku par lietotāju, šo informāciju var arī apskatīt klases griezumā. Tas ļauj smalkā iegūt informāciju par to kā studenti apgūst informāciju un problēmu punktus, kuriem būtu nepieciešams pievērst uzmanību.</w:t>
       </w:r>
     </w:p>
@@ -6391,6 +6444,7 @@
               <w:pStyle w:val="TableContents"/>
             </w:pPr>
             <w:r>
+              <w:lastRenderedPageBreak/>
               <w:t>Maksas video</w:t>
             </w:r>
           </w:p>
@@ -7226,7 +7280,6 @@
               <w:snapToGrid w:val="0"/>
             </w:pPr>
             <w:r>
-              <w:lastRenderedPageBreak/>
               <w:t>Forums</w:t>
             </w:r>
           </w:p>
@@ -7817,7 +7870,6 @@
         <w:pStyle w:val="Pamatteksts1"/>
       </w:pPr>
       <w:r>
-        <w:lastRenderedPageBreak/>
         <w:t>Ietvara priekšrocības:</w:t>
       </w:r>
     </w:p>
@@ -7983,6 +8035,7 @@
         </w:numPr>
       </w:pPr>
       <w:r>
+        <w:lastRenderedPageBreak/>
         <w:t>Ruby</w:t>
       </w:r>
     </w:p>
@@ -8107,7 +8160,6 @@
       </w:pPr>
       <w:bookmarkStart w:id="21" w:name="_Toc406447021"/>
       <w:r>
-        <w:lastRenderedPageBreak/>
         <w:t>Laravel 4 ietvars</w:t>
       </w:r>
       <w:bookmarkEnd w:id="21"/>
@@ -8229,6 +8281,162 @@
     </w:p>
     <w:p>
       <w:pPr>
+        <w:pStyle w:val="Pamatteksts1"/>
+      </w:pPr>
+      <w:r>
+        <w:t>Ruby on Rails, sometimes known as "RoR" or just "Rails,"</w:t>
+      </w:r>
+      <w:r>
+        <w:t xml:space="preserve"> ir atvērtā koda ietvars, kurš ir paredzēts interneta vietņu izstrādei izmantojot Ruby izstrādes valodu, kura ir objektorientēta (OOP) izstrādes valoda</w:t>
+      </w:r>
+      <w:r>
+        <w:t>.</w:t>
+      </w:r>
+    </w:p>
+    <w:p>
+      <w:pPr>
+        <w:pStyle w:val="Pamatteksts1"/>
+      </w:pPr>
+      <w:r>
+        <w:t xml:space="preserve">The principle difference between Ruby on Rails and other frameworks for development lies in the speed and ease of use that developers working within the environment enjoy. Changes made to applications are immediately applied, avoiding the time consuming steps normally associated with the web development cycle. According to David Geary, a Java expert, the Ruby-based framework is five to 10 times faster than comparable Java-based </w:t>
+      </w:r>
+      <w:r>
+        <w:lastRenderedPageBreak/>
+        <w:t>frameworks. In a blog posting, Geary predicted that Rails would be widely adopted in the near future.</w:t>
+      </w:r>
+    </w:p>
+    <w:p>
+      <w:pPr>
+        <w:pStyle w:val="Pamatteksts1"/>
+      </w:pPr>
+    </w:p>
+    <w:p>
+      <w:pPr>
+        <w:pStyle w:val="Pamatteksts1"/>
+      </w:pPr>
+      <w:r>
+        <w:t>Rails is made up of several components, beyond Ruby itself, including:</w:t>
+      </w:r>
+    </w:p>
+    <w:p>
+      <w:pPr>
+        <w:pStyle w:val="Pamatteksts1"/>
+        <w:numPr>
+          <w:ilvl w:val="0"/>
+          <w:numId w:val="45"/>
+        </w:numPr>
+      </w:pPr>
+      <w:r>
+        <w:t>Active record, an object-relational mapping layer</w:t>
+      </w:r>
+    </w:p>
+    <w:p>
+      <w:pPr>
+        <w:pStyle w:val="Pamatteksts1"/>
+        <w:numPr>
+          <w:ilvl w:val="0"/>
+          <w:numId w:val="45"/>
+        </w:numPr>
+      </w:pPr>
+      <w:r>
+        <w:t>Action pack, a manager of controller and view functions</w:t>
+      </w:r>
+    </w:p>
+    <w:p>
+      <w:pPr>
+        <w:pStyle w:val="Pamatteksts1"/>
+        <w:numPr>
+          <w:ilvl w:val="0"/>
+          <w:numId w:val="45"/>
+        </w:numPr>
+      </w:pPr>
+      <w:r>
+        <w:t>Action mailer, a handler of email</w:t>
+      </w:r>
+    </w:p>
+    <w:p>
+      <w:pPr>
+        <w:pStyle w:val="Pamatteksts1"/>
+        <w:numPr>
+          <w:ilvl w:val="0"/>
+          <w:numId w:val="45"/>
+        </w:numPr>
+      </w:pPr>
+      <w:r>
+        <w:t>Action web services</w:t>
+      </w:r>
+    </w:p>
+    <w:p>
+      <w:pPr>
+        <w:pStyle w:val="Pamatteksts1"/>
+        <w:numPr>
+          <w:ilvl w:val="0"/>
+          <w:numId w:val="45"/>
+        </w:numPr>
+      </w:pPr>
+      <w:r>
+        <w:t>Prototype, an implementer of drag and drop and Ajax functionality</w:t>
+      </w:r>
+    </w:p>
+    <w:p>
+      <w:pPr>
+        <w:pStyle w:val="Pamatteksts1"/>
+      </w:pPr>
+      <w:r>
+        <w:t>Rails can run on most Web servers that support CGI. The framework also supports MySQL, PostgreSQL, SQLite, SQL Server, DB2 and Oracle. Rails is also an MVC (model, view, controller) framework where all layers are provided by Rails, as opposed to reliance on other, additional frameworks to achieve full MVC support. Invented by David Heinemeier Hanss, Ruby On Rails has been developed as an open-source project, with distributions available through rubyonrails.org.</w:t>
+      </w:r>
+    </w:p>
+    <w:p>
+      <w:pPr>
+        <w:pStyle w:val="Pamatteksts1"/>
+      </w:pPr>
+      <w:r>
+        <w:t>Ruby on Rails pamatprincipi:</w:t>
+      </w:r>
+    </w:p>
+    <w:p>
+      <w:pPr>
+        <w:pStyle w:val="Pamatteksts1"/>
+        <w:numPr>
+          <w:ilvl w:val="0"/>
+          <w:numId w:val="44"/>
+        </w:numPr>
+      </w:pPr>
+      <w:r>
+        <w:t>Neatkārtot sevi (DRY)</w:t>
+      </w:r>
+    </w:p>
+    <w:p>
+      <w:pPr>
+        <w:pStyle w:val="Pamatteksts1"/>
+        <w:numPr>
+          <w:ilvl w:val="0"/>
+          <w:numId w:val="44"/>
+        </w:numPr>
+      </w:pPr>
+      <w:r>
+        <w:t>Vienošanās nevis konfigurācija</w:t>
+      </w:r>
+    </w:p>
+    <w:p>
+      <w:pPr>
+        <w:pStyle w:val="Pamatteksts1"/>
+        <w:numPr>
+          <w:ilvl w:val="0"/>
+          <w:numId w:val="44"/>
+        </w:numPr>
+      </w:pPr>
+      <w:r>
+        <w:t>Lietotne ar viedokli</w:t>
+      </w:r>
+    </w:p>
+    <w:p>
+      <w:pPr>
+        <w:pStyle w:val="Pamatteksts1"/>
+      </w:pPr>
+    </w:p>
+    <w:p>
+      <w:pPr>
         <w:pStyle w:val="Heading3"/>
       </w:pPr>
       <w:bookmarkStart w:id="23" w:name="_Toc406447023"/>
@@ -8244,6 +8452,110 @@
       <w:r>
         <w:t>Django ir Python izstrādes valodas ietvars</w:t>
       </w:r>
+    </w:p>
+    <w:p>
+      <w:pPr>
+        <w:pStyle w:val="Pamatteksts1"/>
+      </w:pPr>
+      <w:r>
+        <w:t>Django (/ˈd</w:t>
+      </w:r>
+      <w:r>
+        <w:rPr>
+          <w:rFonts w:ascii="Tahoma" w:hAnsi="Tahoma" w:cs="Tahoma"/>
+        </w:rPr>
+        <w:t>ʒ</w:t>
+      </w:r>
+      <w:r>
+        <w:t>æŋ</w:t>
+      </w:r>
+      <w:r>
+        <w:rPr>
+          <w:rFonts w:ascii="MS Mincho" w:eastAsia="MS Mincho" w:hAnsi="MS Mincho" w:cs="MS Mincho" w:hint="eastAsia"/>
+        </w:rPr>
+        <w:t>ɡ</w:t>
+      </w:r>
+      <w:r>
+        <w:t>o</w:t>
+      </w:r>
+      <w:r>
+        <w:rPr>
+          <w:rFonts w:ascii="MS Mincho" w:eastAsia="MS Mincho" w:hAnsi="MS Mincho" w:cs="MS Mincho" w:hint="eastAsia"/>
+        </w:rPr>
+        <w:t>ʊ</w:t>
+      </w:r>
+      <w:r>
+        <w:t>/ JANG-goh)[3] is a free and open source web application framework, written in Python, which follows the model–view–controller architectural pattern.[4][5] It is maintained by the Django Software Foundation (DSF), an independent organization established as a 501(c)(3) non-profit.</w:t>
+      </w:r>
+    </w:p>
+    <w:p>
+      <w:pPr>
+        <w:pStyle w:val="Pamatteksts1"/>
+      </w:pPr>
+    </w:p>
+    <w:p>
+      <w:pPr>
+        <w:pStyle w:val="Pamatteksts1"/>
+      </w:pPr>
+      <w:r>
+        <w:t xml:space="preserve">Django's primary goal is to ease the creation of complex, database-driven websites. Django emphasizes reusability and "pluggability" of components, rapid development, and the principle of don't repeat yourself. Python is used throughout, even for settings, files, and data models. Django also provides an optional administrative create, read, update and delete </w:t>
+      </w:r>
+      <w:r>
+        <w:lastRenderedPageBreak/>
+        <w:t>interface that is generated dynamically through introspection and configured via admin models.</w:t>
+      </w:r>
+    </w:p>
+    <w:p>
+      <w:pPr>
+        <w:pStyle w:val="Pamatteksts1"/>
+      </w:pPr>
+    </w:p>
+    <w:p>
+      <w:pPr>
+        <w:pStyle w:val="Pamatteksts1"/>
+      </w:pPr>
+      <w:r>
+        <w:t>Some well-known sites that use Django include Pinterest,[6] Instagram,[7] Mozilla,[8] The Washington Times,[9] Disqus,[10] and the Public Broadcasting Service.[11]</w:t>
+      </w:r>
+    </w:p>
+    <w:p>
+      <w:pPr>
+        <w:pStyle w:val="Pamatteksts1"/>
+      </w:pPr>
+    </w:p>
+    <w:p>
+      <w:pPr>
+        <w:pStyle w:val="Pamatteksts1"/>
+      </w:pPr>
+      <w:r>
+        <w:t>Django was born in the fall of 2003, when the web programmers at the Lawrence Journal-World newspaper, Adrian Holovaty and Simon Willison, began using Python to build applications.[12] It was released publicly under a BSD license in July 2005. The framework was named after guitarist Django Reinhardt.[12]</w:t>
+      </w:r>
+    </w:p>
+    <w:p>
+      <w:pPr>
+        <w:pStyle w:val="Pamatteksts1"/>
+      </w:pPr>
+    </w:p>
+    <w:p>
+      <w:pPr>
+        <w:pStyle w:val="Pamatteksts1"/>
+      </w:pPr>
+      <w:r>
+        <w:t>In June 2008, it was announced that a newly formed Django Software Foundation (DSF) would maintain Django in the future.</w:t>
+      </w:r>
+    </w:p>
+    <w:p>
+      <w:pPr>
+        <w:pStyle w:val="Pamatteksts1"/>
+      </w:pPr>
+      <w:r>
+        <w:t>The core Django MVC framework[4][5] consists of an object-relational mapper which mediates between data models (defined as Python classes) and a relational database ("Model"); a system for processing requests with a web templating system ("View") and a regular-expression-based URL dispatcher ("Controller").</w:t>
+      </w:r>
+    </w:p>
+    <w:p>
+      <w:pPr>
+        <w:pStyle w:val="Pamatteksts1"/>
+      </w:pPr>
     </w:p>
     <w:p>
       <w:pPr>
@@ -8610,11 +8922,11 @@
               <w:ind w:firstLine="0"/>
             </w:pPr>
             <w:r>
-              <w:t xml:space="preserve">Automātiska datubāzes </w:t>
+              <w:t xml:space="preserve">Automātiska </w:t>
             </w:r>
             <w:r>
               <w:lastRenderedPageBreak/>
-              <w:t>struktūru veidošana</w:t>
+              <w:t>datubāzes struktūru veidošana</w:t>
             </w:r>
           </w:p>
         </w:tc>
@@ -9230,6 +9542,7 @@
         <w:jc w:val="both"/>
       </w:pPr>
       <w:r>
+        <w:lastRenderedPageBreak/>
         <w:t>Datu koplietošana</w:t>
       </w:r>
     </w:p>
@@ -9244,7 +9557,6 @@
         <w:jc w:val="both"/>
       </w:pPr>
       <w:r>
-        <w:lastRenderedPageBreak/>
         <w:t>Datu drošība</w:t>
       </w:r>
     </w:p>
@@ -9757,6 +10069,7 @@
               <w:pStyle w:val="Tabulasteksts"/>
             </w:pPr>
             <w:r>
+              <w:lastRenderedPageBreak/>
               <w:t>JSON datu glabāšana</w:t>
             </w:r>
           </w:p>
@@ -9868,7 +10181,6 @@
               <w:rPr>
                 <w:shd w:val="clear" w:color="auto" w:fill="FFFF00"/>
               </w:rPr>
-              <w:lastRenderedPageBreak/>
               <w:t>Self contained</w:t>
             </w:r>
           </w:p>
@@ -12670,10 +12982,7 @@
               <w:pStyle w:val="Tabulasteksts"/>
             </w:pPr>
             <w:r>
-              <w:t xml:space="preserve">Kategoriju </w:t>
-            </w:r>
-            <w:r>
-              <w:t>labošana</w:t>
+              <w:t>Kategoriju labošana</w:t>
             </w:r>
           </w:p>
         </w:tc>
@@ -12747,10 +13056,7 @@
               <w:pStyle w:val="Tabulasteksts"/>
             </w:pPr>
             <w:r>
-              <w:t xml:space="preserve">Kategoriju </w:t>
-            </w:r>
-            <w:r>
-              <w:t>dzēšana</w:t>
+              <w:t>Kategoriju dzēšana</w:t>
             </w:r>
           </w:p>
         </w:tc>
@@ -26067,7 +26373,7 @@
         <w:rStyle w:val="PageNumber"/>
         <w:noProof/>
       </w:rPr>
-      <w:t>45</w:t>
+      <w:t>21</w:t>
     </w:r>
     <w:r>
       <w:rPr>
@@ -27399,6 +27705,119 @@
     </w:lvl>
   </w:abstractNum>
   <w:abstractNum w:abstractNumId="10">
+    <w:nsid w:val="0D564C58"/>
+    <w:multiLevelType w:val="hybridMultilevel"/>
+    <w:tmpl w:val="019AEF16"/>
+    <w:lvl w:ilvl="0" w:tplc="04090001">
+      <w:start w:val="1"/>
+      <w:numFmt w:val="bullet"/>
+      <w:lvlText w:val=""/>
+      <w:lvlJc w:val="left"/>
+      <w:pPr>
+        <w:ind w:left="720" w:hanging="360"/>
+      </w:pPr>
+      <w:rPr>
+        <w:rFonts w:ascii="Symbol" w:hAnsi="Symbol" w:hint="default"/>
+      </w:rPr>
+    </w:lvl>
+    <w:lvl w:ilvl="1" w:tplc="04090003" w:tentative="1">
+      <w:start w:val="1"/>
+      <w:numFmt w:val="bullet"/>
+      <w:lvlText w:val="o"/>
+      <w:lvlJc w:val="left"/>
+      <w:pPr>
+        <w:ind w:left="1440" w:hanging="360"/>
+      </w:pPr>
+      <w:rPr>
+        <w:rFonts w:ascii="Courier New" w:hAnsi="Courier New" w:cs="Courier New" w:hint="default"/>
+      </w:rPr>
+    </w:lvl>
+    <w:lvl w:ilvl="2" w:tplc="04090005" w:tentative="1">
+      <w:start w:val="1"/>
+      <w:numFmt w:val="bullet"/>
+      <w:lvlText w:val=""/>
+      <w:lvlJc w:val="left"/>
+      <w:pPr>
+        <w:ind w:left="2160" w:hanging="360"/>
+      </w:pPr>
+      <w:rPr>
+        <w:rFonts w:ascii="Wingdings" w:hAnsi="Wingdings" w:hint="default"/>
+      </w:rPr>
+    </w:lvl>
+    <w:lvl w:ilvl="3" w:tplc="04090001" w:tentative="1">
+      <w:start w:val="1"/>
+      <w:numFmt w:val="bullet"/>
+      <w:lvlText w:val=""/>
+      <w:lvlJc w:val="left"/>
+      <w:pPr>
+        <w:ind w:left="2880" w:hanging="360"/>
+      </w:pPr>
+      <w:rPr>
+        <w:rFonts w:ascii="Symbol" w:hAnsi="Symbol" w:hint="default"/>
+      </w:rPr>
+    </w:lvl>
+    <w:lvl w:ilvl="4" w:tplc="04090003" w:tentative="1">
+      <w:start w:val="1"/>
+      <w:numFmt w:val="bullet"/>
+      <w:lvlText w:val="o"/>
+      <w:lvlJc w:val="left"/>
+      <w:pPr>
+        <w:ind w:left="3600" w:hanging="360"/>
+      </w:pPr>
+      <w:rPr>
+        <w:rFonts w:ascii="Courier New" w:hAnsi="Courier New" w:cs="Courier New" w:hint="default"/>
+      </w:rPr>
+    </w:lvl>
+    <w:lvl w:ilvl="5" w:tplc="04090005" w:tentative="1">
+      <w:start w:val="1"/>
+      <w:numFmt w:val="bullet"/>
+      <w:lvlText w:val=""/>
+      <w:lvlJc w:val="left"/>
+      <w:pPr>
+        <w:ind w:left="4320" w:hanging="360"/>
+      </w:pPr>
+      <w:rPr>
+        <w:rFonts w:ascii="Wingdings" w:hAnsi="Wingdings" w:hint="default"/>
+      </w:rPr>
+    </w:lvl>
+    <w:lvl w:ilvl="6" w:tplc="04090001" w:tentative="1">
+      <w:start w:val="1"/>
+      <w:numFmt w:val="bullet"/>
+      <w:lvlText w:val=""/>
+      <w:lvlJc w:val="left"/>
+      <w:pPr>
+        <w:ind w:left="5040" w:hanging="360"/>
+      </w:pPr>
+      <w:rPr>
+        <w:rFonts w:ascii="Symbol" w:hAnsi="Symbol" w:hint="default"/>
+      </w:rPr>
+    </w:lvl>
+    <w:lvl w:ilvl="7" w:tplc="04090003" w:tentative="1">
+      <w:start w:val="1"/>
+      <w:numFmt w:val="bullet"/>
+      <w:lvlText w:val="o"/>
+      <w:lvlJc w:val="left"/>
+      <w:pPr>
+        <w:ind w:left="5760" w:hanging="360"/>
+      </w:pPr>
+      <w:rPr>
+        <w:rFonts w:ascii="Courier New" w:hAnsi="Courier New" w:cs="Courier New" w:hint="default"/>
+      </w:rPr>
+    </w:lvl>
+    <w:lvl w:ilvl="8" w:tplc="04090005" w:tentative="1">
+      <w:start w:val="1"/>
+      <w:numFmt w:val="bullet"/>
+      <w:lvlText w:val=""/>
+      <w:lvlJc w:val="left"/>
+      <w:pPr>
+        <w:ind w:left="6480" w:hanging="360"/>
+      </w:pPr>
+      <w:rPr>
+        <w:rFonts w:ascii="Wingdings" w:hAnsi="Wingdings" w:hint="default"/>
+      </w:rPr>
+    </w:lvl>
+  </w:abstractNum>
+  <w:abstractNum w:abstractNumId="11">
     <w:nsid w:val="0DA17A7B"/>
     <w:multiLevelType w:val="hybridMultilevel"/>
     <w:tmpl w:val="1E146D1E"/>
@@ -27511,7 +27930,120 @@
       </w:rPr>
     </w:lvl>
   </w:abstractNum>
-  <w:abstractNum w:abstractNumId="11">
+  <w:abstractNum w:abstractNumId="12">
+    <w:nsid w:val="0E5E6273"/>
+    <w:multiLevelType w:val="hybridMultilevel"/>
+    <w:tmpl w:val="5C2A488A"/>
+    <w:lvl w:ilvl="0" w:tplc="04090001">
+      <w:start w:val="1"/>
+      <w:numFmt w:val="bullet"/>
+      <w:lvlText w:val=""/>
+      <w:lvlJc w:val="left"/>
+      <w:pPr>
+        <w:ind w:left="1287" w:hanging="360"/>
+      </w:pPr>
+      <w:rPr>
+        <w:rFonts w:ascii="Symbol" w:hAnsi="Symbol" w:hint="default"/>
+      </w:rPr>
+    </w:lvl>
+    <w:lvl w:ilvl="1" w:tplc="04090003" w:tentative="1">
+      <w:start w:val="1"/>
+      <w:numFmt w:val="bullet"/>
+      <w:lvlText w:val="o"/>
+      <w:lvlJc w:val="left"/>
+      <w:pPr>
+        <w:ind w:left="2007" w:hanging="360"/>
+      </w:pPr>
+      <w:rPr>
+        <w:rFonts w:ascii="Courier New" w:hAnsi="Courier New" w:cs="Courier New" w:hint="default"/>
+      </w:rPr>
+    </w:lvl>
+    <w:lvl w:ilvl="2" w:tplc="04090005" w:tentative="1">
+      <w:start w:val="1"/>
+      <w:numFmt w:val="bullet"/>
+      <w:lvlText w:val=""/>
+      <w:lvlJc w:val="left"/>
+      <w:pPr>
+        <w:ind w:left="2727" w:hanging="360"/>
+      </w:pPr>
+      <w:rPr>
+        <w:rFonts w:ascii="Wingdings" w:hAnsi="Wingdings" w:hint="default"/>
+      </w:rPr>
+    </w:lvl>
+    <w:lvl w:ilvl="3" w:tplc="04090001" w:tentative="1">
+      <w:start w:val="1"/>
+      <w:numFmt w:val="bullet"/>
+      <w:lvlText w:val=""/>
+      <w:lvlJc w:val="left"/>
+      <w:pPr>
+        <w:ind w:left="3447" w:hanging="360"/>
+      </w:pPr>
+      <w:rPr>
+        <w:rFonts w:ascii="Symbol" w:hAnsi="Symbol" w:hint="default"/>
+      </w:rPr>
+    </w:lvl>
+    <w:lvl w:ilvl="4" w:tplc="04090003" w:tentative="1">
+      <w:start w:val="1"/>
+      <w:numFmt w:val="bullet"/>
+      <w:lvlText w:val="o"/>
+      <w:lvlJc w:val="left"/>
+      <w:pPr>
+        <w:ind w:left="4167" w:hanging="360"/>
+      </w:pPr>
+      <w:rPr>
+        <w:rFonts w:ascii="Courier New" w:hAnsi="Courier New" w:cs="Courier New" w:hint="default"/>
+      </w:rPr>
+    </w:lvl>
+    <w:lvl w:ilvl="5" w:tplc="04090005" w:tentative="1">
+      <w:start w:val="1"/>
+      <w:numFmt w:val="bullet"/>
+      <w:lvlText w:val=""/>
+      <w:lvlJc w:val="left"/>
+      <w:pPr>
+        <w:ind w:left="4887" w:hanging="360"/>
+      </w:pPr>
+      <w:rPr>
+        <w:rFonts w:ascii="Wingdings" w:hAnsi="Wingdings" w:hint="default"/>
+      </w:rPr>
+    </w:lvl>
+    <w:lvl w:ilvl="6" w:tplc="04090001" w:tentative="1">
+      <w:start w:val="1"/>
+      <w:numFmt w:val="bullet"/>
+      <w:lvlText w:val=""/>
+      <w:lvlJc w:val="left"/>
+      <w:pPr>
+        <w:ind w:left="5607" w:hanging="360"/>
+      </w:pPr>
+      <w:rPr>
+        <w:rFonts w:ascii="Symbol" w:hAnsi="Symbol" w:hint="default"/>
+      </w:rPr>
+    </w:lvl>
+    <w:lvl w:ilvl="7" w:tplc="04090003" w:tentative="1">
+      <w:start w:val="1"/>
+      <w:numFmt w:val="bullet"/>
+      <w:lvlText w:val="o"/>
+      <w:lvlJc w:val="left"/>
+      <w:pPr>
+        <w:ind w:left="6327" w:hanging="360"/>
+      </w:pPr>
+      <w:rPr>
+        <w:rFonts w:ascii="Courier New" w:hAnsi="Courier New" w:cs="Courier New" w:hint="default"/>
+      </w:rPr>
+    </w:lvl>
+    <w:lvl w:ilvl="8" w:tplc="04090005" w:tentative="1">
+      <w:start w:val="1"/>
+      <w:numFmt w:val="bullet"/>
+      <w:lvlText w:val=""/>
+      <w:lvlJc w:val="left"/>
+      <w:pPr>
+        <w:ind w:left="7047" w:hanging="360"/>
+      </w:pPr>
+      <w:rPr>
+        <w:rFonts w:ascii="Wingdings" w:hAnsi="Wingdings" w:hint="default"/>
+      </w:rPr>
+    </w:lvl>
+  </w:abstractNum>
+  <w:abstractNum w:abstractNumId="13">
     <w:nsid w:val="134C0F9C"/>
     <w:multiLevelType w:val="hybridMultilevel"/>
     <w:tmpl w:val="1B806D60"/>
@@ -27624,7 +28156,7 @@
       </w:rPr>
     </w:lvl>
   </w:abstractNum>
-  <w:abstractNum w:abstractNumId="12">
+  <w:abstractNum w:abstractNumId="14">
     <w:nsid w:val="14814CE9"/>
     <w:multiLevelType w:val="hybridMultilevel"/>
     <w:tmpl w:val="83061FA0"/>
@@ -27737,7 +28269,7 @@
       </w:rPr>
     </w:lvl>
   </w:abstractNum>
-  <w:abstractNum w:abstractNumId="13">
+  <w:abstractNum w:abstractNumId="15">
     <w:nsid w:val="17D62024"/>
     <w:multiLevelType w:val="hybridMultilevel"/>
     <w:tmpl w:val="91C8472A"/>
@@ -27850,7 +28382,7 @@
       </w:rPr>
     </w:lvl>
   </w:abstractNum>
-  <w:abstractNum w:abstractNumId="14">
+  <w:abstractNum w:abstractNumId="16">
     <w:nsid w:val="1A501CFB"/>
     <w:multiLevelType w:val="hybridMultilevel"/>
     <w:tmpl w:val="1362DF82"/>
@@ -27963,7 +28495,7 @@
       </w:rPr>
     </w:lvl>
   </w:abstractNum>
-  <w:abstractNum w:abstractNumId="15">
+  <w:abstractNum w:abstractNumId="17">
     <w:nsid w:val="1A87721B"/>
     <w:multiLevelType w:val="hybridMultilevel"/>
     <w:tmpl w:val="8F145454"/>
@@ -28076,7 +28608,7 @@
       </w:rPr>
     </w:lvl>
   </w:abstractNum>
-  <w:abstractNum w:abstractNumId="16">
+  <w:abstractNum w:abstractNumId="18">
     <w:nsid w:val="1C2B6441"/>
     <w:multiLevelType w:val="hybridMultilevel"/>
     <w:tmpl w:val="DEFE6CF6"/>
@@ -28189,7 +28721,7 @@
       </w:rPr>
     </w:lvl>
   </w:abstractNum>
-  <w:abstractNum w:abstractNumId="17">
+  <w:abstractNum w:abstractNumId="19">
     <w:nsid w:val="280A3001"/>
     <w:multiLevelType w:val="hybridMultilevel"/>
     <w:tmpl w:val="A530C9C4"/>
@@ -28302,7 +28834,7 @@
       </w:rPr>
     </w:lvl>
   </w:abstractNum>
-  <w:abstractNum w:abstractNumId="18">
+  <w:abstractNum w:abstractNumId="20">
     <w:nsid w:val="29734CF6"/>
     <w:multiLevelType w:val="hybridMultilevel"/>
     <w:tmpl w:val="58ECCA68"/>
@@ -28415,7 +28947,7 @@
       </w:rPr>
     </w:lvl>
   </w:abstractNum>
-  <w:abstractNum w:abstractNumId="19">
+  <w:abstractNum w:abstractNumId="21">
     <w:nsid w:val="2D542EBB"/>
     <w:multiLevelType w:val="hybridMultilevel"/>
     <w:tmpl w:val="0106B144"/>
@@ -28528,7 +29060,7 @@
       </w:rPr>
     </w:lvl>
   </w:abstractNum>
-  <w:abstractNum w:abstractNumId="20">
+  <w:abstractNum w:abstractNumId="22">
     <w:nsid w:val="2F952EE9"/>
     <w:multiLevelType w:val="hybridMultilevel"/>
     <w:tmpl w:val="D512C6EA"/>
@@ -28641,7 +29173,7 @@
       </w:rPr>
     </w:lvl>
   </w:abstractNum>
-  <w:abstractNum w:abstractNumId="21">
+  <w:abstractNum w:abstractNumId="23">
     <w:nsid w:val="302D7603"/>
     <w:multiLevelType w:val="hybridMultilevel"/>
     <w:tmpl w:val="4F863E10"/>
@@ -28754,7 +29286,7 @@
       </w:rPr>
     </w:lvl>
   </w:abstractNum>
-  <w:abstractNum w:abstractNumId="22">
+  <w:abstractNum w:abstractNumId="24">
     <w:nsid w:val="34D7596A"/>
     <w:multiLevelType w:val="hybridMultilevel"/>
     <w:tmpl w:val="EFF8A26E"/>
@@ -28867,7 +29399,7 @@
       </w:rPr>
     </w:lvl>
   </w:abstractNum>
-  <w:abstractNum w:abstractNumId="23">
+  <w:abstractNum w:abstractNumId="25">
     <w:nsid w:val="36BE55F5"/>
     <w:multiLevelType w:val="hybridMultilevel"/>
     <w:tmpl w:val="DCAC31AC"/>
@@ -28980,7 +29512,7 @@
       </w:rPr>
     </w:lvl>
   </w:abstractNum>
-  <w:abstractNum w:abstractNumId="24">
+  <w:abstractNum w:abstractNumId="26">
     <w:nsid w:val="398C652B"/>
     <w:multiLevelType w:val="hybridMultilevel"/>
     <w:tmpl w:val="110C63D2"/>
@@ -29093,7 +29625,7 @@
       </w:rPr>
     </w:lvl>
   </w:abstractNum>
-  <w:abstractNum w:abstractNumId="25">
+  <w:abstractNum w:abstractNumId="27">
     <w:nsid w:val="3CD917EB"/>
     <w:multiLevelType w:val="hybridMultilevel"/>
     <w:tmpl w:val="A9EE83F8"/>
@@ -29206,7 +29738,7 @@
       </w:rPr>
     </w:lvl>
   </w:abstractNum>
-  <w:abstractNum w:abstractNumId="26">
+  <w:abstractNum w:abstractNumId="28">
     <w:nsid w:val="3DB62418"/>
     <w:multiLevelType w:val="hybridMultilevel"/>
     <w:tmpl w:val="E626DE20"/>
@@ -29319,7 +29851,7 @@
       </w:rPr>
     </w:lvl>
   </w:abstractNum>
-  <w:abstractNum w:abstractNumId="27">
+  <w:abstractNum w:abstractNumId="29">
     <w:nsid w:val="43932908"/>
     <w:multiLevelType w:val="hybridMultilevel"/>
     <w:tmpl w:val="CA8CD440"/>
@@ -29432,7 +29964,7 @@
       </w:rPr>
     </w:lvl>
   </w:abstractNum>
-  <w:abstractNum w:abstractNumId="28">
+  <w:abstractNum w:abstractNumId="30">
     <w:nsid w:val="446C1778"/>
     <w:multiLevelType w:val="hybridMultilevel"/>
     <w:tmpl w:val="30464164"/>
@@ -29545,7 +30077,7 @@
       </w:rPr>
     </w:lvl>
   </w:abstractNum>
-  <w:abstractNum w:abstractNumId="29">
+  <w:abstractNum w:abstractNumId="31">
     <w:nsid w:val="45451F23"/>
     <w:multiLevelType w:val="hybridMultilevel"/>
     <w:tmpl w:val="4F0CF3EE"/>
@@ -29658,7 +30190,7 @@
       </w:rPr>
     </w:lvl>
   </w:abstractNum>
-  <w:abstractNum w:abstractNumId="30">
+  <w:abstractNum w:abstractNumId="32">
     <w:nsid w:val="46212B17"/>
     <w:multiLevelType w:val="multilevel"/>
     <w:tmpl w:val="987408D8"/>
@@ -29802,7 +30334,7 @@
       </w:rPr>
     </w:lvl>
   </w:abstractNum>
-  <w:abstractNum w:abstractNumId="31">
+  <w:abstractNum w:abstractNumId="33">
     <w:nsid w:val="4F734200"/>
     <w:multiLevelType w:val="hybridMultilevel"/>
     <w:tmpl w:val="6F7A3084"/>
@@ -29915,7 +30447,7 @@
       </w:rPr>
     </w:lvl>
   </w:abstractNum>
-  <w:abstractNum w:abstractNumId="32">
+  <w:abstractNum w:abstractNumId="34">
     <w:nsid w:val="59444642"/>
     <w:multiLevelType w:val="hybridMultilevel"/>
     <w:tmpl w:val="04A0B756"/>
@@ -30028,7 +30560,7 @@
       </w:rPr>
     </w:lvl>
   </w:abstractNum>
-  <w:abstractNum w:abstractNumId="33">
+  <w:abstractNum w:abstractNumId="35">
     <w:nsid w:val="5E6A5DF2"/>
     <w:multiLevelType w:val="hybridMultilevel"/>
     <w:tmpl w:val="B1A44D5C"/>
@@ -30141,7 +30673,7 @@
       </w:rPr>
     </w:lvl>
   </w:abstractNum>
-  <w:abstractNum w:abstractNumId="34">
+  <w:abstractNum w:abstractNumId="36">
     <w:nsid w:val="617D3AC0"/>
     <w:multiLevelType w:val="hybridMultilevel"/>
     <w:tmpl w:val="3C9A56DC"/>
@@ -30254,7 +30786,7 @@
       </w:rPr>
     </w:lvl>
   </w:abstractNum>
-  <w:abstractNum w:abstractNumId="35">
+  <w:abstractNum w:abstractNumId="37">
     <w:nsid w:val="6C803D1F"/>
     <w:multiLevelType w:val="hybridMultilevel"/>
     <w:tmpl w:val="3F44A2C6"/>
@@ -30367,7 +30899,7 @@
       </w:rPr>
     </w:lvl>
   </w:abstractNum>
-  <w:abstractNum w:abstractNumId="36">
+  <w:abstractNum w:abstractNumId="38">
     <w:nsid w:val="71B9260E"/>
     <w:multiLevelType w:val="hybridMultilevel"/>
     <w:tmpl w:val="2AEC23A4"/>
@@ -30480,7 +31012,7 @@
       </w:rPr>
     </w:lvl>
   </w:abstractNum>
-  <w:abstractNum w:abstractNumId="37">
+  <w:abstractNum w:abstractNumId="39">
     <w:nsid w:val="73A6654C"/>
     <w:multiLevelType w:val="hybridMultilevel"/>
     <w:tmpl w:val="E31AE880"/>
@@ -30593,7 +31125,7 @@
       </w:rPr>
     </w:lvl>
   </w:abstractNum>
-  <w:abstractNum w:abstractNumId="38">
+  <w:abstractNum w:abstractNumId="40">
     <w:nsid w:val="74721D23"/>
     <w:multiLevelType w:val="hybridMultilevel"/>
     <w:tmpl w:val="E500D946"/>
@@ -30706,7 +31238,7 @@
       </w:rPr>
     </w:lvl>
   </w:abstractNum>
-  <w:abstractNum w:abstractNumId="39">
+  <w:abstractNum w:abstractNumId="41">
     <w:nsid w:val="79190728"/>
     <w:multiLevelType w:val="hybridMultilevel"/>
     <w:tmpl w:val="8FE83DB2"/>
@@ -30819,7 +31351,7 @@
       </w:rPr>
     </w:lvl>
   </w:abstractNum>
-  <w:abstractNum w:abstractNumId="40">
+  <w:abstractNum w:abstractNumId="42">
     <w:nsid w:val="7B124178"/>
     <w:multiLevelType w:val="hybridMultilevel"/>
     <w:tmpl w:val="98B4B634"/>
@@ -30932,7 +31464,7 @@
       </w:rPr>
     </w:lvl>
   </w:abstractNum>
-  <w:abstractNum w:abstractNumId="41">
+  <w:abstractNum w:abstractNumId="43">
     <w:nsid w:val="7CC022CB"/>
     <w:multiLevelType w:val="hybridMultilevel"/>
     <w:tmpl w:val="1A78B944"/>
@@ -31045,7 +31577,7 @@
       </w:rPr>
     </w:lvl>
   </w:abstractNum>
-  <w:abstractNum w:abstractNumId="42">
+  <w:abstractNum w:abstractNumId="44">
     <w:nsid w:val="7E957274"/>
     <w:multiLevelType w:val="hybridMultilevel"/>
     <w:tmpl w:val="37A05DB0"/>
@@ -31159,85 +31691,85 @@
     </w:lvl>
   </w:abstractNum>
   <w:num w:numId="1">
-    <w:abstractNumId w:val="30"/>
+    <w:abstractNumId w:val="32"/>
   </w:num>
   <w:num w:numId="2">
-    <w:abstractNumId w:val="17"/>
+    <w:abstractNumId w:val="19"/>
   </w:num>
   <w:num w:numId="3">
     <w:abstractNumId w:val="5"/>
   </w:num>
   <w:num w:numId="4">
-    <w:abstractNumId w:val="21"/>
+    <w:abstractNumId w:val="23"/>
   </w:num>
   <w:num w:numId="5">
     <w:abstractNumId w:val="9"/>
   </w:num>
   <w:num w:numId="6">
-    <w:abstractNumId w:val="19"/>
+    <w:abstractNumId w:val="21"/>
   </w:num>
   <w:num w:numId="7">
-    <w:abstractNumId w:val="31"/>
+    <w:abstractNumId w:val="33"/>
   </w:num>
   <w:num w:numId="8">
-    <w:abstractNumId w:val="26"/>
+    <w:abstractNumId w:val="28"/>
   </w:num>
   <w:num w:numId="9">
-    <w:abstractNumId w:val="33"/>
+    <w:abstractNumId w:val="35"/>
   </w:num>
   <w:num w:numId="10">
     <w:abstractNumId w:val="6"/>
   </w:num>
   <w:num w:numId="11">
-    <w:abstractNumId w:val="13"/>
+    <w:abstractNumId w:val="15"/>
   </w:num>
   <w:num w:numId="12">
-    <w:abstractNumId w:val="29"/>
+    <w:abstractNumId w:val="31"/>
   </w:num>
   <w:num w:numId="13">
-    <w:abstractNumId w:val="35"/>
+    <w:abstractNumId w:val="37"/>
   </w:num>
   <w:num w:numId="14">
-    <w:abstractNumId w:val="12"/>
+    <w:abstractNumId w:val="14"/>
   </w:num>
   <w:num w:numId="15">
-    <w:abstractNumId w:val="28"/>
+    <w:abstractNumId w:val="30"/>
   </w:num>
   <w:num w:numId="16">
-    <w:abstractNumId w:val="39"/>
+    <w:abstractNumId w:val="41"/>
   </w:num>
   <w:num w:numId="17">
     <w:abstractNumId w:val="7"/>
   </w:num>
   <w:num w:numId="18">
-    <w:abstractNumId w:val="16"/>
+    <w:abstractNumId w:val="18"/>
   </w:num>
   <w:num w:numId="19">
-    <w:abstractNumId w:val="32"/>
+    <w:abstractNumId w:val="34"/>
   </w:num>
   <w:num w:numId="20">
-    <w:abstractNumId w:val="18"/>
+    <w:abstractNumId w:val="20"/>
   </w:num>
   <w:num w:numId="21">
-    <w:abstractNumId w:val="23"/>
+    <w:abstractNumId w:val="25"/>
   </w:num>
   <w:num w:numId="22">
     <w:abstractNumId w:val="8"/>
   </w:num>
   <w:num w:numId="23">
-    <w:abstractNumId w:val="25"/>
+    <w:abstractNumId w:val="27"/>
   </w:num>
   <w:num w:numId="24">
-    <w:abstractNumId w:val="38"/>
+    <w:abstractNumId w:val="40"/>
   </w:num>
   <w:num w:numId="25">
-    <w:abstractNumId w:val="37"/>
+    <w:abstractNumId w:val="39"/>
   </w:num>
   <w:num w:numId="26">
-    <w:abstractNumId w:val="11"/>
+    <w:abstractNumId w:val="13"/>
   </w:num>
   <w:num w:numId="27">
-    <w:abstractNumId w:val="40"/>
+    <w:abstractNumId w:val="42"/>
   </w:num>
   <w:num w:numId="28">
     <w:abstractNumId w:val="3"/>
@@ -31255,37 +31787,43 @@
     <w:abstractNumId w:val="2"/>
   </w:num>
   <w:num w:numId="33">
+    <w:abstractNumId w:val="26"/>
+  </w:num>
+  <w:num w:numId="34">
+    <w:abstractNumId w:val="16"/>
+  </w:num>
+  <w:num w:numId="35">
+    <w:abstractNumId w:val="22"/>
+  </w:num>
+  <w:num w:numId="36">
+    <w:abstractNumId w:val="29"/>
+  </w:num>
+  <w:num w:numId="37">
     <w:abstractNumId w:val="24"/>
   </w:num>
-  <w:num w:numId="34">
-    <w:abstractNumId w:val="14"/>
-  </w:num>
-  <w:num w:numId="35">
-    <w:abstractNumId w:val="20"/>
-  </w:num>
-  <w:num w:numId="36">
-    <w:abstractNumId w:val="27"/>
-  </w:num>
-  <w:num w:numId="37">
-    <w:abstractNumId w:val="22"/>
-  </w:num>
   <w:num w:numId="38">
-    <w:abstractNumId w:val="42"/>
+    <w:abstractNumId w:val="44"/>
   </w:num>
   <w:num w:numId="39">
-    <w:abstractNumId w:val="34"/>
+    <w:abstractNumId w:val="36"/>
   </w:num>
   <w:num w:numId="40">
-    <w:abstractNumId w:val="10"/>
+    <w:abstractNumId w:val="11"/>
   </w:num>
   <w:num w:numId="41">
-    <w:abstractNumId w:val="15"/>
+    <w:abstractNumId w:val="17"/>
   </w:num>
   <w:num w:numId="42">
-    <w:abstractNumId w:val="41"/>
+    <w:abstractNumId w:val="43"/>
   </w:num>
   <w:num w:numId="43">
-    <w:abstractNumId w:val="36"/>
+    <w:abstractNumId w:val="38"/>
+  </w:num>
+  <w:num w:numId="44">
+    <w:abstractNumId w:val="12"/>
+  </w:num>
+  <w:num w:numId="45">
+    <w:abstractNumId w:val="10"/>
   </w:num>
   <w:numIdMacAtCleanup w:val="32"/>
 </w:numbering>

</xml_diff>